<commit_message>
alteracao nos arquivos e apresentacao
</commit_message>
<xml_diff>
--- a/sprint2/1 - levantador magnetico.docx
+++ b/sprint2/1 - levantador magnetico.docx
@@ -1,6 +1,6 @@
 
 <file path=word/document.xml><?xml version="1.0" encoding="utf-8"?>
-<w:document xmlns:wpc="http://schemas.microsoft.com/office/word/2010/wordprocessingCanvas" xmlns:cx="http://schemas.microsoft.com/office/drawing/2014/chartex" xmlns:cx1="http://schemas.microsoft.com/office/drawing/2015/9/8/chartex" xmlns:cx2="http://schemas.microsoft.com/office/drawing/2015/10/21/chartex" xmlns:cx3="http://schemas.microsoft.com/office/drawing/2016/5/9/chartex" xmlns:cx4="http://schemas.microsoft.com/office/drawing/2016/5/10/chartex" xmlns:cx5="http://schemas.microsoft.com/office/drawing/2016/5/11/chartex" xmlns:cx6="http://schemas.microsoft.com/office/drawing/2016/5/12/chartex" xmlns:cx7="http://schemas.microsoft.com/office/drawing/2016/5/13/chartex" xmlns:cx8="http://schemas.microsoft.com/office/drawing/2016/5/14/chartex" xmlns:mc="http://schemas.openxmlformats.org/markup-compatibility/2006" xmlns:aink="http://schemas.microsoft.com/office/drawing/2016/ink" xmlns:am3d="http://schemas.microsoft.com/office/drawing/2017/model3d" xmlns:o="urn:schemas-microsoft-com:office:office" xmlns:r="http://schemas.openxmlformats.org/officeDocument/2006/relationships" xmlns:m="http://schemas.openxmlformats.org/officeDocument/2006/math" xmlns:v="urn:schemas-microsoft-com:vml" xmlns:wp14="http://schemas.microsoft.com/office/word/2010/wordprocessingDrawing" xmlns:wp="http://schemas.openxmlformats.org/drawingml/2006/wordprocessingDrawing" xmlns:w10="urn:schemas-microsoft-com:office:word" xmlns:w="http://schemas.openxmlformats.org/wordprocessingml/2006/main" xmlns:w14="http://schemas.microsoft.com/office/word/2010/wordml" xmlns:w15="http://schemas.microsoft.com/office/word/2012/wordml" xmlns:w16cid="http://schemas.microsoft.com/office/word/2016/wordml/cid" xmlns:w16se="http://schemas.microsoft.com/office/word/2015/wordml/symex" xmlns:wpg="http://schemas.microsoft.com/office/word/2010/wordprocessingGroup" xmlns:wpi="http://schemas.microsoft.com/office/word/2010/wordprocessingInk" xmlns:wne="http://schemas.microsoft.com/office/word/2006/wordml" xmlns:wps="http://schemas.microsoft.com/office/word/2010/wordprocessingShape" mc:Ignorable="w14 w15 w16se w16cid wp14">
+<w:document xmlns:wpc="http://schemas.microsoft.com/office/word/2010/wordprocessingCanvas" xmlns:cx="http://schemas.microsoft.com/office/drawing/2014/chartex" xmlns:cx1="http://schemas.microsoft.com/office/drawing/2015/9/8/chartex" xmlns:cx2="http://schemas.microsoft.com/office/drawing/2015/10/21/chartex" xmlns:cx3="http://schemas.microsoft.com/office/drawing/2016/5/9/chartex" xmlns:cx4="http://schemas.microsoft.com/office/drawing/2016/5/10/chartex" xmlns:cx5="http://schemas.microsoft.com/office/drawing/2016/5/11/chartex" xmlns:cx6="http://schemas.microsoft.com/office/drawing/2016/5/12/chartex" xmlns:cx7="http://schemas.microsoft.com/office/drawing/2016/5/13/chartex" xmlns:cx8="http://schemas.microsoft.com/office/drawing/2016/5/14/chartex" xmlns:mc="http://schemas.openxmlformats.org/markup-compatibility/2006" xmlns:aink="http://schemas.microsoft.com/office/drawing/2016/ink" xmlns:am3d="http://schemas.microsoft.com/office/drawing/2017/model3d" xmlns:o="urn:schemas-microsoft-com:office:office" xmlns:oel="http://schemas.microsoft.com/office/2019/extlst" xmlns:r="http://schemas.openxmlformats.org/officeDocument/2006/relationships" xmlns:m="http://schemas.openxmlformats.org/officeDocument/2006/math" xmlns:v="urn:schemas-microsoft-com:vml" xmlns:wp14="http://schemas.microsoft.com/office/word/2010/wordprocessingDrawing" xmlns:wp="http://schemas.openxmlformats.org/drawingml/2006/wordprocessingDrawing" xmlns:w10="urn:schemas-microsoft-com:office:word" xmlns:w="http://schemas.openxmlformats.org/wordprocessingml/2006/main" xmlns:w14="http://schemas.microsoft.com/office/word/2010/wordml" xmlns:w15="http://schemas.microsoft.com/office/word/2012/wordml" xmlns:w16cex="http://schemas.microsoft.com/office/word/2018/wordml/cex" xmlns:w16cid="http://schemas.microsoft.com/office/word/2016/wordml/cid" xmlns:w16="http://schemas.microsoft.com/office/word/2018/wordml" xmlns:w16du="http://schemas.microsoft.com/office/word/2023/wordml/word16du" xmlns:w16sdtdh="http://schemas.microsoft.com/office/word/2020/wordml/sdtdatahash" xmlns:w16se="http://schemas.microsoft.com/office/word/2015/wordml/symex" xmlns:wpg="http://schemas.microsoft.com/office/word/2010/wordprocessingGroup" xmlns:wpi="http://schemas.microsoft.com/office/word/2010/wordprocessingInk" xmlns:wne="http://schemas.microsoft.com/office/word/2006/wordml" xmlns:wps="http://schemas.microsoft.com/office/word/2010/wordprocessingShape" mc:Ignorable="w14 w15 w16se w16cid w16 w16cex w16sdtdh wp14">
   <w:body>
     <w:p>
       <w:pPr>
@@ -27,15 +27,17 @@
         </w:rPr>
       </w:pPr>
       <w:r>
-        <w:rPr>
-          <w:noProof/>
-          <w:lang w:eastAsia="pt-BR"/>
-        </w:rPr>
         <w:drawing>
-          <wp:inline distT="0" distB="0" distL="0" distR="0">
-            <wp:extent cx="4665567" cy="4665567"/>
+          <wp:inline distT="0" distB="0" distL="0" distR="0" wp14:anchorId="69C4A187" wp14:editId="3775A870">
+            <wp:extent cx="5208104" cy="3409494"/>
             <wp:effectExtent l="0" t="0" r="0" b="0"/>
-            <wp:docPr id="28" name="Imagem 28" descr="Levantador Magnético | Brasil Magnets"/>
+            <wp:docPr id="1678882017" name="Imagem 1678882017" descr="Uma imagem contendo Interface gráfica do usuário&#10;&#10;Descrição gerada automaticamente">
+              <a:extLst xmlns:a="http://schemas.openxmlformats.org/drawingml/2006/main">
+                <a:ext uri="{FF2B5EF4-FFF2-40B4-BE49-F238E27FC236}">
+                  <a16:creationId xmlns:a16="http://schemas.microsoft.com/office/drawing/2014/main" id="{F79E2B40-A3BB-4A6C-BE31-5C2BDD2AF817}"/>
+                </a:ext>
+              </a:extLst>
+            </wp:docPr>
             <wp:cNvGraphicFramePr>
               <a:graphicFrameLocks xmlns:a="http://schemas.openxmlformats.org/drawingml/2006/main" noChangeAspect="1"/>
             </wp:cNvGraphicFramePr>
@@ -43,36 +45,30 @@
               <a:graphicData uri="http://schemas.openxmlformats.org/drawingml/2006/picture">
                 <pic:pic xmlns:pic="http://schemas.openxmlformats.org/drawingml/2006/picture">
                   <pic:nvPicPr>
-                    <pic:cNvPr id="0" name="Picture 1" descr="Levantador Magnético | Brasil Magnets"/>
+                    <pic:cNvPr id="3" name="Imagem 2" descr="Uma imagem contendo Interface gráfica do usuário&#10;&#10;Descrição gerada automaticamente">
+                      <a:extLst>
+                        <a:ext uri="{FF2B5EF4-FFF2-40B4-BE49-F238E27FC236}">
+                          <a16:creationId xmlns:a16="http://schemas.microsoft.com/office/drawing/2014/main" id="{F79E2B40-A3BB-4A6C-BE31-5C2BDD2AF817}"/>
+                        </a:ext>
+                      </a:extLst>
+                    </pic:cNvPr>
                     <pic:cNvPicPr>
-                      <a:picLocks noChangeAspect="1" noChangeArrowheads="1"/>
+                      <a:picLocks noChangeAspect="1"/>
                     </pic:cNvPicPr>
                   </pic:nvPicPr>
-                  <pic:blipFill>
-                    <a:blip r:embed="rId11">
-                      <a:extLst>
-                        <a:ext uri="{28A0092B-C50C-407E-A947-70E740481C1C}">
-                          <a14:useLocalDpi xmlns:a14="http://schemas.microsoft.com/office/drawing/2010/main" val="0"/>
-                        </a:ext>
-                      </a:extLst>
-                    </a:blip>
-                    <a:srcRect/>
-                    <a:stretch>
-                      <a:fillRect/>
-                    </a:stretch>
+                  <pic:blipFill rotWithShape="1">
+                    <a:blip r:embed="rId11"/>
+                    <a:srcRect l="15481" t="5014" r="14519" b="13517"/>
+                    <a:stretch/>
                   </pic:blipFill>
-                  <pic:spPr bwMode="auto">
+                  <pic:spPr>
                     <a:xfrm>
                       <a:off x="0" y="0"/>
-                      <a:ext cx="4672076" cy="4672076"/>
+                      <a:ext cx="5213121" cy="3412779"/>
                     </a:xfrm>
                     <a:prstGeom prst="rect">
                       <a:avLst/>
                     </a:prstGeom>
-                    <a:noFill/>
-                    <a:ln>
-                      <a:noFill/>
-                    </a:ln>
                   </pic:spPr>
                 </pic:pic>
               </a:graphicData>
@@ -201,7 +197,7 @@
           <w:lang w:eastAsia="pt-BR"/>
         </w:rPr>
         <w:drawing>
-          <wp:inline distT="0" distB="0" distL="0" distR="0">
+          <wp:inline distT="0" distB="0" distL="0" distR="0" wp14:anchorId="6774CEC8" wp14:editId="072DB95C">
             <wp:extent cx="5445261" cy="2194560"/>
             <wp:effectExtent l="0" t="0" r="0" b="0"/>
             <wp:docPr id="1" name="Imagem 1"/>
@@ -257,7 +253,7 @@
           <w:lang w:eastAsia="pt-BR"/>
         </w:rPr>
         <w:drawing>
-          <wp:inline distT="0" distB="0" distL="0" distR="0">
+          <wp:inline distT="0" distB="0" distL="0" distR="0" wp14:anchorId="002CA4B7" wp14:editId="4BB7ACFD">
             <wp:extent cx="6122504" cy="1773184"/>
             <wp:effectExtent l="0" t="0" r="0" b="0"/>
             <wp:docPr id="7" name="Imagem 7"/>
@@ -310,7 +306,7 @@
           <w:lang w:eastAsia="pt-BR"/>
         </w:rPr>
         <w:drawing>
-          <wp:inline distT="0" distB="0" distL="0" distR="0">
+          <wp:inline distT="0" distB="0" distL="0" distR="0" wp14:anchorId="60743BB4" wp14:editId="66234FCA">
             <wp:extent cx="4530673" cy="3395207"/>
             <wp:effectExtent l="0" t="0" r="0" b="0"/>
             <wp:docPr id="10" name="Imagem 10" descr="Levantador Magnético"/>
@@ -711,8 +707,8 @@
           <w:noProof/>
           <w:color w:val="A94442"/>
         </w:rPr>
-        <w:pict>
-          <v:rect id="_x0000_s1033" style="position:absolute;left:0;text-align:left;margin-left:26.7pt;margin-top:24.1pt;width:409.5pt;height:95.25pt;z-index:251660288" filled="f"/>
+        <w:pict w14:anchorId="73B8EBB2">
+          <v:rect id="_x0000_s2057" style="position:absolute;left:0;text-align:left;margin-left:26.7pt;margin-top:24.1pt;width:409.5pt;height:95.25pt;z-index:251660288" filled="f"/>
         </w:pict>
       </w:r>
       <w:r>
@@ -840,7 +836,7 @@
           <w:lang w:eastAsia="pt-BR"/>
         </w:rPr>
         <w:drawing>
-          <wp:inline distT="0" distB="0" distL="0" distR="0">
+          <wp:inline distT="0" distB="0" distL="0" distR="0" wp14:anchorId="1836FA69" wp14:editId="1031539B">
             <wp:extent cx="5400040" cy="3958595"/>
             <wp:effectExtent l="0" t="0" r="0" b="0"/>
             <wp:docPr id="712335715" name="Imagem 1" descr="Interface gráfica do usuário&#10;&#10;Descrição gerada automaticamente"/>
@@ -933,7 +929,7 @@
           <w:lang w:eastAsia="pt-BR"/>
         </w:rPr>
         <w:drawing>
-          <wp:inline distT="0" distB="0" distL="0" distR="0">
+          <wp:inline distT="0" distB="0" distL="0" distR="0" wp14:anchorId="4F612365" wp14:editId="5C97BB79">
             <wp:extent cx="2162755" cy="2162755"/>
             <wp:effectExtent l="0" t="0" r="0" b="0"/>
             <wp:docPr id="1056097567" name="Imagem 1056097567" descr="Levantador Magnético | Brasil Magnets"/>
@@ -1016,7 +1012,7 @@
           <w:lang w:eastAsia="pt-BR"/>
         </w:rPr>
         <w:drawing>
-          <wp:inline distT="0" distB="0" distL="0" distR="0">
+          <wp:inline distT="0" distB="0" distL="0" distR="0" wp14:anchorId="43FFEC5F" wp14:editId="4C1BC311">
             <wp:extent cx="2352675" cy="2352675"/>
             <wp:effectExtent l="0" t="0" r="0" b="0"/>
             <wp:docPr id="2" name="Imagem 1" descr="Uma imagem contendo guarda-chuva&#10;&#10;Descrição gerada automaticamente"/>
@@ -1080,7 +1076,13 @@
         </w:numPr>
       </w:pPr>
       <w:r>
-        <w:t>Cinta de amarração – 1 Unidade</w:t>
+        <w:t>Cinta de amarração</w:t>
+      </w:r>
+      <w:r>
+        <w:t xml:space="preserve"> de 4 pernas </w:t>
+      </w:r>
+      <w:r>
+        <w:t xml:space="preserve"> – 1 Unidade</w:t>
       </w:r>
     </w:p>
     <w:p>
@@ -1093,7 +1095,7 @@
           <w:lang w:eastAsia="pt-BR"/>
         </w:rPr>
         <w:drawing>
-          <wp:inline distT="0" distB="0" distL="0" distR="0">
+          <wp:inline distT="0" distB="0" distL="0" distR="0" wp14:anchorId="601732BF" wp14:editId="7502C5D7">
             <wp:extent cx="1552575" cy="2651074"/>
             <wp:effectExtent l="19050" t="0" r="9525" b="0"/>
             <wp:docPr id="6" name="Imagem 1"/>
@@ -1152,8 +1154,18 @@
           <w:docGrid w:linePitch="360"/>
         </w:sectPr>
       </w:pPr>
-      <w:bookmarkStart w:id="0" w:name="_GoBack"/>
-      <w:bookmarkEnd w:id="0"/>
+    </w:p>
+    <w:p>
+      <w:pPr>
+        <w:rPr>
+          <w:rFonts w:asciiTheme="majorHAnsi" w:eastAsiaTheme="majorEastAsia" w:hAnsiTheme="majorHAnsi" w:cstheme="majorBidi"/>
+          <w:sz w:val="32"/>
+          <w:szCs w:val="32"/>
+        </w:rPr>
+      </w:pPr>
+      <w:r>
+        <w:br w:type="page"/>
+      </w:r>
     </w:p>
     <w:p>
       <w:pPr>
@@ -1162,6 +1174,113 @@
         <w:jc w:val="left"/>
       </w:pPr>
       <w:r>
+        <w:lastRenderedPageBreak/>
+        <w:t>Manutenção e Cuidados</w:t>
+      </w:r>
+    </w:p>
+    <w:p>
+      <w:pPr>
+        <w:numPr>
+          <w:ilvl w:val="0"/>
+          <w:numId w:val="6"/>
+        </w:numPr>
+      </w:pPr>
+      <w:r>
+        <w:t>Os dispositivos de elevação devem ser mantidos desligado;</w:t>
+      </w:r>
+    </w:p>
+    <w:p>
+      <w:pPr>
+        <w:numPr>
+          <w:ilvl w:val="0"/>
+          <w:numId w:val="6"/>
+        </w:numPr>
+      </w:pPr>
+      <w:r>
+        <w:t>A</w:t>
+      </w:r>
+      <w:r>
+        <w:t>s</w:t>
+      </w:r>
+      <w:r>
+        <w:t xml:space="preserve"> superfície</w:t>
+      </w:r>
+      <w:r>
+        <w:t>s</w:t>
+      </w:r>
+      <w:r>
+        <w:t xml:space="preserve"> de fixação deve</w:t>
+      </w:r>
+      <w:r>
+        <w:t>m</w:t>
+      </w:r>
+      <w:r>
+        <w:t xml:space="preserve"> ser mantidas sempre limpa;</w:t>
+      </w:r>
+    </w:p>
+    <w:p>
+      <w:pPr>
+        <w:numPr>
+          <w:ilvl w:val="0"/>
+          <w:numId w:val="6"/>
+        </w:numPr>
+      </w:pPr>
+      <w:r>
+        <w:t>Não bata o levantador para não afetar o seu desempenho;</w:t>
+      </w:r>
+    </w:p>
+    <w:p>
+      <w:pPr>
+        <w:numPr>
+          <w:ilvl w:val="0"/>
+          <w:numId w:val="6"/>
+        </w:numPr>
+      </w:pPr>
+      <w:r>
+        <w:t>De acordo com o fabricante:</w:t>
+      </w:r>
+    </w:p>
+    <w:p>
+      <w:pPr>
+        <w:numPr>
+          <w:ilvl w:val="1"/>
+          <w:numId w:val="6"/>
+        </w:numPr>
+      </w:pPr>
+      <w:r>
+        <w:t>O levantador magnético precisa ser calibrado uma vez por ano.</w:t>
+      </w:r>
+    </w:p>
+    <w:p>
+      <w:pPr>
+        <w:numPr>
+          <w:ilvl w:val="0"/>
+          <w:numId w:val="6"/>
+        </w:numPr>
+      </w:pPr>
+      <w:r>
+        <w:t>Os pinos de travamento devem ser inspecionados;</w:t>
+      </w:r>
+    </w:p>
+    <w:p>
+      <w:pPr>
+        <w:numPr>
+          <w:ilvl w:val="1"/>
+          <w:numId w:val="6"/>
+        </w:numPr>
+      </w:pPr>
+      <w:r>
+        <w:t>Devem ser substituídos a qualquer sinal de dano ou desgaste.</w:t>
+      </w:r>
+    </w:p>
+    <w:p/>
+    <w:p>
+      <w:pPr>
+        <w:pStyle w:val="Ttulo2"/>
+        <w:spacing w:line="276" w:lineRule="auto"/>
+        <w:jc w:val="left"/>
+      </w:pPr>
+      <w:r>
         <w:t>Como f</w:t>
       </w:r>
       <w:r>
@@ -1169,24 +1288,6 @@
       </w:r>
       <w:r>
         <w:t>a?</w:t>
-      </w:r>
-    </w:p>
-    <w:p>
-      <w:pPr>
-        <w:spacing w:line="276" w:lineRule="auto"/>
-        <w:ind w:left="360"/>
-      </w:pPr>
-      <w:r>
-        <w:t xml:space="preserve">Para realizar a elevação </w:t>
-      </w:r>
-      <w:r>
-        <w:t>do perfil é</w:t>
-      </w:r>
-      <w:r>
-        <w:t xml:space="preserve"> será necessário</w:t>
-      </w:r>
-      <w:r>
-        <w:t xml:space="preserve">: </w:t>
       </w:r>
     </w:p>
     <w:p>
@@ -1194,166 +1295,55 @@
         <w:pStyle w:val="PargrafodaLista"/>
         <w:numPr>
           <w:ilvl w:val="0"/>
-          <w:numId w:val="4"/>
+          <w:numId w:val="7"/>
         </w:numPr>
         <w:spacing w:line="276" w:lineRule="auto"/>
-      </w:pPr>
-      <w:r>
-        <w:t xml:space="preserve">Coloque </w:t>
-      </w:r>
-      <w:r>
-        <w:t>os imãs</w:t>
-      </w:r>
-      <w:r>
-        <w:t xml:space="preserve"> em cima do perfil de forma que eles fiquem o mais distribuído possível</w:t>
+        <w:ind w:left="426"/>
+      </w:pPr>
+      <w:r>
+        <w:t>Colo</w:t>
+      </w:r>
+      <w:r>
+        <w:t>que</w:t>
+      </w:r>
+      <w:r>
+        <w:t xml:space="preserve"> </w:t>
+      </w:r>
+      <w:r>
+        <w:t xml:space="preserve">os </w:t>
+      </w:r>
+      <w:r>
+        <w:t xml:space="preserve">levantadores magnéticos </w:t>
+      </w:r>
+      <w:r>
+        <w:t>em cima do perfil de forma que eles fiquem o mais distribuído possível</w:t>
       </w:r>
     </w:p>
     <w:p>
       <w:pPr>
         <w:pStyle w:val="PargrafodaLista"/>
-        <w:numPr>
-          <w:ilvl w:val="0"/>
-          <w:numId w:val="4"/>
-        </w:numPr>
         <w:spacing w:line="276" w:lineRule="auto"/>
-      </w:pPr>
-      <w:r>
-        <w:rPr>
-          <w:noProof/>
-        </w:rPr>
-        <w:pict>
-          <v:rect id="_x0000_s1031" style="position:absolute;left:0;text-align:left;margin-left:47.7pt;margin-top:34pt;width:337.5pt;height:43.5pt;z-index:251659264" filled="f"/>
-        </w:pict>
-      </w:r>
-      <w:r>
-        <w:t xml:space="preserve">Coloque os ferros embaixo do perfil de forma que fiquem na mesma linha de direção do imã com a borracha virada para o perfil </w:t>
-      </w:r>
-    </w:p>
-    <w:p>
-      <w:pPr>
+        <w:ind w:left="426"/>
+      </w:pPr>
+    </w:p>
+    <w:p>
+      <w:pPr>
+        <w:pStyle w:val="PargrafodaLista"/>
         <w:spacing w:line="276" w:lineRule="auto"/>
-        <w:ind w:left="372" w:firstLine="708"/>
-      </w:pPr>
-      <w:r>
-        <w:rPr>
-          <w:b/>
-        </w:rPr>
-        <w:t>NOTA</w:t>
-      </w:r>
-      <w:r>
-        <w:t xml:space="preserve">: </w:t>
-      </w:r>
-    </w:p>
-    <w:p>
-      <w:pPr>
-        <w:spacing w:line="276" w:lineRule="auto"/>
-        <w:ind w:left="372" w:firstLine="708"/>
-      </w:pPr>
-      <w:r>
-        <w:t>O</w:t>
-      </w:r>
-      <w:r>
-        <w:t xml:space="preserve"> ferro deve estar encostado na estrutura para não haver impacto ao ligar</w:t>
-      </w:r>
-    </w:p>
-    <w:p>
-      <w:pPr>
-        <w:pStyle w:val="PargrafodaLista"/>
-        <w:numPr>
-          <w:ilvl w:val="0"/>
-          <w:numId w:val="4"/>
-        </w:numPr>
-        <w:spacing w:line="276" w:lineRule="auto"/>
-      </w:pPr>
-      <w:r>
-        <w:t>Prenda</w:t>
-      </w:r>
-      <w:r>
-        <w:t xml:space="preserve"> a cinta de amarração pelo olhal móvel do imã</w:t>
-      </w:r>
-    </w:p>
-    <w:p>
-      <w:pPr>
-        <w:pStyle w:val="PargrafodaLista"/>
-        <w:numPr>
-          <w:ilvl w:val="0"/>
-          <w:numId w:val="4"/>
-        </w:numPr>
-        <w:spacing w:line="276" w:lineRule="auto"/>
-      </w:pPr>
-      <w:r>
-        <w:rPr>
-          <w:b/>
-          <w:noProof/>
-          <w:color w:val="FF0000"/>
-        </w:rPr>
-        <w:lastRenderedPageBreak/>
-        <w:pict>
-          <v:rect id="_x0000_s1029" style="position:absolute;left:0;text-align:left;margin-left:48.45pt;margin-top:21.15pt;width:388.5pt;height:43.9pt;z-index:251658240" filled="f"/>
-        </w:pict>
-      </w:r>
-      <w:r>
-        <w:t>Erga a peça</w:t>
-      </w:r>
-    </w:p>
-    <w:p>
-      <w:pPr>
-        <w:spacing w:line="276" w:lineRule="auto"/>
-        <w:ind w:left="1080"/>
-      </w:pPr>
-      <w:r>
-        <w:rPr>
-          <w:b/>
-          <w:color w:val="FF0000"/>
-        </w:rPr>
-        <w:t>CUIDADO</w:t>
-      </w:r>
-      <w:r>
-        <w:t>:</w:t>
-      </w:r>
-    </w:p>
-    <w:p>
-      <w:pPr>
-        <w:spacing w:line="276" w:lineRule="auto"/>
-        <w:ind w:left="1080"/>
-      </w:pPr>
-      <w:r>
-        <w:t>O</w:t>
-      </w:r>
-      <w:r>
-        <w:t xml:space="preserve"> levantador magnético </w:t>
-      </w:r>
-      <w:r>
-        <w:t>precisa estar</w:t>
-      </w:r>
-      <w:r>
-        <w:t xml:space="preserve"> travado antes de realizar o levantamento d</w:t>
-      </w:r>
-      <w:r>
-        <w:t>o perfil</w:t>
-      </w:r>
-      <w:r>
-        <w:t>.</w:t>
-      </w:r>
-    </w:p>
-    <w:p>
-      <w:pPr>
         <w:ind w:left="360"/>
       </w:pPr>
-    </w:p>
-    <w:p>
-      <w:pPr>
-        <w:ind w:left="360"/>
-      </w:pPr>
-      <w:r>
-        <w:rPr>
-          <w:noProof/>
-        </w:rPr>
+      <w:r>
         <w:drawing>
-          <wp:inline distT="0" distB="0" distL="0" distR="0">
-            <wp:extent cx="5760720" cy="5029200"/>
+          <wp:inline distT="0" distB="0" distL="0" distR="0" wp14:anchorId="2E6DF12C" wp14:editId="372DA9A1">
+            <wp:extent cx="5760720" cy="3329940"/>
             <wp:effectExtent l="0" t="0" r="0" b="0"/>
-            <wp:docPr id="3" name="Imagem 3"/>
+            <wp:docPr id="1236915774" name="Imagem 1236915774" descr="Interface gráfica do usuário&#10;&#10;Descrição gerada automaticamente">
+              <a:extLst xmlns:a="http://schemas.openxmlformats.org/drawingml/2006/main">
+                <a:ext uri="{FF2B5EF4-FFF2-40B4-BE49-F238E27FC236}">
+                  <a16:creationId xmlns:a16="http://schemas.microsoft.com/office/drawing/2014/main" id="{6016AD86-2542-4D18-9CE4-099E45E58447}"/>
+                </a:ext>
+              </a:extLst>
+            </wp:docPr>
             <wp:cNvGraphicFramePr>
               <a:graphicFrameLocks xmlns:a="http://schemas.openxmlformats.org/drawingml/2006/main" noChangeAspect="1"/>
             </wp:cNvGraphicFramePr>
@@ -1361,25 +1351,26 @@
               <a:graphicData uri="http://schemas.openxmlformats.org/drawingml/2006/picture">
                 <pic:pic xmlns:pic="http://schemas.openxmlformats.org/drawingml/2006/picture">
                   <pic:nvPicPr>
-                    <pic:cNvPr id="3" name="estrutura de corda.png"/>
-                    <pic:cNvPicPr/>
-                  </pic:nvPicPr>
-                  <pic:blipFill>
-                    <a:blip r:embed="rId20">
+                    <pic:cNvPr id="1236915774" name="Imagem 1236915774" descr="Interface gráfica do usuário&#10;&#10;Descrição gerada automaticamente">
                       <a:extLst>
-                        <a:ext uri="{28A0092B-C50C-407E-A947-70E740481C1C}">
-                          <a14:useLocalDpi xmlns:a14="http://schemas.microsoft.com/office/drawing/2010/main" val="0"/>
+                        <a:ext uri="{FF2B5EF4-FFF2-40B4-BE49-F238E27FC236}">
+                          <a16:creationId xmlns:a16="http://schemas.microsoft.com/office/drawing/2014/main" id="{6016AD86-2542-4D18-9CE4-099E45E58447}"/>
                         </a:ext>
                       </a:extLst>
-                    </a:blip>
-                    <a:stretch>
-                      <a:fillRect/>
-                    </a:stretch>
+                    </pic:cNvPr>
+                    <pic:cNvPicPr>
+                      <a:picLocks noChangeAspect="1"/>
+                    </pic:cNvPicPr>
+                  </pic:nvPicPr>
+                  <pic:blipFill rotWithShape="1">
+                    <a:blip r:embed="rId20"/>
+                    <a:srcRect l="8463" t="5994" r="10825" b="11070"/>
+                    <a:stretch/>
                   </pic:blipFill>
                   <pic:spPr>
                     <a:xfrm>
                       <a:off x="0" y="0"/>
-                      <a:ext cx="5760720" cy="5029200"/>
+                      <a:ext cx="5760720" cy="3329940"/>
                     </a:xfrm>
                     <a:prstGeom prst="rect">
                       <a:avLst/>
@@ -1394,10 +1385,369 @@
     </w:p>
     <w:p>
       <w:pPr>
+        <w:pStyle w:val="PargrafodaLista"/>
+        <w:spacing w:line="276" w:lineRule="auto"/>
+        <w:ind w:left="360"/>
+      </w:pPr>
+      <w:r>
+        <w:t>(imagem ilustrativa, porém deve-se colocar mais próximo do centro, 1/3 de distância aproximadamente de cada lado)</w:t>
+      </w:r>
+    </w:p>
+    <w:p>
+      <w:pPr>
+        <w:pStyle w:val="PargrafodaLista"/>
+        <w:spacing w:line="276" w:lineRule="auto"/>
+        <w:ind w:left="360"/>
+      </w:pPr>
+    </w:p>
+    <w:p>
+      <w:pPr>
+        <w:pStyle w:val="PargrafodaLista"/>
+        <w:spacing w:line="276" w:lineRule="auto"/>
+        <w:ind w:left="360"/>
+      </w:pPr>
+    </w:p>
+    <w:p>
+      <w:pPr>
+        <w:pStyle w:val="PargrafodaLista"/>
+        <w:numPr>
+          <w:ilvl w:val="0"/>
+          <w:numId w:val="7"/>
+        </w:numPr>
+        <w:spacing w:line="276" w:lineRule="auto"/>
+        <w:ind w:left="426"/>
+      </w:pPr>
+      <w:r>
+        <w:rPr>
+          <w:noProof/>
+        </w:rPr>
+        <w:pict w14:anchorId="066CBDFF">
+          <v:rect id="_x0000_s2055" style="position:absolute;left:0;text-align:left;margin-left:31.4pt;margin-top:34pt;width:337.5pt;height:43.5pt;z-index:251659264" filled="f"/>
+        </w:pict>
+      </w:r>
+      <w:r>
+        <w:t xml:space="preserve">Coloque os ferros embaixo do perfil de forma que fiquem na mesma linha de direção do imã com a borracha virada para o perfil </w:t>
+      </w:r>
+    </w:p>
+    <w:p>
+      <w:pPr>
+        <w:spacing w:line="276" w:lineRule="auto"/>
+        <w:ind w:firstLine="708"/>
+      </w:pPr>
+      <w:r>
+        <w:rPr>
+          <w:b/>
+        </w:rPr>
+        <w:t>NOTA</w:t>
+      </w:r>
+      <w:r>
+        <w:t xml:space="preserve">: </w:t>
+      </w:r>
+    </w:p>
+    <w:p>
+      <w:pPr>
+        <w:spacing w:line="276" w:lineRule="auto"/>
+        <w:ind w:firstLine="708"/>
+      </w:pPr>
+      <w:r>
+        <w:t>O</w:t>
+      </w:r>
+      <w:r>
+        <w:t xml:space="preserve"> ferro deve estar encostado na estrutura para não haver impacto ao ligar</w:t>
+      </w:r>
+    </w:p>
+    <w:p>
+      <w:pPr>
+        <w:spacing w:line="276" w:lineRule="auto"/>
+        <w:ind w:left="-142" w:firstLine="360"/>
+      </w:pPr>
+      <w:r>
+        <w:lastRenderedPageBreak/>
+        <w:drawing>
+          <wp:inline distT="0" distB="0" distL="0" distR="0" wp14:anchorId="4C528C92" wp14:editId="31D898E3">
+            <wp:extent cx="5760720" cy="2204085"/>
+            <wp:effectExtent l="0" t="0" r="0" b="0"/>
+            <wp:docPr id="2061856889" name="Imagem 2061856889" descr="Uma imagem contendo Interface gráfica do usuário&#10;&#10;Descrição gerada automaticamente">
+              <a:extLst xmlns:a="http://schemas.openxmlformats.org/drawingml/2006/main">
+                <a:ext uri="{FF2B5EF4-FFF2-40B4-BE49-F238E27FC236}">
+                  <a16:creationId xmlns:a16="http://schemas.microsoft.com/office/drawing/2014/main" id="{28B4A160-D4EE-4E90-967C-1150EB320E85}"/>
+                </a:ext>
+              </a:extLst>
+            </wp:docPr>
+            <wp:cNvGraphicFramePr>
+              <a:graphicFrameLocks xmlns:a="http://schemas.openxmlformats.org/drawingml/2006/main" noChangeAspect="1"/>
+            </wp:cNvGraphicFramePr>
+            <a:graphic xmlns:a="http://schemas.openxmlformats.org/drawingml/2006/main">
+              <a:graphicData uri="http://schemas.openxmlformats.org/drawingml/2006/picture">
+                <pic:pic xmlns:pic="http://schemas.openxmlformats.org/drawingml/2006/picture">
+                  <pic:nvPicPr>
+                    <pic:cNvPr id="2061856889" name="Imagem 2061856889" descr="Uma imagem contendo Interface gráfica do usuário&#10;&#10;Descrição gerada automaticamente">
+                      <a:extLst>
+                        <a:ext uri="{FF2B5EF4-FFF2-40B4-BE49-F238E27FC236}">
+                          <a16:creationId xmlns:a16="http://schemas.microsoft.com/office/drawing/2014/main" id="{28B4A160-D4EE-4E90-967C-1150EB320E85}"/>
+                        </a:ext>
+                      </a:extLst>
+                    </pic:cNvPr>
+                    <pic:cNvPicPr>
+                      <a:picLocks noChangeAspect="1"/>
+                    </pic:cNvPicPr>
+                  </pic:nvPicPr>
+                  <pic:blipFill rotWithShape="1">
+                    <a:blip r:embed="rId21"/>
+                    <a:srcRect l="1857" t="16514" r="3721" b="19266"/>
+                    <a:stretch/>
+                  </pic:blipFill>
+                  <pic:spPr>
+                    <a:xfrm>
+                      <a:off x="0" y="0"/>
+                      <a:ext cx="5760720" cy="2204085"/>
+                    </a:xfrm>
+                    <a:prstGeom prst="rect">
+                      <a:avLst/>
+                    </a:prstGeom>
+                  </pic:spPr>
+                </pic:pic>
+              </a:graphicData>
+            </a:graphic>
+          </wp:inline>
+        </w:drawing>
+      </w:r>
+    </w:p>
+    <w:p>
+      <w:pPr>
+        <w:spacing w:line="276" w:lineRule="auto"/>
+      </w:pPr>
+    </w:p>
+    <w:p>
+      <w:pPr>
+        <w:spacing w:line="276" w:lineRule="auto"/>
+      </w:pPr>
+    </w:p>
+    <w:p>
+      <w:pPr>
+        <w:pStyle w:val="PargrafodaLista"/>
+        <w:numPr>
+          <w:ilvl w:val="0"/>
+          <w:numId w:val="7"/>
+        </w:numPr>
+        <w:spacing w:line="276" w:lineRule="auto"/>
+        <w:ind w:left="426"/>
+      </w:pPr>
+      <w:r>
+        <w:t>Prenda</w:t>
+      </w:r>
+      <w:r>
+        <w:t xml:space="preserve"> a cinta de amarração pelo olhal móvel do imã</w:t>
+      </w:r>
+    </w:p>
+    <w:p>
+      <w:pPr>
+        <w:pStyle w:val="PargrafodaLista"/>
+        <w:spacing w:line="276" w:lineRule="auto"/>
+        <w:ind w:left="426"/>
+      </w:pPr>
+    </w:p>
+    <w:p>
+      <w:pPr>
+        <w:pStyle w:val="PargrafodaLista"/>
+        <w:spacing w:line="276" w:lineRule="auto"/>
+        <w:ind w:left="360"/>
+      </w:pPr>
+      <w:r>
+        <w:drawing>
+          <wp:inline distT="0" distB="0" distL="0" distR="0" wp14:anchorId="23B0060E" wp14:editId="22C0CF1A">
+            <wp:extent cx="5677469" cy="3691731"/>
+            <wp:effectExtent l="0" t="0" r="0" b="0"/>
+            <wp:docPr id="1513084517" name="Imagem 1513084517" descr="Tela de computador com desenho&#10;&#10;Descrição gerada automaticamente com confiança baixa">
+              <a:extLst xmlns:a="http://schemas.openxmlformats.org/drawingml/2006/main">
+                <a:ext uri="{FF2B5EF4-FFF2-40B4-BE49-F238E27FC236}">
+                  <a16:creationId xmlns:a16="http://schemas.microsoft.com/office/drawing/2014/main" id="{C5DB9166-6789-4243-AA8D-4A61F71C0756}"/>
+                </a:ext>
+              </a:extLst>
+            </wp:docPr>
+            <wp:cNvGraphicFramePr>
+              <a:graphicFrameLocks xmlns:a="http://schemas.openxmlformats.org/drawingml/2006/main" noChangeAspect="1"/>
+            </wp:cNvGraphicFramePr>
+            <a:graphic xmlns:a="http://schemas.openxmlformats.org/drawingml/2006/main">
+              <a:graphicData uri="http://schemas.openxmlformats.org/drawingml/2006/picture">
+                <pic:pic xmlns:pic="http://schemas.openxmlformats.org/drawingml/2006/picture">
+                  <pic:nvPicPr>
+                    <pic:cNvPr id="1513084517" name="Imagem 1513084517" descr="Tela de computador com desenho&#10;&#10;Descrição gerada automaticamente com confiança baixa">
+                      <a:extLst>
+                        <a:ext uri="{FF2B5EF4-FFF2-40B4-BE49-F238E27FC236}">
+                          <a16:creationId xmlns:a16="http://schemas.microsoft.com/office/drawing/2014/main" id="{C5DB9166-6789-4243-AA8D-4A61F71C0756}"/>
+                        </a:ext>
+                      </a:extLst>
+                    </pic:cNvPr>
+                    <pic:cNvPicPr>
+                      <a:picLocks noChangeAspect="1"/>
+                    </pic:cNvPicPr>
+                  </pic:nvPicPr>
+                  <pic:blipFill rotWithShape="1">
+                    <a:blip r:embed="rId22"/>
+                    <a:srcRect l="46166" t="34331" r="4908" b="9113"/>
+                    <a:stretch/>
+                  </pic:blipFill>
+                  <pic:spPr>
+                    <a:xfrm>
+                      <a:off x="0" y="0"/>
+                      <a:ext cx="5702458" cy="3707980"/>
+                    </a:xfrm>
+                    <a:prstGeom prst="rect">
+                      <a:avLst/>
+                    </a:prstGeom>
+                  </pic:spPr>
+                </pic:pic>
+              </a:graphicData>
+            </a:graphic>
+          </wp:inline>
+        </w:drawing>
+      </w:r>
+    </w:p>
+    <w:p>
+      <w:pPr>
+        <w:pStyle w:val="PargrafodaLista"/>
+        <w:spacing w:line="276" w:lineRule="auto"/>
+        <w:ind w:left="360"/>
+      </w:pPr>
+    </w:p>
+    <w:p>
+      <w:pPr>
+        <w:pStyle w:val="PargrafodaLista"/>
+        <w:spacing w:line="276" w:lineRule="auto"/>
+        <w:ind w:left="360"/>
+      </w:pPr>
+    </w:p>
+    <w:p>
+      <w:pPr>
+        <w:pStyle w:val="PargrafodaLista"/>
+        <w:numPr>
+          <w:ilvl w:val="0"/>
+          <w:numId w:val="7"/>
+        </w:numPr>
+        <w:spacing w:line="276" w:lineRule="auto"/>
+        <w:ind w:left="426"/>
+      </w:pPr>
+      <w:r>
+        <w:rPr>
+          <w:b/>
+          <w:noProof/>
+          <w:color w:val="FF0000"/>
+        </w:rPr>
+        <w:pict w14:anchorId="14C1A0E7">
+          <v:rect id="_x0000_s2053" style="position:absolute;left:0;text-align:left;margin-left:11.5pt;margin-top:21.15pt;width:388.5pt;height:43.9pt;z-index:251658240" filled="f"/>
+        </w:pict>
+      </w:r>
+      <w:r>
+        <w:t>Erga a peça</w:t>
+      </w:r>
+      <w:r>
+        <w:t xml:space="preserve"> pelo olhal móvel da cinta de quatro pernas</w:t>
+      </w:r>
+    </w:p>
+    <w:p>
+      <w:pPr>
+        <w:spacing w:line="276" w:lineRule="auto"/>
+        <w:ind w:left="360"/>
+      </w:pPr>
+      <w:r>
+        <w:rPr>
+          <w:b/>
+          <w:color w:val="FF0000"/>
+        </w:rPr>
+        <w:t>CUIDADO</w:t>
+      </w:r>
+      <w:r>
+        <w:t>:</w:t>
+      </w:r>
+    </w:p>
+    <w:p>
+      <w:pPr>
+        <w:spacing w:line="276" w:lineRule="auto"/>
+        <w:ind w:left="360"/>
+      </w:pPr>
+      <w:r>
+        <w:t>O</w:t>
+      </w:r>
+      <w:r>
+        <w:t xml:space="preserve"> levantador magnético </w:t>
+      </w:r>
+      <w:r>
+        <w:t>precisa estar</w:t>
+      </w:r>
+      <w:r>
+        <w:t xml:space="preserve"> travado antes de realizar o levantamento d</w:t>
+      </w:r>
+      <w:r>
+        <w:t>o perfil</w:t>
+      </w:r>
+      <w:r>
+        <w:t>.</w:t>
+      </w:r>
+    </w:p>
+    <w:p/>
+    <w:p>
+      <w:pPr>
+        <w:ind w:left="284"/>
+        <w:jc w:val="center"/>
+      </w:pPr>
+      <w:r>
+        <w:lastRenderedPageBreak/>
+        <w:drawing>
+          <wp:inline distT="0" distB="0" distL="0" distR="0" wp14:anchorId="4AFC7792" wp14:editId="28A301AF">
+            <wp:extent cx="5795566" cy="3794078"/>
+            <wp:effectExtent l="0" t="0" r="0" b="0"/>
+            <wp:docPr id="3" name="Imagem 2" descr="Uma imagem contendo Interface gráfica do usuário&#10;&#10;Descrição gerada automaticamente">
+              <a:extLst xmlns:a="http://schemas.openxmlformats.org/drawingml/2006/main">
+                <a:ext uri="{FF2B5EF4-FFF2-40B4-BE49-F238E27FC236}">
+                  <a16:creationId xmlns:a16="http://schemas.microsoft.com/office/drawing/2014/main" id="{F79E2B40-A3BB-4A6C-BE31-5C2BDD2AF817}"/>
+                </a:ext>
+              </a:extLst>
+            </wp:docPr>
+            <wp:cNvGraphicFramePr>
+              <a:graphicFrameLocks xmlns:a="http://schemas.openxmlformats.org/drawingml/2006/main" noChangeAspect="1"/>
+            </wp:cNvGraphicFramePr>
+            <a:graphic xmlns:a="http://schemas.openxmlformats.org/drawingml/2006/main">
+              <a:graphicData uri="http://schemas.openxmlformats.org/drawingml/2006/picture">
+                <pic:pic xmlns:pic="http://schemas.openxmlformats.org/drawingml/2006/picture">
+                  <pic:nvPicPr>
+                    <pic:cNvPr id="3" name="Imagem 2" descr="Uma imagem contendo Interface gráfica do usuário&#10;&#10;Descrição gerada automaticamente">
+                      <a:extLst>
+                        <a:ext uri="{FF2B5EF4-FFF2-40B4-BE49-F238E27FC236}">
+                          <a16:creationId xmlns:a16="http://schemas.microsoft.com/office/drawing/2014/main" id="{F79E2B40-A3BB-4A6C-BE31-5C2BDD2AF817}"/>
+                        </a:ext>
+                      </a:extLst>
+                    </pic:cNvPr>
+                    <pic:cNvPicPr>
+                      <a:picLocks noChangeAspect="1"/>
+                    </pic:cNvPicPr>
+                  </pic:nvPicPr>
+                  <pic:blipFill rotWithShape="1">
+                    <a:blip r:embed="rId11"/>
+                    <a:srcRect l="15481" t="5014" r="14519" b="13517"/>
+                    <a:stretch/>
+                  </pic:blipFill>
+                  <pic:spPr>
+                    <a:xfrm>
+                      <a:off x="0" y="0"/>
+                      <a:ext cx="5838220" cy="3822001"/>
+                    </a:xfrm>
+                    <a:prstGeom prst="rect">
+                      <a:avLst/>
+                    </a:prstGeom>
+                  </pic:spPr>
+                </pic:pic>
+              </a:graphicData>
+            </a:graphic>
+          </wp:inline>
+        </w:drawing>
+      </w:r>
+    </w:p>
+    <w:p>
+      <w:pPr>
         <w:pStyle w:val="Ttulo1"/>
       </w:pPr>
     </w:p>
-    <w:p/>
     <w:sectPr>
       <w:type w:val="continuous"/>
       <w:pgSz w:w="11906" w:h="16838"/>
@@ -1411,7 +1761,7 @@
 </file>
 
 <file path=word/endnotes.xml><?xml version="1.0" encoding="utf-8"?>
-<w:endnotes xmlns:wpc="http://schemas.microsoft.com/office/word/2010/wordprocessingCanvas" xmlns:cx="http://schemas.microsoft.com/office/drawing/2014/chartex" xmlns:cx1="http://schemas.microsoft.com/office/drawing/2015/9/8/chartex" xmlns:cx2="http://schemas.microsoft.com/office/drawing/2015/10/21/chartex" xmlns:cx3="http://schemas.microsoft.com/office/drawing/2016/5/9/chartex" xmlns:cx4="http://schemas.microsoft.com/office/drawing/2016/5/10/chartex" xmlns:cx5="http://schemas.microsoft.com/office/drawing/2016/5/11/chartex" xmlns:cx6="http://schemas.microsoft.com/office/drawing/2016/5/12/chartex" xmlns:cx7="http://schemas.microsoft.com/office/drawing/2016/5/13/chartex" xmlns:cx8="http://schemas.microsoft.com/office/drawing/2016/5/14/chartex" xmlns:mc="http://schemas.openxmlformats.org/markup-compatibility/2006" xmlns:aink="http://schemas.microsoft.com/office/drawing/2016/ink" xmlns:am3d="http://schemas.microsoft.com/office/drawing/2017/model3d" xmlns:o="urn:schemas-microsoft-com:office:office" xmlns:r="http://schemas.openxmlformats.org/officeDocument/2006/relationships" xmlns:m="http://schemas.openxmlformats.org/officeDocument/2006/math" xmlns:v="urn:schemas-microsoft-com:vml" xmlns:wp14="http://schemas.microsoft.com/office/word/2010/wordprocessingDrawing" xmlns:wp="http://schemas.openxmlformats.org/drawingml/2006/wordprocessingDrawing" xmlns:w10="urn:schemas-microsoft-com:office:word" xmlns:w="http://schemas.openxmlformats.org/wordprocessingml/2006/main" xmlns:w14="http://schemas.microsoft.com/office/word/2010/wordml" xmlns:w15="http://schemas.microsoft.com/office/word/2012/wordml" xmlns:w16cid="http://schemas.microsoft.com/office/word/2016/wordml/cid" xmlns:w16se="http://schemas.microsoft.com/office/word/2015/wordml/symex" xmlns:wpg="http://schemas.microsoft.com/office/word/2010/wordprocessingGroup" xmlns:wpi="http://schemas.microsoft.com/office/word/2010/wordprocessingInk" xmlns:wne="http://schemas.microsoft.com/office/word/2006/wordml" xmlns:wps="http://schemas.microsoft.com/office/word/2010/wordprocessingShape" mc:Ignorable="w14 w15 w16se w16cid wp14">
+<w:endnotes xmlns:wpc="http://schemas.microsoft.com/office/word/2010/wordprocessingCanvas" xmlns:cx="http://schemas.microsoft.com/office/drawing/2014/chartex" xmlns:cx1="http://schemas.microsoft.com/office/drawing/2015/9/8/chartex" xmlns:cx2="http://schemas.microsoft.com/office/drawing/2015/10/21/chartex" xmlns:cx3="http://schemas.microsoft.com/office/drawing/2016/5/9/chartex" xmlns:cx4="http://schemas.microsoft.com/office/drawing/2016/5/10/chartex" xmlns:cx5="http://schemas.microsoft.com/office/drawing/2016/5/11/chartex" xmlns:cx6="http://schemas.microsoft.com/office/drawing/2016/5/12/chartex" xmlns:cx7="http://schemas.microsoft.com/office/drawing/2016/5/13/chartex" xmlns:cx8="http://schemas.microsoft.com/office/drawing/2016/5/14/chartex" xmlns:mc="http://schemas.openxmlformats.org/markup-compatibility/2006" xmlns:aink="http://schemas.microsoft.com/office/drawing/2016/ink" xmlns:am3d="http://schemas.microsoft.com/office/drawing/2017/model3d" xmlns:o="urn:schemas-microsoft-com:office:office" xmlns:oel="http://schemas.microsoft.com/office/2019/extlst" xmlns:r="http://schemas.openxmlformats.org/officeDocument/2006/relationships" xmlns:m="http://schemas.openxmlformats.org/officeDocument/2006/math" xmlns:v="urn:schemas-microsoft-com:vml" xmlns:wp14="http://schemas.microsoft.com/office/word/2010/wordprocessingDrawing" xmlns:wp="http://schemas.openxmlformats.org/drawingml/2006/wordprocessingDrawing" xmlns:w10="urn:schemas-microsoft-com:office:word" xmlns:w="http://schemas.openxmlformats.org/wordprocessingml/2006/main" xmlns:w14="http://schemas.microsoft.com/office/word/2010/wordml" xmlns:w15="http://schemas.microsoft.com/office/word/2012/wordml" xmlns:w16cex="http://schemas.microsoft.com/office/word/2018/wordml/cex" xmlns:w16cid="http://schemas.microsoft.com/office/word/2016/wordml/cid" xmlns:w16="http://schemas.microsoft.com/office/word/2018/wordml" xmlns:w16du="http://schemas.microsoft.com/office/word/2023/wordml/word16du" xmlns:w16sdtdh="http://schemas.microsoft.com/office/word/2020/wordml/sdtdatahash" xmlns:w16se="http://schemas.microsoft.com/office/word/2015/wordml/symex" xmlns:wpg="http://schemas.microsoft.com/office/word/2010/wordprocessingGroup" xmlns:wpi="http://schemas.microsoft.com/office/word/2010/wordprocessingInk" xmlns:wne="http://schemas.microsoft.com/office/word/2006/wordml" xmlns:wps="http://schemas.microsoft.com/office/word/2010/wordprocessingShape" mc:Ignorable="w14 w15 w16se w16cid w16 w16cex w16sdtdh wp14">
   <w:endnote w:type="separator" w:id="-1">
     <w:p>
       <w:pPr>
@@ -1436,7 +1786,7 @@
 </file>
 
 <file path=word/footnotes.xml><?xml version="1.0" encoding="utf-8"?>
-<w:footnotes xmlns:wpc="http://schemas.microsoft.com/office/word/2010/wordprocessingCanvas" xmlns:cx="http://schemas.microsoft.com/office/drawing/2014/chartex" xmlns:cx1="http://schemas.microsoft.com/office/drawing/2015/9/8/chartex" xmlns:cx2="http://schemas.microsoft.com/office/drawing/2015/10/21/chartex" xmlns:cx3="http://schemas.microsoft.com/office/drawing/2016/5/9/chartex" xmlns:cx4="http://schemas.microsoft.com/office/drawing/2016/5/10/chartex" xmlns:cx5="http://schemas.microsoft.com/office/drawing/2016/5/11/chartex" xmlns:cx6="http://schemas.microsoft.com/office/drawing/2016/5/12/chartex" xmlns:cx7="http://schemas.microsoft.com/office/drawing/2016/5/13/chartex" xmlns:cx8="http://schemas.microsoft.com/office/drawing/2016/5/14/chartex" xmlns:mc="http://schemas.openxmlformats.org/markup-compatibility/2006" xmlns:aink="http://schemas.microsoft.com/office/drawing/2016/ink" xmlns:am3d="http://schemas.microsoft.com/office/drawing/2017/model3d" xmlns:o="urn:schemas-microsoft-com:office:office" xmlns:r="http://schemas.openxmlformats.org/officeDocument/2006/relationships" xmlns:m="http://schemas.openxmlformats.org/officeDocument/2006/math" xmlns:v="urn:schemas-microsoft-com:vml" xmlns:wp14="http://schemas.microsoft.com/office/word/2010/wordprocessingDrawing" xmlns:wp="http://schemas.openxmlformats.org/drawingml/2006/wordprocessingDrawing" xmlns:w10="urn:schemas-microsoft-com:office:word" xmlns:w="http://schemas.openxmlformats.org/wordprocessingml/2006/main" xmlns:w14="http://schemas.microsoft.com/office/word/2010/wordml" xmlns:w15="http://schemas.microsoft.com/office/word/2012/wordml" xmlns:w16cid="http://schemas.microsoft.com/office/word/2016/wordml/cid" xmlns:w16se="http://schemas.microsoft.com/office/word/2015/wordml/symex" xmlns:wpg="http://schemas.microsoft.com/office/word/2010/wordprocessingGroup" xmlns:wpi="http://schemas.microsoft.com/office/word/2010/wordprocessingInk" xmlns:wne="http://schemas.microsoft.com/office/word/2006/wordml" xmlns:wps="http://schemas.microsoft.com/office/word/2010/wordprocessingShape" mc:Ignorable="w14 w15 w16se w16cid wp14">
+<w:footnotes xmlns:wpc="http://schemas.microsoft.com/office/word/2010/wordprocessingCanvas" xmlns:cx="http://schemas.microsoft.com/office/drawing/2014/chartex" xmlns:cx1="http://schemas.microsoft.com/office/drawing/2015/9/8/chartex" xmlns:cx2="http://schemas.microsoft.com/office/drawing/2015/10/21/chartex" xmlns:cx3="http://schemas.microsoft.com/office/drawing/2016/5/9/chartex" xmlns:cx4="http://schemas.microsoft.com/office/drawing/2016/5/10/chartex" xmlns:cx5="http://schemas.microsoft.com/office/drawing/2016/5/11/chartex" xmlns:cx6="http://schemas.microsoft.com/office/drawing/2016/5/12/chartex" xmlns:cx7="http://schemas.microsoft.com/office/drawing/2016/5/13/chartex" xmlns:cx8="http://schemas.microsoft.com/office/drawing/2016/5/14/chartex" xmlns:mc="http://schemas.openxmlformats.org/markup-compatibility/2006" xmlns:aink="http://schemas.microsoft.com/office/drawing/2016/ink" xmlns:am3d="http://schemas.microsoft.com/office/drawing/2017/model3d" xmlns:o="urn:schemas-microsoft-com:office:office" xmlns:oel="http://schemas.microsoft.com/office/2019/extlst" xmlns:r="http://schemas.openxmlformats.org/officeDocument/2006/relationships" xmlns:m="http://schemas.openxmlformats.org/officeDocument/2006/math" xmlns:v="urn:schemas-microsoft-com:vml" xmlns:wp14="http://schemas.microsoft.com/office/word/2010/wordprocessingDrawing" xmlns:wp="http://schemas.openxmlformats.org/drawingml/2006/wordprocessingDrawing" xmlns:w10="urn:schemas-microsoft-com:office:word" xmlns:w="http://schemas.openxmlformats.org/wordprocessingml/2006/main" xmlns:w14="http://schemas.microsoft.com/office/word/2010/wordml" xmlns:w15="http://schemas.microsoft.com/office/word/2012/wordml" xmlns:w16cex="http://schemas.microsoft.com/office/word/2018/wordml/cex" xmlns:w16cid="http://schemas.microsoft.com/office/word/2016/wordml/cid" xmlns:w16="http://schemas.microsoft.com/office/word/2018/wordml" xmlns:w16du="http://schemas.microsoft.com/office/word/2023/wordml/word16du" xmlns:w16sdtdh="http://schemas.microsoft.com/office/word/2020/wordml/sdtdatahash" xmlns:w16se="http://schemas.microsoft.com/office/word/2015/wordml/symex" xmlns:wpg="http://schemas.microsoft.com/office/word/2010/wordprocessingGroup" xmlns:wpi="http://schemas.microsoft.com/office/word/2010/wordprocessingInk" xmlns:wne="http://schemas.microsoft.com/office/word/2006/wordml" xmlns:wps="http://schemas.microsoft.com/office/word/2010/wordprocessingShape" mc:Ignorable="w14 w15 w16se w16cid w16 w16cex w16sdtdh wp14">
   <w:footnote w:type="separator" w:id="-1">
     <w:p>
       <w:pPr>
@@ -1461,7 +1811,7 @@
 </file>
 
 <file path=word/header1.xml><?xml version="1.0" encoding="utf-8"?>
-<w:hdr xmlns:wpc="http://schemas.microsoft.com/office/word/2010/wordprocessingCanvas" xmlns:cx="http://schemas.microsoft.com/office/drawing/2014/chartex" xmlns:cx1="http://schemas.microsoft.com/office/drawing/2015/9/8/chartex" xmlns:cx2="http://schemas.microsoft.com/office/drawing/2015/10/21/chartex" xmlns:cx3="http://schemas.microsoft.com/office/drawing/2016/5/9/chartex" xmlns:cx4="http://schemas.microsoft.com/office/drawing/2016/5/10/chartex" xmlns:cx5="http://schemas.microsoft.com/office/drawing/2016/5/11/chartex" xmlns:cx6="http://schemas.microsoft.com/office/drawing/2016/5/12/chartex" xmlns:cx7="http://schemas.microsoft.com/office/drawing/2016/5/13/chartex" xmlns:cx8="http://schemas.microsoft.com/office/drawing/2016/5/14/chartex" xmlns:mc="http://schemas.openxmlformats.org/markup-compatibility/2006" xmlns:aink="http://schemas.microsoft.com/office/drawing/2016/ink" xmlns:am3d="http://schemas.microsoft.com/office/drawing/2017/model3d" xmlns:o="urn:schemas-microsoft-com:office:office" xmlns:r="http://schemas.openxmlformats.org/officeDocument/2006/relationships" xmlns:m="http://schemas.openxmlformats.org/officeDocument/2006/math" xmlns:v="urn:schemas-microsoft-com:vml" xmlns:wp14="http://schemas.microsoft.com/office/word/2010/wordprocessingDrawing" xmlns:wp="http://schemas.openxmlformats.org/drawingml/2006/wordprocessingDrawing" xmlns:w10="urn:schemas-microsoft-com:office:word" xmlns:w="http://schemas.openxmlformats.org/wordprocessingml/2006/main" xmlns:w14="http://schemas.microsoft.com/office/word/2010/wordml" xmlns:w15="http://schemas.microsoft.com/office/word/2012/wordml" xmlns:w16cid="http://schemas.microsoft.com/office/word/2016/wordml/cid" xmlns:w16se="http://schemas.microsoft.com/office/word/2015/wordml/symex" xmlns:wpg="http://schemas.microsoft.com/office/word/2010/wordprocessingGroup" xmlns:wpi="http://schemas.microsoft.com/office/word/2010/wordprocessingInk" xmlns:wne="http://schemas.microsoft.com/office/word/2006/wordml" xmlns:wps="http://schemas.microsoft.com/office/word/2010/wordprocessingShape" mc:Ignorable="w14 w15 w16se w16cid wp14">
+<w:hdr xmlns:wpc="http://schemas.microsoft.com/office/word/2010/wordprocessingCanvas" xmlns:cx="http://schemas.microsoft.com/office/drawing/2014/chartex" xmlns:cx1="http://schemas.microsoft.com/office/drawing/2015/9/8/chartex" xmlns:cx2="http://schemas.microsoft.com/office/drawing/2015/10/21/chartex" xmlns:cx3="http://schemas.microsoft.com/office/drawing/2016/5/9/chartex" xmlns:cx4="http://schemas.microsoft.com/office/drawing/2016/5/10/chartex" xmlns:cx5="http://schemas.microsoft.com/office/drawing/2016/5/11/chartex" xmlns:cx6="http://schemas.microsoft.com/office/drawing/2016/5/12/chartex" xmlns:cx7="http://schemas.microsoft.com/office/drawing/2016/5/13/chartex" xmlns:cx8="http://schemas.microsoft.com/office/drawing/2016/5/14/chartex" xmlns:mc="http://schemas.openxmlformats.org/markup-compatibility/2006" xmlns:aink="http://schemas.microsoft.com/office/drawing/2016/ink" xmlns:am3d="http://schemas.microsoft.com/office/drawing/2017/model3d" xmlns:o="urn:schemas-microsoft-com:office:office" xmlns:oel="http://schemas.microsoft.com/office/2019/extlst" xmlns:r="http://schemas.openxmlformats.org/officeDocument/2006/relationships" xmlns:m="http://schemas.openxmlformats.org/officeDocument/2006/math" xmlns:v="urn:schemas-microsoft-com:vml" xmlns:wp14="http://schemas.microsoft.com/office/word/2010/wordprocessingDrawing" xmlns:wp="http://schemas.openxmlformats.org/drawingml/2006/wordprocessingDrawing" xmlns:w10="urn:schemas-microsoft-com:office:word" xmlns:w="http://schemas.openxmlformats.org/wordprocessingml/2006/main" xmlns:w14="http://schemas.microsoft.com/office/word/2010/wordml" xmlns:w15="http://schemas.microsoft.com/office/word/2012/wordml" xmlns:w16cex="http://schemas.microsoft.com/office/word/2018/wordml/cex" xmlns:w16cid="http://schemas.microsoft.com/office/word/2016/wordml/cid" xmlns:w16="http://schemas.microsoft.com/office/word/2018/wordml" xmlns:w16du="http://schemas.microsoft.com/office/word/2023/wordml/word16du" xmlns:w16sdtdh="http://schemas.microsoft.com/office/word/2020/wordml/sdtdatahash" xmlns:w16se="http://schemas.microsoft.com/office/word/2015/wordml/symex" xmlns:wpg="http://schemas.microsoft.com/office/word/2010/wordprocessingGroup" xmlns:wpi="http://schemas.microsoft.com/office/word/2010/wordprocessingInk" xmlns:wne="http://schemas.microsoft.com/office/word/2006/wordml" xmlns:wps="http://schemas.microsoft.com/office/word/2010/wordprocessingShape" mc:Ignorable="w14 w15 w16se w16cid w16 w16cex w16sdtdh wp14">
   <w:p>
     <w:pPr>
       <w:spacing w:after="0" w:line="259" w:lineRule="auto"/>
@@ -1472,7 +1822,7 @@
         <w:lang w:eastAsia="pt-BR"/>
       </w:rPr>
       <w:drawing>
-        <wp:anchor distT="0" distB="0" distL="114300" distR="114300" simplePos="0" relativeHeight="251660288" behindDoc="0" locked="0" layoutInCell="1" allowOverlap="0">
+        <wp:anchor distT="0" distB="0" distL="114300" distR="114300" simplePos="0" relativeHeight="251660288" behindDoc="0" locked="0" layoutInCell="1" allowOverlap="0" wp14:anchorId="229EE879" wp14:editId="45493E54">
           <wp:simplePos x="0" y="0"/>
           <wp:positionH relativeFrom="page">
             <wp:posOffset>1081377</wp:posOffset>
@@ -1518,8 +1868,121 @@
 </file>
 
 <file path=word/numbering.xml><?xml version="1.0" encoding="utf-8"?>
-<w:numbering xmlns:wpc="http://schemas.microsoft.com/office/word/2010/wordprocessingCanvas" xmlns:cx="http://schemas.microsoft.com/office/drawing/2014/chartex" xmlns:cx1="http://schemas.microsoft.com/office/drawing/2015/9/8/chartex" xmlns:cx2="http://schemas.microsoft.com/office/drawing/2015/10/21/chartex" xmlns:cx3="http://schemas.microsoft.com/office/drawing/2016/5/9/chartex" xmlns:cx4="http://schemas.microsoft.com/office/drawing/2016/5/10/chartex" xmlns:cx5="http://schemas.microsoft.com/office/drawing/2016/5/11/chartex" xmlns:cx6="http://schemas.microsoft.com/office/drawing/2016/5/12/chartex" xmlns:cx7="http://schemas.microsoft.com/office/drawing/2016/5/13/chartex" xmlns:cx8="http://schemas.microsoft.com/office/drawing/2016/5/14/chartex" xmlns:mc="http://schemas.openxmlformats.org/markup-compatibility/2006" xmlns:aink="http://schemas.microsoft.com/office/drawing/2016/ink" xmlns:am3d="http://schemas.microsoft.com/office/drawing/2017/model3d" xmlns:o="urn:schemas-microsoft-com:office:office" xmlns:r="http://schemas.openxmlformats.org/officeDocument/2006/relationships" xmlns:m="http://schemas.openxmlformats.org/officeDocument/2006/math" xmlns:v="urn:schemas-microsoft-com:vml" xmlns:wp14="http://schemas.microsoft.com/office/word/2010/wordprocessingDrawing" xmlns:wp="http://schemas.openxmlformats.org/drawingml/2006/wordprocessingDrawing" xmlns:w10="urn:schemas-microsoft-com:office:word" xmlns:w="http://schemas.openxmlformats.org/wordprocessingml/2006/main" xmlns:w14="http://schemas.microsoft.com/office/word/2010/wordml" xmlns:w15="http://schemas.microsoft.com/office/word/2012/wordml" xmlns:w16cid="http://schemas.microsoft.com/office/word/2016/wordml/cid" xmlns:w16se="http://schemas.microsoft.com/office/word/2015/wordml/symex" xmlns:wpg="http://schemas.microsoft.com/office/word/2010/wordprocessingGroup" xmlns:wpi="http://schemas.microsoft.com/office/word/2010/wordprocessingInk" xmlns:wne="http://schemas.microsoft.com/office/word/2006/wordml" xmlns:wps="http://schemas.microsoft.com/office/word/2010/wordprocessingShape" mc:Ignorable="w14 w15 w16se w16cid wp14">
+<w:numbering xmlns:wpc="http://schemas.microsoft.com/office/word/2010/wordprocessingCanvas" xmlns:cx="http://schemas.microsoft.com/office/drawing/2014/chartex" xmlns:cx1="http://schemas.microsoft.com/office/drawing/2015/9/8/chartex" xmlns:cx2="http://schemas.microsoft.com/office/drawing/2015/10/21/chartex" xmlns:cx3="http://schemas.microsoft.com/office/drawing/2016/5/9/chartex" xmlns:cx4="http://schemas.microsoft.com/office/drawing/2016/5/10/chartex" xmlns:cx5="http://schemas.microsoft.com/office/drawing/2016/5/11/chartex" xmlns:cx6="http://schemas.microsoft.com/office/drawing/2016/5/12/chartex" xmlns:cx7="http://schemas.microsoft.com/office/drawing/2016/5/13/chartex" xmlns:cx8="http://schemas.microsoft.com/office/drawing/2016/5/14/chartex" xmlns:mc="http://schemas.openxmlformats.org/markup-compatibility/2006" xmlns:aink="http://schemas.microsoft.com/office/drawing/2016/ink" xmlns:am3d="http://schemas.microsoft.com/office/drawing/2017/model3d" xmlns:o="urn:schemas-microsoft-com:office:office" xmlns:oel="http://schemas.microsoft.com/office/2019/extlst" xmlns:r="http://schemas.openxmlformats.org/officeDocument/2006/relationships" xmlns:m="http://schemas.openxmlformats.org/officeDocument/2006/math" xmlns:v="urn:schemas-microsoft-com:vml" xmlns:wp14="http://schemas.microsoft.com/office/word/2010/wordprocessingDrawing" xmlns:wp="http://schemas.openxmlformats.org/drawingml/2006/wordprocessingDrawing" xmlns:w10="urn:schemas-microsoft-com:office:word" xmlns:w="http://schemas.openxmlformats.org/wordprocessingml/2006/main" xmlns:w14="http://schemas.microsoft.com/office/word/2010/wordml" xmlns:w15="http://schemas.microsoft.com/office/word/2012/wordml" xmlns:w16cex="http://schemas.microsoft.com/office/word/2018/wordml/cex" xmlns:w16cid="http://schemas.microsoft.com/office/word/2016/wordml/cid" xmlns:w16="http://schemas.microsoft.com/office/word/2018/wordml" xmlns:w16du="http://schemas.microsoft.com/office/word/2023/wordml/word16du" xmlns:w16sdtdh="http://schemas.microsoft.com/office/word/2020/wordml/sdtdatahash" xmlns:w16se="http://schemas.microsoft.com/office/word/2015/wordml/symex" xmlns:wpg="http://schemas.microsoft.com/office/word/2010/wordprocessingGroup" xmlns:wpi="http://schemas.microsoft.com/office/word/2010/wordprocessingInk" xmlns:wne="http://schemas.microsoft.com/office/word/2006/wordml" xmlns:wps="http://schemas.microsoft.com/office/word/2010/wordprocessingShape" mc:Ignorable="w14 w15 w16se w16cid w16 w16cex w16sdtdh wp14">
   <w:abstractNum w:abstractNumId="0" w15:restartNumberingAfterBreak="0">
+    <w:nsid w:val="059727DA"/>
+    <w:multiLevelType w:val="hybridMultilevel"/>
+    <w:tmpl w:val="10ACE250"/>
+    <w:lvl w:ilvl="0" w:tplc="04160001">
+      <w:start w:val="1"/>
+      <w:numFmt w:val="bullet"/>
+      <w:lvlText w:val=""/>
+      <w:lvlJc w:val="left"/>
+      <w:pPr>
+        <w:ind w:left="360" w:hanging="360"/>
+      </w:pPr>
+      <w:rPr>
+        <w:rFonts w:ascii="Symbol" w:hAnsi="Symbol" w:hint="default"/>
+      </w:rPr>
+    </w:lvl>
+    <w:lvl w:ilvl="1" w:tplc="04160003">
+      <w:start w:val="1"/>
+      <w:numFmt w:val="bullet"/>
+      <w:lvlText w:val="o"/>
+      <w:lvlJc w:val="left"/>
+      <w:pPr>
+        <w:ind w:left="1080" w:hanging="360"/>
+      </w:pPr>
+      <w:rPr>
+        <w:rFonts w:ascii="Courier New" w:hAnsi="Courier New" w:cs="Courier New" w:hint="default"/>
+      </w:rPr>
+    </w:lvl>
+    <w:lvl w:ilvl="2" w:tplc="04160005" w:tentative="1">
+      <w:start w:val="1"/>
+      <w:numFmt w:val="bullet"/>
+      <w:lvlText w:val=""/>
+      <w:lvlJc w:val="left"/>
+      <w:pPr>
+        <w:ind w:left="1800" w:hanging="360"/>
+      </w:pPr>
+      <w:rPr>
+        <w:rFonts w:ascii="Wingdings" w:hAnsi="Wingdings" w:hint="default"/>
+      </w:rPr>
+    </w:lvl>
+    <w:lvl w:ilvl="3" w:tplc="04160001" w:tentative="1">
+      <w:start w:val="1"/>
+      <w:numFmt w:val="bullet"/>
+      <w:lvlText w:val=""/>
+      <w:lvlJc w:val="left"/>
+      <w:pPr>
+        <w:ind w:left="2520" w:hanging="360"/>
+      </w:pPr>
+      <w:rPr>
+        <w:rFonts w:ascii="Symbol" w:hAnsi="Symbol" w:hint="default"/>
+      </w:rPr>
+    </w:lvl>
+    <w:lvl w:ilvl="4" w:tplc="04160003" w:tentative="1">
+      <w:start w:val="1"/>
+      <w:numFmt w:val="bullet"/>
+      <w:lvlText w:val="o"/>
+      <w:lvlJc w:val="left"/>
+      <w:pPr>
+        <w:ind w:left="3240" w:hanging="360"/>
+      </w:pPr>
+      <w:rPr>
+        <w:rFonts w:ascii="Courier New" w:hAnsi="Courier New" w:cs="Courier New" w:hint="default"/>
+      </w:rPr>
+    </w:lvl>
+    <w:lvl w:ilvl="5" w:tplc="04160005" w:tentative="1">
+      <w:start w:val="1"/>
+      <w:numFmt w:val="bullet"/>
+      <w:lvlText w:val=""/>
+      <w:lvlJc w:val="left"/>
+      <w:pPr>
+        <w:ind w:left="3960" w:hanging="360"/>
+      </w:pPr>
+      <w:rPr>
+        <w:rFonts w:ascii="Wingdings" w:hAnsi="Wingdings" w:hint="default"/>
+      </w:rPr>
+    </w:lvl>
+    <w:lvl w:ilvl="6" w:tplc="04160001" w:tentative="1">
+      <w:start w:val="1"/>
+      <w:numFmt w:val="bullet"/>
+      <w:lvlText w:val=""/>
+      <w:lvlJc w:val="left"/>
+      <w:pPr>
+        <w:ind w:left="4680" w:hanging="360"/>
+      </w:pPr>
+      <w:rPr>
+        <w:rFonts w:ascii="Symbol" w:hAnsi="Symbol" w:hint="default"/>
+      </w:rPr>
+    </w:lvl>
+    <w:lvl w:ilvl="7" w:tplc="04160003" w:tentative="1">
+      <w:start w:val="1"/>
+      <w:numFmt w:val="bullet"/>
+      <w:lvlText w:val="o"/>
+      <w:lvlJc w:val="left"/>
+      <w:pPr>
+        <w:ind w:left="5400" w:hanging="360"/>
+      </w:pPr>
+      <w:rPr>
+        <w:rFonts w:ascii="Courier New" w:hAnsi="Courier New" w:cs="Courier New" w:hint="default"/>
+      </w:rPr>
+    </w:lvl>
+    <w:lvl w:ilvl="8" w:tplc="04160005" w:tentative="1">
+      <w:start w:val="1"/>
+      <w:numFmt w:val="bullet"/>
+      <w:lvlText w:val=""/>
+      <w:lvlJc w:val="left"/>
+      <w:pPr>
+        <w:ind w:left="6120" w:hanging="360"/>
+      </w:pPr>
+      <w:rPr>
+        <w:rFonts w:ascii="Wingdings" w:hAnsi="Wingdings" w:hint="default"/>
+      </w:rPr>
+    </w:lvl>
+  </w:abstractNum>
+  <w:abstractNum w:abstractNumId="1" w15:restartNumberingAfterBreak="0">
     <w:nsid w:val="165B44F5"/>
     <w:multiLevelType w:val="multilevel"/>
     <w:tmpl w:val="B93A5CC2"/>
@@ -1668,7 +2131,7 @@
       </w:rPr>
     </w:lvl>
   </w:abstractNum>
-  <w:abstractNum w:abstractNumId="1" w15:restartNumberingAfterBreak="0">
+  <w:abstractNum w:abstractNumId="2" w15:restartNumberingAfterBreak="0">
     <w:nsid w:val="4306030F"/>
     <w:multiLevelType w:val="hybridMultilevel"/>
     <w:tmpl w:val="2A10ED60"/>
@@ -1781,7 +2244,259 @@
       </w:rPr>
     </w:lvl>
   </w:abstractNum>
-  <w:abstractNum w:abstractNumId="2" w15:restartNumberingAfterBreak="0">
+  <w:abstractNum w:abstractNumId="3" w15:restartNumberingAfterBreak="0">
+    <w:nsid w:val="4DDF3068"/>
+    <w:multiLevelType w:val="hybridMultilevel"/>
+    <w:tmpl w:val="63423450"/>
+    <w:lvl w:ilvl="0" w:tplc="409E4EF4">
+      <w:start w:val="1"/>
+      <w:numFmt w:val="bullet"/>
+      <w:lvlText w:val=""/>
+      <w:lvlJc w:val="left"/>
+      <w:pPr>
+        <w:tabs>
+          <w:tab w:val="num" w:pos="360"/>
+        </w:tabs>
+        <w:ind w:left="360" w:hanging="360"/>
+      </w:pPr>
+      <w:rPr>
+        <w:rFonts w:ascii="Wingdings 3" w:hAnsi="Wingdings 3" w:hint="default"/>
+      </w:rPr>
+    </w:lvl>
+    <w:lvl w:ilvl="1" w:tplc="56989768">
+      <w:start w:val="1"/>
+      <w:numFmt w:val="bullet"/>
+      <w:lvlText w:val=""/>
+      <w:lvlJc w:val="left"/>
+      <w:pPr>
+        <w:tabs>
+          <w:tab w:val="num" w:pos="1080"/>
+        </w:tabs>
+        <w:ind w:left="1080" w:hanging="360"/>
+      </w:pPr>
+      <w:rPr>
+        <w:rFonts w:ascii="Wingdings 3" w:hAnsi="Wingdings 3" w:hint="default"/>
+      </w:rPr>
+    </w:lvl>
+    <w:lvl w:ilvl="2" w:tplc="1D7C6854">
+      <w:numFmt w:val="bullet"/>
+      <w:lvlText w:val=""/>
+      <w:lvlJc w:val="left"/>
+      <w:pPr>
+        <w:tabs>
+          <w:tab w:val="num" w:pos="1800"/>
+        </w:tabs>
+        <w:ind w:left="1800" w:hanging="360"/>
+      </w:pPr>
+      <w:rPr>
+        <w:rFonts w:ascii="Wingdings 3" w:hAnsi="Wingdings 3" w:hint="default"/>
+      </w:rPr>
+    </w:lvl>
+    <w:lvl w:ilvl="3" w:tplc="C0A4100E" w:tentative="1">
+      <w:start w:val="1"/>
+      <w:numFmt w:val="bullet"/>
+      <w:lvlText w:val=""/>
+      <w:lvlJc w:val="left"/>
+      <w:pPr>
+        <w:tabs>
+          <w:tab w:val="num" w:pos="2520"/>
+        </w:tabs>
+        <w:ind w:left="2520" w:hanging="360"/>
+      </w:pPr>
+      <w:rPr>
+        <w:rFonts w:ascii="Wingdings 3" w:hAnsi="Wingdings 3" w:hint="default"/>
+      </w:rPr>
+    </w:lvl>
+    <w:lvl w:ilvl="4" w:tplc="275AFF24" w:tentative="1">
+      <w:start w:val="1"/>
+      <w:numFmt w:val="bullet"/>
+      <w:lvlText w:val=""/>
+      <w:lvlJc w:val="left"/>
+      <w:pPr>
+        <w:tabs>
+          <w:tab w:val="num" w:pos="3240"/>
+        </w:tabs>
+        <w:ind w:left="3240" w:hanging="360"/>
+      </w:pPr>
+      <w:rPr>
+        <w:rFonts w:ascii="Wingdings 3" w:hAnsi="Wingdings 3" w:hint="default"/>
+      </w:rPr>
+    </w:lvl>
+    <w:lvl w:ilvl="5" w:tplc="AD3A2EC6" w:tentative="1">
+      <w:start w:val="1"/>
+      <w:numFmt w:val="bullet"/>
+      <w:lvlText w:val=""/>
+      <w:lvlJc w:val="left"/>
+      <w:pPr>
+        <w:tabs>
+          <w:tab w:val="num" w:pos="3960"/>
+        </w:tabs>
+        <w:ind w:left="3960" w:hanging="360"/>
+      </w:pPr>
+      <w:rPr>
+        <w:rFonts w:ascii="Wingdings 3" w:hAnsi="Wingdings 3" w:hint="default"/>
+      </w:rPr>
+    </w:lvl>
+    <w:lvl w:ilvl="6" w:tplc="D784A0C2" w:tentative="1">
+      <w:start w:val="1"/>
+      <w:numFmt w:val="bullet"/>
+      <w:lvlText w:val=""/>
+      <w:lvlJc w:val="left"/>
+      <w:pPr>
+        <w:tabs>
+          <w:tab w:val="num" w:pos="4680"/>
+        </w:tabs>
+        <w:ind w:left="4680" w:hanging="360"/>
+      </w:pPr>
+      <w:rPr>
+        <w:rFonts w:ascii="Wingdings 3" w:hAnsi="Wingdings 3" w:hint="default"/>
+      </w:rPr>
+    </w:lvl>
+    <w:lvl w:ilvl="7" w:tplc="C840CF46" w:tentative="1">
+      <w:start w:val="1"/>
+      <w:numFmt w:val="bullet"/>
+      <w:lvlText w:val=""/>
+      <w:lvlJc w:val="left"/>
+      <w:pPr>
+        <w:tabs>
+          <w:tab w:val="num" w:pos="5400"/>
+        </w:tabs>
+        <w:ind w:left="5400" w:hanging="360"/>
+      </w:pPr>
+      <w:rPr>
+        <w:rFonts w:ascii="Wingdings 3" w:hAnsi="Wingdings 3" w:hint="default"/>
+      </w:rPr>
+    </w:lvl>
+    <w:lvl w:ilvl="8" w:tplc="70B8AC94" w:tentative="1">
+      <w:start w:val="1"/>
+      <w:numFmt w:val="bullet"/>
+      <w:lvlText w:val=""/>
+      <w:lvlJc w:val="left"/>
+      <w:pPr>
+        <w:tabs>
+          <w:tab w:val="num" w:pos="6120"/>
+        </w:tabs>
+        <w:ind w:left="6120" w:hanging="360"/>
+      </w:pPr>
+      <w:rPr>
+        <w:rFonts w:ascii="Wingdings 3" w:hAnsi="Wingdings 3" w:hint="default"/>
+      </w:rPr>
+    </w:lvl>
+  </w:abstractNum>
+  <w:abstractNum w:abstractNumId="4" w15:restartNumberingAfterBreak="0">
+    <w:nsid w:val="4EFB357C"/>
+    <w:multiLevelType w:val="hybridMultilevel"/>
+    <w:tmpl w:val="04B29E6A"/>
+    <w:lvl w:ilvl="0" w:tplc="04160011">
+      <w:start w:val="1"/>
+      <w:numFmt w:val="decimal"/>
+      <w:lvlText w:val="%1)"/>
+      <w:lvlJc w:val="left"/>
+      <w:pPr>
+        <w:ind w:left="1080" w:hanging="360"/>
+      </w:pPr>
+      <w:rPr>
+        <w:rFonts w:hint="default"/>
+      </w:rPr>
+    </w:lvl>
+    <w:lvl w:ilvl="1" w:tplc="FFFFFFFF">
+      <w:start w:val="1"/>
+      <w:numFmt w:val="bullet"/>
+      <w:lvlText w:val="o"/>
+      <w:lvlJc w:val="left"/>
+      <w:pPr>
+        <w:ind w:left="1800" w:hanging="360"/>
+      </w:pPr>
+      <w:rPr>
+        <w:rFonts w:ascii="Courier New" w:hAnsi="Courier New" w:cs="Courier New" w:hint="default"/>
+      </w:rPr>
+    </w:lvl>
+    <w:lvl w:ilvl="2" w:tplc="FFFFFFFF" w:tentative="1">
+      <w:start w:val="1"/>
+      <w:numFmt w:val="bullet"/>
+      <w:lvlText w:val=""/>
+      <w:lvlJc w:val="left"/>
+      <w:pPr>
+        <w:ind w:left="2520" w:hanging="360"/>
+      </w:pPr>
+      <w:rPr>
+        <w:rFonts w:ascii="Wingdings" w:hAnsi="Wingdings" w:hint="default"/>
+      </w:rPr>
+    </w:lvl>
+    <w:lvl w:ilvl="3" w:tplc="FFFFFFFF" w:tentative="1">
+      <w:start w:val="1"/>
+      <w:numFmt w:val="bullet"/>
+      <w:lvlText w:val=""/>
+      <w:lvlJc w:val="left"/>
+      <w:pPr>
+        <w:ind w:left="3240" w:hanging="360"/>
+      </w:pPr>
+      <w:rPr>
+        <w:rFonts w:ascii="Symbol" w:hAnsi="Symbol" w:hint="default"/>
+      </w:rPr>
+    </w:lvl>
+    <w:lvl w:ilvl="4" w:tplc="FFFFFFFF" w:tentative="1">
+      <w:start w:val="1"/>
+      <w:numFmt w:val="bullet"/>
+      <w:lvlText w:val="o"/>
+      <w:lvlJc w:val="left"/>
+      <w:pPr>
+        <w:ind w:left="3960" w:hanging="360"/>
+      </w:pPr>
+      <w:rPr>
+        <w:rFonts w:ascii="Courier New" w:hAnsi="Courier New" w:cs="Courier New" w:hint="default"/>
+      </w:rPr>
+    </w:lvl>
+    <w:lvl w:ilvl="5" w:tplc="FFFFFFFF" w:tentative="1">
+      <w:start w:val="1"/>
+      <w:numFmt w:val="bullet"/>
+      <w:lvlText w:val=""/>
+      <w:lvlJc w:val="left"/>
+      <w:pPr>
+        <w:ind w:left="4680" w:hanging="360"/>
+      </w:pPr>
+      <w:rPr>
+        <w:rFonts w:ascii="Wingdings" w:hAnsi="Wingdings" w:hint="default"/>
+      </w:rPr>
+    </w:lvl>
+    <w:lvl w:ilvl="6" w:tplc="FFFFFFFF" w:tentative="1">
+      <w:start w:val="1"/>
+      <w:numFmt w:val="bullet"/>
+      <w:lvlText w:val=""/>
+      <w:lvlJc w:val="left"/>
+      <w:pPr>
+        <w:ind w:left="5400" w:hanging="360"/>
+      </w:pPr>
+      <w:rPr>
+        <w:rFonts w:ascii="Symbol" w:hAnsi="Symbol" w:hint="default"/>
+      </w:rPr>
+    </w:lvl>
+    <w:lvl w:ilvl="7" w:tplc="FFFFFFFF" w:tentative="1">
+      <w:start w:val="1"/>
+      <w:numFmt w:val="bullet"/>
+      <w:lvlText w:val="o"/>
+      <w:lvlJc w:val="left"/>
+      <w:pPr>
+        <w:ind w:left="6120" w:hanging="360"/>
+      </w:pPr>
+      <w:rPr>
+        <w:rFonts w:ascii="Courier New" w:hAnsi="Courier New" w:cs="Courier New" w:hint="default"/>
+      </w:rPr>
+    </w:lvl>
+    <w:lvl w:ilvl="8" w:tplc="FFFFFFFF" w:tentative="1">
+      <w:start w:val="1"/>
+      <w:numFmt w:val="bullet"/>
+      <w:lvlText w:val=""/>
+      <w:lvlJc w:val="left"/>
+      <w:pPr>
+        <w:ind w:left="6840" w:hanging="360"/>
+      </w:pPr>
+      <w:rPr>
+        <w:rFonts w:ascii="Wingdings" w:hAnsi="Wingdings" w:hint="default"/>
+      </w:rPr>
+    </w:lvl>
+  </w:abstractNum>
+  <w:abstractNum w:abstractNumId="5" w15:restartNumberingAfterBreak="0">
     <w:nsid w:val="4F8C0062"/>
     <w:multiLevelType w:val="hybridMultilevel"/>
     <w:tmpl w:val="AE1843C8"/>
@@ -1894,7 +2609,7 @@
       </w:rPr>
     </w:lvl>
   </w:abstractNum>
-  <w:abstractNum w:abstractNumId="3" w15:restartNumberingAfterBreak="0">
+  <w:abstractNum w:abstractNumId="6" w15:restartNumberingAfterBreak="0">
     <w:nsid w:val="71B906B6"/>
     <w:multiLevelType w:val="hybridMultilevel"/>
     <w:tmpl w:val="CC185936"/>
@@ -2007,23 +2722,32 @@
       </w:rPr>
     </w:lvl>
   </w:abstractNum>
-  <w:num w:numId="1">
+  <w:num w:numId="1" w16cid:durableId="677346152">
+    <w:abstractNumId w:val="1"/>
+  </w:num>
+  <w:num w:numId="2" w16cid:durableId="1551653622">
+    <w:abstractNumId w:val="5"/>
+  </w:num>
+  <w:num w:numId="3" w16cid:durableId="1107965857">
+    <w:abstractNumId w:val="2"/>
+  </w:num>
+  <w:num w:numId="4" w16cid:durableId="1419718007">
+    <w:abstractNumId w:val="6"/>
+  </w:num>
+  <w:num w:numId="5" w16cid:durableId="1359968937">
+    <w:abstractNumId w:val="3"/>
+  </w:num>
+  <w:num w:numId="6" w16cid:durableId="1797675921">
     <w:abstractNumId w:val="0"/>
   </w:num>
-  <w:num w:numId="2">
-    <w:abstractNumId w:val="2"/>
-  </w:num>
-  <w:num w:numId="3">
-    <w:abstractNumId w:val="1"/>
-  </w:num>
-  <w:num w:numId="4">
-    <w:abstractNumId w:val="3"/>
+  <w:num w:numId="7" w16cid:durableId="426119432">
+    <w:abstractNumId w:val="4"/>
   </w:num>
 </w:numbering>
 </file>
 
 <file path=word/styles.xml><?xml version="1.0" encoding="utf-8"?>
-<w:styles xmlns:mc="http://schemas.openxmlformats.org/markup-compatibility/2006" xmlns:r="http://schemas.openxmlformats.org/officeDocument/2006/relationships" xmlns:w="http://schemas.openxmlformats.org/wordprocessingml/2006/main" xmlns:w14="http://schemas.microsoft.com/office/word/2010/wordml" xmlns:w15="http://schemas.microsoft.com/office/word/2012/wordml" xmlns:w16cid="http://schemas.microsoft.com/office/word/2016/wordml/cid" xmlns:w16se="http://schemas.microsoft.com/office/word/2015/wordml/symex" mc:Ignorable="w14 w15 w16se w16cid">
+<w:styles xmlns:mc="http://schemas.openxmlformats.org/markup-compatibility/2006" xmlns:r="http://schemas.openxmlformats.org/officeDocument/2006/relationships" xmlns:w="http://schemas.openxmlformats.org/wordprocessingml/2006/main" xmlns:w14="http://schemas.microsoft.com/office/word/2010/wordml" xmlns:w15="http://schemas.microsoft.com/office/word/2012/wordml" xmlns:w16cex="http://schemas.microsoft.com/office/word/2018/wordml/cex" xmlns:w16cid="http://schemas.microsoft.com/office/word/2016/wordml/cid" xmlns:w16="http://schemas.microsoft.com/office/word/2018/wordml" xmlns:w16sdtdh="http://schemas.microsoft.com/office/word/2020/wordml/sdtdatahash" xmlns:w16se="http://schemas.microsoft.com/office/word/2015/wordml/symex" mc:Ignorable="w14 w15 w16se w16cid w16 w16cex w16sdtdh">
   <w:docDefaults>
     <w:rPrDefault>
       <w:rPr>
@@ -2039,7 +2763,7 @@
       </w:pPr>
     </w:pPrDefault>
   </w:docDefaults>
-  <w:latentStyles w:defLockedState="0" w:defUIPriority="99" w:defSemiHidden="0" w:defUnhideWhenUsed="0" w:defQFormat="0" w:count="375">
+  <w:latentStyles w:defLockedState="0" w:defUIPriority="99" w:defSemiHidden="0" w:defUnhideWhenUsed="0" w:defQFormat="0" w:count="376">
     <w:lsdException w:name="Normal" w:uiPriority="0" w:qFormat="1"/>
     <w:lsdException w:name="heading 1" w:uiPriority="9" w:qFormat="1"/>
     <w:lsdException w:name="heading 2" w:semiHidden="1" w:uiPriority="9" w:unhideWhenUsed="1" w:qFormat="1"/>
@@ -2145,7 +2869,6 @@
     <w:lsdException w:name="HTML Sample" w:semiHidden="1" w:unhideWhenUsed="1"/>
     <w:lsdException w:name="HTML Typewriter" w:semiHidden="1" w:unhideWhenUsed="1"/>
     <w:lsdException w:name="HTML Variable" w:semiHidden="1" w:unhideWhenUsed="1"/>
-    <w:lsdException w:name="Normal Table" w:semiHidden="1" w:unhideWhenUsed="1"/>
     <w:lsdException w:name="annotation subject" w:semiHidden="1" w:unhideWhenUsed="1"/>
     <w:lsdException w:name="No List" w:semiHidden="1" w:unhideWhenUsed="1"/>
     <w:lsdException w:name="Outline List 1" w:semiHidden="1" w:unhideWhenUsed="1"/>
@@ -2192,10 +2915,8 @@
     <w:lsdException w:name="Table Subtle 2" w:semiHidden="1" w:unhideWhenUsed="1"/>
     <w:lsdException w:name="Table Web 1" w:semiHidden="1" w:unhideWhenUsed="1"/>
     <w:lsdException w:name="Table Web 2" w:semiHidden="1" w:unhideWhenUsed="1"/>
-    <w:lsdException w:name="Table Web 3" w:semiHidden="1" w:unhideWhenUsed="1"/>
     <w:lsdException w:name="Balloon Text" w:semiHidden="1" w:unhideWhenUsed="1"/>
-    <w:lsdException w:name="Table Grid" w:semiHidden="1" w:uiPriority="59" w:unhideWhenUsed="1"/>
-    <w:lsdException w:name="Table Theme" w:semiHidden="1" w:unhideWhenUsed="1"/>
+    <w:lsdException w:name="Table Grid" w:uiPriority="59"/>
     <w:lsdException w:name="Placeholder Text" w:semiHidden="1"/>
     <w:lsdException w:name="No Spacing" w:uiPriority="1" w:qFormat="1"/>
     <w:lsdException w:name="Light Shading" w:uiPriority="60"/>
@@ -2415,6 +3136,7 @@
     <w:lsdException w:name="Smart Hyperlink" w:semiHidden="1" w:unhideWhenUsed="1"/>
     <w:lsdException w:name="Hashtag" w:semiHidden="1" w:unhideWhenUsed="1"/>
     <w:lsdException w:name="Unresolved Mention" w:semiHidden="1" w:unhideWhenUsed="1"/>
+    <w:lsdException w:name="Smart Link" w:semiHidden="1" w:unhideWhenUsed="1"/>
   </w:latentStyles>
   <w:style w:type="paragraph" w:default="1" w:styleId="Normal">
     <w:name w:val="Normal"/>
@@ -2629,7 +3351,6 @@
   <w:style w:type="character" w:default="1" w:styleId="Fontepargpadro">
     <w:name w:val="Default Paragraph Font"/>
     <w:uiPriority w:val="1"/>
-    <w:semiHidden/>
     <w:unhideWhenUsed/>
   </w:style>
   <w:style w:type="table" w:default="1" w:styleId="Tabelanormal">
@@ -3443,26 +4164,10 @@
 </file>
 
 <file path=customXml/item1.xml><?xml version="1.0" encoding="utf-8"?>
-<p:properties xmlns:p="http://schemas.microsoft.com/office/2006/metadata/properties" xmlns:xsi="http://www.w3.org/2001/XMLSchema-instance" xmlns:pc="http://schemas.microsoft.com/office/infopath/2007/PartnerControls">
-  <documentManagement>
-    <TaxCatchAll xmlns="ec5e851c-c814-46c1-aa13-8dfc42532597" xsi:nil="true"/>
-    <lcf76f155ced4ddcb4097134ff3c332f xmlns="76fdda6e-b913-4eca-96ff-93325d63111e">
-      <Terms xmlns="http://schemas.microsoft.com/office/infopath/2007/PartnerControls"/>
-    </lcf76f155ced4ddcb4097134ff3c332f>
-  </documentManagement>
-</p:properties>
+<b:Sources xmlns:b="http://schemas.openxmlformats.org/officeDocument/2006/bibliography" xmlns="http://schemas.openxmlformats.org/officeDocument/2006/bibliography" SelectedStyle="\APASixthEditionOfficeOnline.xsl" StyleName="APA" Version="6"/>
 </file>
 
 <file path=customXml/item2.xml><?xml version="1.0" encoding="utf-8"?>
-<?mso-contentType ?>
-<FormTemplates xmlns="http://schemas.microsoft.com/sharepoint/v3/contenttype/forms">
-  <Display>DocumentLibraryForm</Display>
-  <Edit>DocumentLibraryForm</Edit>
-  <New>DocumentLibraryForm</New>
-</FormTemplates>
-</file>
-
-<file path=customXml/item3.xml><?xml version="1.0" encoding="utf-8"?>
 <ct:contentTypeSchema xmlns:ct="http://schemas.microsoft.com/office/2006/metadata/contentType" xmlns:ma="http://schemas.microsoft.com/office/2006/metadata/properties/metaAttributes" ct:_="" ma:_="" ma:contentTypeName="Documento" ma:contentTypeID="0x010100513A3801DDC61F42B58D0E0132EEC69E" ma:contentTypeVersion="12" ma:contentTypeDescription="Crie um novo documento." ma:contentTypeScope="" ma:versionID="2a6d0298ec58a862d36661825f7c0810">
   <xsd:schema xmlns:xsd="http://www.w3.org/2001/XMLSchema" xmlns:xs="http://www.w3.org/2001/XMLSchema" xmlns:p="http://schemas.microsoft.com/office/2006/metadata/properties" xmlns:ns2="76fdda6e-b913-4eca-96ff-93325d63111e" xmlns:ns3="ec5e851c-c814-46c1-aa13-8dfc42532597" targetNamespace="http://schemas.microsoft.com/office/2006/metadata/properties" ma:root="true" ma:fieldsID="f14230f799c066d8ce18b56d985a733a" ns2:_="" ns3:_="">
     <xsd:import namespace="76fdda6e-b913-4eca-96ff-93325d63111e"/>
@@ -3679,20 +4384,54 @@
 </ct:contentTypeSchema>
 </file>
 
+<file path=customXml/item3.xml><?xml version="1.0" encoding="utf-8"?>
+<?mso-contentType ?>
+<FormTemplates xmlns="http://schemas.microsoft.com/sharepoint/v3/contenttype/forms">
+  <Display>DocumentLibraryForm</Display>
+  <Edit>DocumentLibraryForm</Edit>
+  <New>DocumentLibraryForm</New>
+</FormTemplates>
+</file>
+
 <file path=customXml/item4.xml><?xml version="1.0" encoding="utf-8"?>
-<b:Sources xmlns:b="http://schemas.openxmlformats.org/officeDocument/2006/bibliography" xmlns="http://schemas.openxmlformats.org/officeDocument/2006/bibliography" SelectedStyle="\APASixthEditionOfficeOnline.xsl" StyleName="APA" Version="6"/>
+<p:properties xmlns:p="http://schemas.microsoft.com/office/2006/metadata/properties" xmlns:xsi="http://www.w3.org/2001/XMLSchema-instance" xmlns:pc="http://schemas.microsoft.com/office/infopath/2007/PartnerControls">
+  <documentManagement>
+    <TaxCatchAll xmlns="ec5e851c-c814-46c1-aa13-8dfc42532597" xsi:nil="true"/>
+    <lcf76f155ced4ddcb4097134ff3c332f xmlns="76fdda6e-b913-4eca-96ff-93325d63111e">
+      <Terms xmlns="http://schemas.microsoft.com/office/infopath/2007/PartnerControls"/>
+    </lcf76f155ced4ddcb4097134ff3c332f>
+  </documentManagement>
+</p:properties>
 </file>
 
 <file path=customXml/itemProps1.xml><?xml version="1.0" encoding="utf-8"?>
-<ds:datastoreItem xmlns:ds="http://schemas.openxmlformats.org/officeDocument/2006/customXml" ds:itemID="{6F5289B7-845C-4B69-9F3B-95EE90F6FABE}">
+<ds:datastoreItem xmlns:ds="http://schemas.openxmlformats.org/officeDocument/2006/customXml" ds:itemID="{8A1E0EE8-2B9B-4746-BF61-F0EEEE9EB5C9}">
   <ds:schemaRefs>
-    <ds:schemaRef ds:uri="http://schemas.microsoft.com/office/2006/metadata/properties"/>
-    <ds:schemaRef ds:uri="http://schemas.microsoft.com/office/infopath/2007/PartnerControls"/>
+    <ds:schemaRef ds:uri="http://schemas.openxmlformats.org/officeDocument/2006/bibliography"/>
   </ds:schemaRefs>
 </ds:datastoreItem>
 </file>
 
 <file path=customXml/itemProps2.xml><?xml version="1.0" encoding="utf-8"?>
+<ds:datastoreItem xmlns:ds="http://schemas.openxmlformats.org/officeDocument/2006/customXml" ds:itemID="{947E598D-3C62-4EAB-B140-75D247055D3F}">
+  <ds:schemaRefs>
+    <ds:schemaRef ds:uri="http://schemas.microsoft.com/office/2006/metadata/contentType"/>
+    <ds:schemaRef ds:uri="http://schemas.microsoft.com/office/2006/metadata/properties/metaAttributes"/>
+    <ds:schemaRef ds:uri="http://www.w3.org/2001/XMLSchema"/>
+    <ds:schemaRef ds:uri="http://schemas.microsoft.com/office/2006/metadata/properties"/>
+    <ds:schemaRef ds:uri="76fdda6e-b913-4eca-96ff-93325d63111e"/>
+    <ds:schemaRef ds:uri="ec5e851c-c814-46c1-aa13-8dfc42532597"/>
+    <ds:schemaRef ds:uri="http://schemas.microsoft.com/office/2006/documentManagement/types"/>
+    <ds:schemaRef ds:uri="http://schemas.microsoft.com/office/infopath/2007/PartnerControls"/>
+    <ds:schemaRef ds:uri="http://schemas.openxmlformats.org/package/2006/metadata/core-properties"/>
+    <ds:schemaRef ds:uri="http://purl.org/dc/elements/1.1/"/>
+    <ds:schemaRef ds:uri="http://purl.org/dc/terms/"/>
+    <ds:schemaRef ds:uri="http://schemas.microsoft.com/internal/obd"/>
+  </ds:schemaRefs>
+</ds:datastoreItem>
+</file>
+
+<file path=customXml/itemProps3.xml><?xml version="1.0" encoding="utf-8"?>
 <ds:datastoreItem xmlns:ds="http://schemas.openxmlformats.org/officeDocument/2006/customXml" ds:itemID="{72D57149-34AE-4B8F-AB4D-C8A52445E5BC}">
   <ds:schemaRefs>
     <ds:schemaRef ds:uri="http://schemas.microsoft.com/sharepoint/v3/contenttype/forms"/>
@@ -3700,14 +4439,13 @@
 </ds:datastoreItem>
 </file>
 
-<file path=customXml/itemProps3.xml><?xml version="1.0" encoding="utf-8"?>
-<ds:datastoreItem xmlns:ds="http://schemas.openxmlformats.org/officeDocument/2006/customXml" ds:itemID="{947E598D-3C62-4EAB-B140-75D247055D3F}"/>
-</file>
-
 <file path=customXml/itemProps4.xml><?xml version="1.0" encoding="utf-8"?>
-<ds:datastoreItem xmlns:ds="http://schemas.openxmlformats.org/officeDocument/2006/customXml" ds:itemID="{8A1E0EE8-2B9B-4746-BF61-F0EEEE9EB5C9}">
+<ds:datastoreItem xmlns:ds="http://schemas.openxmlformats.org/officeDocument/2006/customXml" ds:itemID="{6F5289B7-845C-4B69-9F3B-95EE90F6FABE}">
   <ds:schemaRefs>
-    <ds:schemaRef ds:uri="http://schemas.openxmlformats.org/officeDocument/2006/bibliography"/>
+    <ds:schemaRef ds:uri="http://schemas.microsoft.com/office/2006/metadata/properties"/>
+    <ds:schemaRef ds:uri="http://schemas.microsoft.com/office/infopath/2007/PartnerControls"/>
+    <ds:schemaRef ds:uri="ec5e851c-c814-46c1-aa13-8dfc42532597"/>
+    <ds:schemaRef ds:uri="76fdda6e-b913-4eca-96ff-93325d63111e"/>
   </ds:schemaRefs>
 </ds:datastoreItem>
 </file>
</xml_diff>

<commit_message>
inserido as tabelas de custo nos documentos de word
</commit_message>
<xml_diff>
--- a/sprint2/1 - levantador magnetico.docx
+++ b/sprint2/1 - levantador magnetico.docx
@@ -1,6 +1,6 @@
 
 <file path=word/document.xml><?xml version="1.0" encoding="utf-8"?>
-<w:document xmlns:wpc="http://schemas.microsoft.com/office/word/2010/wordprocessingCanvas" xmlns:cx="http://schemas.microsoft.com/office/drawing/2014/chartex" xmlns:cx1="http://schemas.microsoft.com/office/drawing/2015/9/8/chartex" xmlns:cx2="http://schemas.microsoft.com/office/drawing/2015/10/21/chartex" xmlns:cx3="http://schemas.microsoft.com/office/drawing/2016/5/9/chartex" xmlns:cx4="http://schemas.microsoft.com/office/drawing/2016/5/10/chartex" xmlns:cx5="http://schemas.microsoft.com/office/drawing/2016/5/11/chartex" xmlns:cx6="http://schemas.microsoft.com/office/drawing/2016/5/12/chartex" xmlns:cx7="http://schemas.microsoft.com/office/drawing/2016/5/13/chartex" xmlns:cx8="http://schemas.microsoft.com/office/drawing/2016/5/14/chartex" xmlns:mc="http://schemas.openxmlformats.org/markup-compatibility/2006" xmlns:aink="http://schemas.microsoft.com/office/drawing/2016/ink" xmlns:am3d="http://schemas.microsoft.com/office/drawing/2017/model3d" xmlns:o="urn:schemas-microsoft-com:office:office" xmlns:oel="http://schemas.microsoft.com/office/2019/extlst" xmlns:r="http://schemas.openxmlformats.org/officeDocument/2006/relationships" xmlns:m="http://schemas.openxmlformats.org/officeDocument/2006/math" xmlns:v="urn:schemas-microsoft-com:vml" xmlns:wp14="http://schemas.microsoft.com/office/word/2010/wordprocessingDrawing" xmlns:wp="http://schemas.openxmlformats.org/drawingml/2006/wordprocessingDrawing" xmlns:w10="urn:schemas-microsoft-com:office:word" xmlns:w="http://schemas.openxmlformats.org/wordprocessingml/2006/main" xmlns:w14="http://schemas.microsoft.com/office/word/2010/wordml" xmlns:w15="http://schemas.microsoft.com/office/word/2012/wordml" xmlns:w16cex="http://schemas.microsoft.com/office/word/2018/wordml/cex" xmlns:w16cid="http://schemas.microsoft.com/office/word/2016/wordml/cid" xmlns:w16="http://schemas.microsoft.com/office/word/2018/wordml" xmlns:w16du="http://schemas.microsoft.com/office/word/2023/wordml/word16du" xmlns:w16sdtdh="http://schemas.microsoft.com/office/word/2020/wordml/sdtdatahash" xmlns:w16se="http://schemas.microsoft.com/office/word/2015/wordml/symex" xmlns:wpg="http://schemas.microsoft.com/office/word/2010/wordprocessingGroup" xmlns:wpi="http://schemas.microsoft.com/office/word/2010/wordprocessingInk" xmlns:wne="http://schemas.microsoft.com/office/word/2006/wordml" xmlns:wps="http://schemas.microsoft.com/office/word/2010/wordprocessingShape" mc:Ignorable="w14 w15 w16se w16cid w16 w16cex w16sdtdh wp14">
+<w:document xmlns:wpc="http://schemas.microsoft.com/office/word/2010/wordprocessingCanvas" xmlns:cx="http://schemas.microsoft.com/office/drawing/2014/chartex" xmlns:cx1="http://schemas.microsoft.com/office/drawing/2015/9/8/chartex" xmlns:cx2="http://schemas.microsoft.com/office/drawing/2015/10/21/chartex" xmlns:cx3="http://schemas.microsoft.com/office/drawing/2016/5/9/chartex" xmlns:cx4="http://schemas.microsoft.com/office/drawing/2016/5/10/chartex" xmlns:cx5="http://schemas.microsoft.com/office/drawing/2016/5/11/chartex" xmlns:cx6="http://schemas.microsoft.com/office/drawing/2016/5/12/chartex" xmlns:cx7="http://schemas.microsoft.com/office/drawing/2016/5/13/chartex" xmlns:cx8="http://schemas.microsoft.com/office/drawing/2016/5/14/chartex" xmlns:mc="http://schemas.openxmlformats.org/markup-compatibility/2006" xmlns:aink="http://schemas.microsoft.com/office/drawing/2016/ink" xmlns:am3d="http://schemas.microsoft.com/office/drawing/2017/model3d" xmlns:o="urn:schemas-microsoft-com:office:office" xmlns:oel="http://schemas.microsoft.com/office/2019/extlst" xmlns:r="http://schemas.openxmlformats.org/officeDocument/2006/relationships" xmlns:m="http://schemas.openxmlformats.org/officeDocument/2006/math" xmlns:v="urn:schemas-microsoft-com:vml" xmlns:wp14="http://schemas.microsoft.com/office/word/2010/wordprocessingDrawing" xmlns:wp="http://schemas.openxmlformats.org/drawingml/2006/wordprocessingDrawing" xmlns:w10="urn:schemas-microsoft-com:office:word" xmlns:w="http://schemas.openxmlformats.org/wordprocessingml/2006/main" xmlns:w14="http://schemas.microsoft.com/office/word/2010/wordml" xmlns:w15="http://schemas.microsoft.com/office/word/2012/wordml" xmlns:w16cex="http://schemas.microsoft.com/office/word/2018/wordml/cex" xmlns:w16cid="http://schemas.microsoft.com/office/word/2016/wordml/cid" xmlns:w16="http://schemas.microsoft.com/office/word/2018/wordml" xmlns:w16sdtdh="http://schemas.microsoft.com/office/word/2020/wordml/sdtdatahash" xmlns:w16se="http://schemas.microsoft.com/office/word/2015/wordml/symex" xmlns:wpg="http://schemas.microsoft.com/office/word/2010/wordprocessingGroup" xmlns:wpi="http://schemas.microsoft.com/office/word/2010/wordprocessingInk" xmlns:wne="http://schemas.microsoft.com/office/word/2006/wordml" xmlns:wps="http://schemas.microsoft.com/office/word/2010/wordprocessingShape" mc:Ignorable="w14 w15 w16se w16cid w16 w16cex w16sdtdh wp14">
   <w:body>
     <w:p>
       <w:pPr>
@@ -27,6 +27,9 @@
         </w:rPr>
       </w:pPr>
       <w:r>
+        <w:rPr>
+          <w:noProof/>
+        </w:rPr>
         <w:drawing>
           <wp:inline distT="0" distB="0" distL="0" distR="0" wp14:anchorId="69C4A187" wp14:editId="3775A870">
             <wp:extent cx="5208104" cy="3409494"/>
@@ -1333,6 +1336,9 @@
         <w:ind w:left="360"/>
       </w:pPr>
       <w:r>
+        <w:rPr>
+          <w:noProof/>
+        </w:rPr>
         <w:drawing>
           <wp:inline distT="0" distB="0" distL="0" distR="0" wp14:anchorId="2E6DF12C" wp14:editId="372DA9A1">
             <wp:extent cx="5760720" cy="3329940"/>
@@ -1462,6 +1468,9 @@
         <w:ind w:left="-142" w:firstLine="360"/>
       </w:pPr>
       <w:r>
+        <w:rPr>
+          <w:noProof/>
+        </w:rPr>
         <w:lastRenderedPageBreak/>
         <w:drawing>
           <wp:inline distT="0" distB="0" distL="0" distR="0" wp14:anchorId="4C528C92" wp14:editId="31D898E3">
@@ -1554,6 +1563,9 @@
         <w:ind w:left="360"/>
       </w:pPr>
       <w:r>
+        <w:rPr>
+          <w:noProof/>
+        </w:rPr>
         <w:drawing>
           <wp:inline distT="0" distB="0" distL="0" distR="0" wp14:anchorId="23B0060E" wp14:editId="22C0CF1A">
             <wp:extent cx="5677469" cy="3691731"/>
@@ -1692,6 +1704,9 @@
         <w:jc w:val="center"/>
       </w:pPr>
       <w:r>
+        <w:rPr>
+          <w:noProof/>
+        </w:rPr>
         <w:lastRenderedPageBreak/>
         <w:drawing>
           <wp:inline distT="0" distB="0" distL="0" distR="0" wp14:anchorId="4AFC7792" wp14:editId="28A301AF">
@@ -1743,6 +1758,1430 @@
         </w:drawing>
       </w:r>
     </w:p>
+    <w:p/>
+    <w:p>
+      <w:pPr>
+        <w:pStyle w:val="Ttulo2"/>
+        <w:spacing w:line="360" w:lineRule="auto"/>
+        <w:jc w:val="left"/>
+      </w:pPr>
+      <w:r>
+        <w:t>Custo estimado com o projeto</w:t>
+      </w:r>
+    </w:p>
+    <w:tbl>
+      <w:tblPr>
+        <w:tblW w:w="8200" w:type="dxa"/>
+        <w:tblInd w:w="75" w:type="dxa"/>
+        <w:tblCellMar>
+          <w:left w:w="70" w:type="dxa"/>
+          <w:right w:w="70" w:type="dxa"/>
+        </w:tblCellMar>
+        <w:tblLook w:val="0600" w:firstRow="0" w:lastRow="0" w:firstColumn="0" w:lastColumn="0" w:noHBand="1" w:noVBand="1"/>
+      </w:tblPr>
+      <w:tblGrid>
+        <w:gridCol w:w="1540"/>
+        <w:gridCol w:w="1800"/>
+        <w:gridCol w:w="1220"/>
+        <w:gridCol w:w="960"/>
+        <w:gridCol w:w="1300"/>
+        <w:gridCol w:w="1380"/>
+      </w:tblGrid>
+      <w:tr>
+        <w:trPr>
+          <w:trHeight w:val="390"/>
+        </w:trPr>
+        <w:tc>
+          <w:tcPr>
+            <w:tcW w:w="1540" w:type="dxa"/>
+            <w:vMerge w:val="restart"/>
+            <w:tcBorders>
+              <w:top w:val="single" w:sz="4" w:space="0" w:color="000000"/>
+              <w:left w:val="single" w:sz="4" w:space="0" w:color="000000"/>
+              <w:bottom w:val="single" w:sz="4" w:space="0" w:color="000000"/>
+              <w:right w:val="single" w:sz="4" w:space="0" w:color="000000"/>
+            </w:tcBorders>
+            <w:shd w:val="clear" w:color="000000" w:fill="DDEBF7"/>
+            <w:vAlign w:val="center"/>
+            <w:hideMark/>
+          </w:tcPr>
+          <w:p>
+            <w:pPr>
+              <w:spacing w:after="0" w:line="240" w:lineRule="auto"/>
+              <w:jc w:val="center"/>
+              <w:rPr>
+                <w:rFonts w:ascii="Calibri" w:eastAsia="Times New Roman" w:hAnsi="Calibri" w:cs="Calibri"/>
+                <w:color w:val="000000"/>
+                <w:sz w:val="22"/>
+                <w:szCs w:val="22"/>
+                <w:lang w:eastAsia="pt-BR"/>
+              </w:rPr>
+            </w:pPr>
+            <w:r>
+              <w:rPr>
+                <w:rFonts w:ascii="Calibri" w:eastAsia="Times New Roman" w:hAnsi="Calibri" w:cs="Calibri"/>
+                <w:color w:val="000000"/>
+                <w:sz w:val="22"/>
+                <w:szCs w:val="22"/>
+                <w:lang w:eastAsia="pt-BR"/>
+              </w:rPr>
+              <w:t>ITEM</w:t>
+            </w:r>
+          </w:p>
+        </w:tc>
+        <w:tc>
+          <w:tcPr>
+            <w:tcW w:w="1800" w:type="dxa"/>
+            <w:vMerge w:val="restart"/>
+            <w:tcBorders>
+              <w:top w:val="single" w:sz="4" w:space="0" w:color="000000"/>
+              <w:left w:val="single" w:sz="4" w:space="0" w:color="000000"/>
+              <w:bottom w:val="single" w:sz="4" w:space="0" w:color="000000"/>
+              <w:right w:val="single" w:sz="4" w:space="0" w:color="000000"/>
+            </w:tcBorders>
+            <w:shd w:val="clear" w:color="000000" w:fill="DDEBF7"/>
+            <w:vAlign w:val="center"/>
+            <w:hideMark/>
+          </w:tcPr>
+          <w:p>
+            <w:pPr>
+              <w:spacing w:after="0" w:line="240" w:lineRule="auto"/>
+              <w:jc w:val="center"/>
+              <w:rPr>
+                <w:rFonts w:ascii="Calibri" w:eastAsia="Times New Roman" w:hAnsi="Calibri" w:cs="Calibri"/>
+                <w:color w:val="000000"/>
+                <w:sz w:val="22"/>
+                <w:szCs w:val="22"/>
+                <w:lang w:eastAsia="pt-BR"/>
+              </w:rPr>
+            </w:pPr>
+            <w:r>
+              <w:rPr>
+                <w:rFonts w:ascii="Calibri" w:eastAsia="Times New Roman" w:hAnsi="Calibri" w:cs="Calibri"/>
+                <w:color w:val="000000"/>
+                <w:sz w:val="22"/>
+                <w:szCs w:val="22"/>
+                <w:lang w:eastAsia="pt-BR"/>
+              </w:rPr>
+              <w:t>DESCRIÇÃO</w:t>
+            </w:r>
+          </w:p>
+        </w:tc>
+        <w:tc>
+          <w:tcPr>
+            <w:tcW w:w="1220" w:type="dxa"/>
+            <w:vMerge w:val="restart"/>
+            <w:tcBorders>
+              <w:top w:val="single" w:sz="4" w:space="0" w:color="000000"/>
+              <w:left w:val="single" w:sz="4" w:space="0" w:color="000000"/>
+              <w:bottom w:val="single" w:sz="4" w:space="0" w:color="000000"/>
+              <w:right w:val="single" w:sz="4" w:space="0" w:color="000000"/>
+            </w:tcBorders>
+            <w:shd w:val="clear" w:color="000000" w:fill="DDEBF7"/>
+            <w:vAlign w:val="center"/>
+            <w:hideMark/>
+          </w:tcPr>
+          <w:p>
+            <w:pPr>
+              <w:spacing w:after="0" w:line="240" w:lineRule="auto"/>
+              <w:jc w:val="center"/>
+              <w:rPr>
+                <w:rFonts w:ascii="Calibri" w:eastAsia="Times New Roman" w:hAnsi="Calibri" w:cs="Calibri"/>
+                <w:color w:val="000000"/>
+                <w:sz w:val="22"/>
+                <w:szCs w:val="22"/>
+                <w:lang w:eastAsia="pt-BR"/>
+              </w:rPr>
+            </w:pPr>
+            <w:r>
+              <w:rPr>
+                <w:rFonts w:ascii="Calibri" w:eastAsia="Times New Roman" w:hAnsi="Calibri" w:cs="Calibri"/>
+                <w:color w:val="000000"/>
+                <w:sz w:val="22"/>
+                <w:szCs w:val="22"/>
+                <w:lang w:eastAsia="pt-BR"/>
+              </w:rPr>
+              <w:t>VALOR UNIT. (R$)</w:t>
+            </w:r>
+          </w:p>
+        </w:tc>
+        <w:tc>
+          <w:tcPr>
+            <w:tcW w:w="960" w:type="dxa"/>
+            <w:vMerge w:val="restart"/>
+            <w:tcBorders>
+              <w:top w:val="single" w:sz="4" w:space="0" w:color="000000"/>
+              <w:left w:val="single" w:sz="4" w:space="0" w:color="000000"/>
+              <w:bottom w:val="single" w:sz="4" w:space="0" w:color="000000"/>
+              <w:right w:val="single" w:sz="4" w:space="0" w:color="000000"/>
+            </w:tcBorders>
+            <w:shd w:val="clear" w:color="000000" w:fill="DDEBF7"/>
+            <w:vAlign w:val="center"/>
+            <w:hideMark/>
+          </w:tcPr>
+          <w:p>
+            <w:pPr>
+              <w:spacing w:after="0" w:line="240" w:lineRule="auto"/>
+              <w:jc w:val="center"/>
+              <w:rPr>
+                <w:rFonts w:ascii="Calibri" w:eastAsia="Times New Roman" w:hAnsi="Calibri" w:cs="Calibri"/>
+                <w:color w:val="000000"/>
+                <w:sz w:val="22"/>
+                <w:szCs w:val="22"/>
+                <w:lang w:eastAsia="pt-BR"/>
+              </w:rPr>
+            </w:pPr>
+            <w:r>
+              <w:rPr>
+                <w:rFonts w:ascii="Calibri" w:eastAsia="Times New Roman" w:hAnsi="Calibri" w:cs="Calibri"/>
+                <w:color w:val="000000"/>
+                <w:sz w:val="22"/>
+                <w:szCs w:val="22"/>
+                <w:lang w:eastAsia="pt-BR"/>
+              </w:rPr>
+              <w:t>QUANT.</w:t>
+            </w:r>
+          </w:p>
+        </w:tc>
+        <w:tc>
+          <w:tcPr>
+            <w:tcW w:w="2680" w:type="dxa"/>
+            <w:gridSpan w:val="2"/>
+            <w:tcBorders>
+              <w:top w:val="single" w:sz="4" w:space="0" w:color="000000"/>
+              <w:left w:val="nil"/>
+              <w:bottom w:val="single" w:sz="4" w:space="0" w:color="000000"/>
+              <w:right w:val="single" w:sz="4" w:space="0" w:color="000000"/>
+            </w:tcBorders>
+            <w:shd w:val="clear" w:color="000000" w:fill="DDEBF7"/>
+            <w:vAlign w:val="center"/>
+            <w:hideMark/>
+          </w:tcPr>
+          <w:p>
+            <w:pPr>
+              <w:spacing w:after="0" w:line="240" w:lineRule="auto"/>
+              <w:jc w:val="center"/>
+              <w:rPr>
+                <w:rFonts w:ascii="Calibri" w:eastAsia="Times New Roman" w:hAnsi="Calibri" w:cs="Calibri"/>
+                <w:color w:val="000000"/>
+                <w:sz w:val="22"/>
+                <w:szCs w:val="22"/>
+                <w:lang w:eastAsia="pt-BR"/>
+              </w:rPr>
+            </w:pPr>
+            <w:r>
+              <w:rPr>
+                <w:rFonts w:ascii="Calibri" w:eastAsia="Times New Roman" w:hAnsi="Calibri" w:cs="Calibri"/>
+                <w:color w:val="000000"/>
+                <w:sz w:val="22"/>
+                <w:szCs w:val="22"/>
+                <w:lang w:eastAsia="pt-BR"/>
+              </w:rPr>
+              <w:t>TOTAL (R$)</w:t>
+            </w:r>
+          </w:p>
+        </w:tc>
+      </w:tr>
+      <w:tr>
+        <w:trPr>
+          <w:trHeight w:val="300"/>
+        </w:trPr>
+        <w:tc>
+          <w:tcPr>
+            <w:tcW w:w="1540" w:type="dxa"/>
+            <w:vMerge/>
+            <w:tcBorders>
+              <w:top w:val="single" w:sz="4" w:space="0" w:color="000000"/>
+              <w:left w:val="single" w:sz="4" w:space="0" w:color="000000"/>
+              <w:bottom w:val="single" w:sz="4" w:space="0" w:color="000000"/>
+              <w:right w:val="single" w:sz="4" w:space="0" w:color="000000"/>
+            </w:tcBorders>
+            <w:vAlign w:val="center"/>
+            <w:hideMark/>
+          </w:tcPr>
+          <w:p>
+            <w:pPr>
+              <w:spacing w:after="0" w:line="240" w:lineRule="auto"/>
+              <w:rPr>
+                <w:rFonts w:ascii="Calibri" w:eastAsia="Times New Roman" w:hAnsi="Calibri" w:cs="Calibri"/>
+                <w:color w:val="000000"/>
+                <w:sz w:val="22"/>
+                <w:szCs w:val="22"/>
+                <w:lang w:eastAsia="pt-BR"/>
+              </w:rPr>
+            </w:pPr>
+          </w:p>
+        </w:tc>
+        <w:tc>
+          <w:tcPr>
+            <w:tcW w:w="1800" w:type="dxa"/>
+            <w:vMerge/>
+            <w:tcBorders>
+              <w:top w:val="single" w:sz="4" w:space="0" w:color="000000"/>
+              <w:left w:val="single" w:sz="4" w:space="0" w:color="000000"/>
+              <w:bottom w:val="single" w:sz="4" w:space="0" w:color="000000"/>
+              <w:right w:val="single" w:sz="4" w:space="0" w:color="000000"/>
+            </w:tcBorders>
+            <w:vAlign w:val="center"/>
+            <w:hideMark/>
+          </w:tcPr>
+          <w:p>
+            <w:pPr>
+              <w:spacing w:after="0" w:line="240" w:lineRule="auto"/>
+              <w:rPr>
+                <w:rFonts w:ascii="Calibri" w:eastAsia="Times New Roman" w:hAnsi="Calibri" w:cs="Calibri"/>
+                <w:color w:val="000000"/>
+                <w:sz w:val="22"/>
+                <w:szCs w:val="22"/>
+                <w:lang w:eastAsia="pt-BR"/>
+              </w:rPr>
+            </w:pPr>
+          </w:p>
+        </w:tc>
+        <w:tc>
+          <w:tcPr>
+            <w:tcW w:w="1220" w:type="dxa"/>
+            <w:vMerge/>
+            <w:tcBorders>
+              <w:top w:val="single" w:sz="4" w:space="0" w:color="000000"/>
+              <w:left w:val="single" w:sz="4" w:space="0" w:color="000000"/>
+              <w:bottom w:val="single" w:sz="4" w:space="0" w:color="000000"/>
+              <w:right w:val="single" w:sz="4" w:space="0" w:color="000000"/>
+            </w:tcBorders>
+            <w:vAlign w:val="center"/>
+            <w:hideMark/>
+          </w:tcPr>
+          <w:p>
+            <w:pPr>
+              <w:spacing w:after="0" w:line="240" w:lineRule="auto"/>
+              <w:rPr>
+                <w:rFonts w:ascii="Calibri" w:eastAsia="Times New Roman" w:hAnsi="Calibri" w:cs="Calibri"/>
+                <w:color w:val="000000"/>
+                <w:sz w:val="22"/>
+                <w:szCs w:val="22"/>
+                <w:lang w:eastAsia="pt-BR"/>
+              </w:rPr>
+            </w:pPr>
+          </w:p>
+        </w:tc>
+        <w:tc>
+          <w:tcPr>
+            <w:tcW w:w="960" w:type="dxa"/>
+            <w:vMerge/>
+            <w:tcBorders>
+              <w:top w:val="single" w:sz="4" w:space="0" w:color="000000"/>
+              <w:left w:val="single" w:sz="4" w:space="0" w:color="000000"/>
+              <w:bottom w:val="single" w:sz="4" w:space="0" w:color="000000"/>
+              <w:right w:val="single" w:sz="4" w:space="0" w:color="000000"/>
+            </w:tcBorders>
+            <w:vAlign w:val="center"/>
+            <w:hideMark/>
+          </w:tcPr>
+          <w:p>
+            <w:pPr>
+              <w:spacing w:after="0" w:line="240" w:lineRule="auto"/>
+              <w:rPr>
+                <w:rFonts w:ascii="Calibri" w:eastAsia="Times New Roman" w:hAnsi="Calibri" w:cs="Calibri"/>
+                <w:color w:val="000000"/>
+                <w:sz w:val="22"/>
+                <w:szCs w:val="22"/>
+                <w:lang w:eastAsia="pt-BR"/>
+              </w:rPr>
+            </w:pPr>
+          </w:p>
+        </w:tc>
+        <w:tc>
+          <w:tcPr>
+            <w:tcW w:w="1300" w:type="dxa"/>
+            <w:tcBorders>
+              <w:top w:val="nil"/>
+              <w:left w:val="nil"/>
+              <w:bottom w:val="single" w:sz="4" w:space="0" w:color="000000"/>
+              <w:right w:val="single" w:sz="4" w:space="0" w:color="000000"/>
+            </w:tcBorders>
+            <w:shd w:val="clear" w:color="000000" w:fill="DDEBF7"/>
+            <w:vAlign w:val="center"/>
+            <w:hideMark/>
+          </w:tcPr>
+          <w:p>
+            <w:pPr>
+              <w:spacing w:after="0" w:line="240" w:lineRule="auto"/>
+              <w:jc w:val="center"/>
+              <w:rPr>
+                <w:rFonts w:ascii="Calibri" w:eastAsia="Times New Roman" w:hAnsi="Calibri" w:cs="Calibri"/>
+                <w:color w:val="000000"/>
+                <w:sz w:val="22"/>
+                <w:szCs w:val="22"/>
+                <w:lang w:eastAsia="pt-BR"/>
+              </w:rPr>
+            </w:pPr>
+            <w:r>
+              <w:rPr>
+                <w:rFonts w:ascii="Calibri" w:eastAsia="Times New Roman" w:hAnsi="Calibri" w:cs="Calibri"/>
+                <w:color w:val="000000"/>
+                <w:sz w:val="22"/>
+                <w:szCs w:val="22"/>
+                <w:lang w:eastAsia="pt-BR"/>
+              </w:rPr>
+              <w:t>100 KG</w:t>
+            </w:r>
+          </w:p>
+        </w:tc>
+        <w:tc>
+          <w:tcPr>
+            <w:tcW w:w="1380" w:type="dxa"/>
+            <w:tcBorders>
+              <w:top w:val="nil"/>
+              <w:left w:val="nil"/>
+              <w:bottom w:val="single" w:sz="4" w:space="0" w:color="000000"/>
+              <w:right w:val="single" w:sz="4" w:space="0" w:color="000000"/>
+            </w:tcBorders>
+            <w:shd w:val="clear" w:color="000000" w:fill="DDEBF7"/>
+            <w:vAlign w:val="center"/>
+            <w:hideMark/>
+          </w:tcPr>
+          <w:p>
+            <w:pPr>
+              <w:spacing w:after="0" w:line="240" w:lineRule="auto"/>
+              <w:jc w:val="center"/>
+              <w:rPr>
+                <w:rFonts w:ascii="Calibri" w:eastAsia="Times New Roman" w:hAnsi="Calibri" w:cs="Calibri"/>
+                <w:color w:val="000000"/>
+                <w:sz w:val="22"/>
+                <w:szCs w:val="22"/>
+                <w:lang w:eastAsia="pt-BR"/>
+              </w:rPr>
+            </w:pPr>
+            <w:r>
+              <w:rPr>
+                <w:rFonts w:ascii="Calibri" w:eastAsia="Times New Roman" w:hAnsi="Calibri" w:cs="Calibri"/>
+                <w:color w:val="000000"/>
+                <w:sz w:val="22"/>
+                <w:szCs w:val="22"/>
+                <w:lang w:eastAsia="pt-BR"/>
+              </w:rPr>
+              <w:t>200 KG</w:t>
+            </w:r>
+          </w:p>
+        </w:tc>
+      </w:tr>
+      <w:tr>
+        <w:trPr>
+          <w:trHeight w:val="630"/>
+        </w:trPr>
+        <w:tc>
+          <w:tcPr>
+            <w:tcW w:w="1540" w:type="dxa"/>
+            <w:vMerge w:val="restart"/>
+            <w:tcBorders>
+              <w:top w:val="nil"/>
+              <w:left w:val="single" w:sz="4" w:space="0" w:color="000000"/>
+              <w:bottom w:val="single" w:sz="4" w:space="0" w:color="000000"/>
+              <w:right w:val="single" w:sz="4" w:space="0" w:color="000000"/>
+            </w:tcBorders>
+            <w:shd w:val="clear" w:color="000000" w:fill="DDEBF7"/>
+            <w:vAlign w:val="center"/>
+            <w:hideMark/>
+          </w:tcPr>
+          <w:p>
+            <w:pPr>
+              <w:spacing w:after="0" w:line="240" w:lineRule="auto"/>
+              <w:jc w:val="center"/>
+              <w:rPr>
+                <w:rFonts w:ascii="Century Gothic" w:eastAsia="Times New Roman" w:hAnsi="Century Gothic" w:cs="Calibri"/>
+                <w:color w:val="000000"/>
+                <w:sz w:val="24"/>
+                <w:szCs w:val="24"/>
+                <w:lang w:eastAsia="pt-BR"/>
+              </w:rPr>
+            </w:pPr>
+            <w:r>
+              <w:rPr>
+                <w:rFonts w:ascii="Century Gothic" w:eastAsia="Times New Roman" w:hAnsi="Century Gothic" w:cs="Calibri"/>
+                <w:color w:val="000000"/>
+                <w:sz w:val="24"/>
+                <w:szCs w:val="24"/>
+                <w:lang w:eastAsia="pt-BR"/>
+              </w:rPr>
+              <w:t xml:space="preserve">Levantador magnético </w:t>
+            </w:r>
+          </w:p>
+        </w:tc>
+        <w:tc>
+          <w:tcPr>
+            <w:tcW w:w="1800" w:type="dxa"/>
+            <w:tcBorders>
+              <w:top w:val="nil"/>
+              <w:left w:val="nil"/>
+              <w:bottom w:val="single" w:sz="4" w:space="0" w:color="000000"/>
+              <w:right w:val="single" w:sz="4" w:space="0" w:color="000000"/>
+            </w:tcBorders>
+            <w:shd w:val="clear" w:color="auto" w:fill="auto"/>
+            <w:vAlign w:val="center"/>
+            <w:hideMark/>
+          </w:tcPr>
+          <w:p>
+            <w:pPr>
+              <w:spacing w:after="0" w:line="240" w:lineRule="auto"/>
+              <w:jc w:val="center"/>
+              <w:rPr>
+                <w:rFonts w:ascii="Century Gothic" w:eastAsia="Times New Roman" w:hAnsi="Century Gothic" w:cs="Calibri"/>
+                <w:color w:val="000000"/>
+                <w:sz w:val="24"/>
+                <w:szCs w:val="24"/>
+                <w:lang w:eastAsia="pt-BR"/>
+              </w:rPr>
+            </w:pPr>
+            <w:r>
+              <w:rPr>
+                <w:rFonts w:ascii="Century Gothic" w:eastAsia="Times New Roman" w:hAnsi="Century Gothic" w:cs="Calibri"/>
+                <w:color w:val="000000"/>
+                <w:sz w:val="24"/>
+                <w:szCs w:val="24"/>
+                <w:lang w:eastAsia="pt-BR"/>
+              </w:rPr>
+              <w:t>Carga 100 kg</w:t>
+            </w:r>
+          </w:p>
+        </w:tc>
+        <w:tc>
+          <w:tcPr>
+            <w:tcW w:w="1220" w:type="dxa"/>
+            <w:tcBorders>
+              <w:top w:val="nil"/>
+              <w:left w:val="nil"/>
+              <w:bottom w:val="single" w:sz="4" w:space="0" w:color="000000"/>
+              <w:right w:val="single" w:sz="4" w:space="0" w:color="000000"/>
+            </w:tcBorders>
+            <w:shd w:val="clear" w:color="auto" w:fill="auto"/>
+            <w:vAlign w:val="center"/>
+            <w:hideMark/>
+          </w:tcPr>
+          <w:p>
+            <w:pPr>
+              <w:spacing w:after="0" w:line="240" w:lineRule="auto"/>
+              <w:jc w:val="center"/>
+              <w:rPr>
+                <w:rFonts w:ascii="Century Gothic" w:eastAsia="Times New Roman" w:hAnsi="Century Gothic" w:cs="Calibri"/>
+                <w:color w:val="000000"/>
+                <w:sz w:val="28"/>
+                <w:szCs w:val="28"/>
+                <w:lang w:eastAsia="pt-BR"/>
+              </w:rPr>
+            </w:pPr>
+            <w:r>
+              <w:rPr>
+                <w:rFonts w:ascii="Century Gothic" w:eastAsia="Times New Roman" w:hAnsi="Century Gothic" w:cs="Calibri"/>
+                <w:color w:val="000000"/>
+                <w:sz w:val="28"/>
+                <w:szCs w:val="28"/>
+                <w:lang w:eastAsia="pt-BR"/>
+              </w:rPr>
+              <w:t>187</w:t>
+            </w:r>
+          </w:p>
+        </w:tc>
+        <w:tc>
+          <w:tcPr>
+            <w:tcW w:w="960" w:type="dxa"/>
+            <w:tcBorders>
+              <w:top w:val="nil"/>
+              <w:left w:val="nil"/>
+              <w:bottom w:val="single" w:sz="4" w:space="0" w:color="000000"/>
+              <w:right w:val="single" w:sz="4" w:space="0" w:color="000000"/>
+            </w:tcBorders>
+            <w:shd w:val="clear" w:color="auto" w:fill="auto"/>
+            <w:vAlign w:val="center"/>
+            <w:hideMark/>
+          </w:tcPr>
+          <w:p>
+            <w:pPr>
+              <w:spacing w:after="0" w:line="240" w:lineRule="auto"/>
+              <w:jc w:val="center"/>
+              <w:rPr>
+                <w:rFonts w:ascii="Calibri" w:eastAsia="Times New Roman" w:hAnsi="Calibri" w:cs="Calibri"/>
+                <w:color w:val="000000"/>
+                <w:sz w:val="22"/>
+                <w:szCs w:val="22"/>
+                <w:lang w:eastAsia="pt-BR"/>
+              </w:rPr>
+            </w:pPr>
+            <w:r>
+              <w:rPr>
+                <w:rFonts w:ascii="Calibri" w:eastAsia="Times New Roman" w:hAnsi="Calibri" w:cs="Calibri"/>
+                <w:color w:val="000000"/>
+                <w:sz w:val="22"/>
+                <w:szCs w:val="22"/>
+                <w:lang w:eastAsia="pt-BR"/>
+              </w:rPr>
+              <w:t>4</w:t>
+            </w:r>
+          </w:p>
+        </w:tc>
+        <w:tc>
+          <w:tcPr>
+            <w:tcW w:w="1300" w:type="dxa"/>
+            <w:tcBorders>
+              <w:top w:val="nil"/>
+              <w:left w:val="nil"/>
+              <w:bottom w:val="single" w:sz="4" w:space="0" w:color="000000"/>
+              <w:right w:val="single" w:sz="4" w:space="0" w:color="000000"/>
+            </w:tcBorders>
+            <w:shd w:val="clear" w:color="auto" w:fill="auto"/>
+            <w:vAlign w:val="center"/>
+            <w:hideMark/>
+          </w:tcPr>
+          <w:p>
+            <w:pPr>
+              <w:spacing w:after="0" w:line="240" w:lineRule="auto"/>
+              <w:jc w:val="center"/>
+              <w:rPr>
+                <w:rFonts w:ascii="Calibri" w:eastAsia="Times New Roman" w:hAnsi="Calibri" w:cs="Calibri"/>
+                <w:color w:val="000000"/>
+                <w:sz w:val="22"/>
+                <w:szCs w:val="22"/>
+                <w:lang w:eastAsia="pt-BR"/>
+              </w:rPr>
+            </w:pPr>
+            <w:r>
+              <w:rPr>
+                <w:rFonts w:ascii="Calibri" w:eastAsia="Times New Roman" w:hAnsi="Calibri" w:cs="Calibri"/>
+                <w:color w:val="000000"/>
+                <w:sz w:val="22"/>
+                <w:szCs w:val="22"/>
+                <w:lang w:eastAsia="pt-BR"/>
+              </w:rPr>
+              <w:t>748</w:t>
+            </w:r>
+          </w:p>
+        </w:tc>
+        <w:tc>
+          <w:tcPr>
+            <w:tcW w:w="1380" w:type="dxa"/>
+            <w:tcBorders>
+              <w:top w:val="nil"/>
+              <w:left w:val="nil"/>
+              <w:bottom w:val="single" w:sz="4" w:space="0" w:color="000000"/>
+              <w:right w:val="single" w:sz="4" w:space="0" w:color="000000"/>
+            </w:tcBorders>
+            <w:shd w:val="clear" w:color="auto" w:fill="auto"/>
+            <w:vAlign w:val="center"/>
+            <w:hideMark/>
+          </w:tcPr>
+          <w:p>
+            <w:pPr>
+              <w:spacing w:after="0" w:line="240" w:lineRule="auto"/>
+              <w:jc w:val="center"/>
+              <w:rPr>
+                <w:rFonts w:ascii="Calibri" w:eastAsia="Times New Roman" w:hAnsi="Calibri" w:cs="Calibri"/>
+                <w:color w:val="000000"/>
+                <w:sz w:val="22"/>
+                <w:szCs w:val="22"/>
+                <w:lang w:eastAsia="pt-BR"/>
+              </w:rPr>
+            </w:pPr>
+            <w:r>
+              <w:rPr>
+                <w:rFonts w:ascii="Calibri" w:eastAsia="Times New Roman" w:hAnsi="Calibri" w:cs="Calibri"/>
+                <w:color w:val="000000"/>
+                <w:sz w:val="22"/>
+                <w:szCs w:val="22"/>
+                <w:lang w:eastAsia="pt-BR"/>
+              </w:rPr>
+              <w:t>0</w:t>
+            </w:r>
+          </w:p>
+        </w:tc>
+      </w:tr>
+      <w:tr>
+        <w:trPr>
+          <w:trHeight w:val="585"/>
+        </w:trPr>
+        <w:tc>
+          <w:tcPr>
+            <w:tcW w:w="1540" w:type="dxa"/>
+            <w:vMerge/>
+            <w:tcBorders>
+              <w:top w:val="nil"/>
+              <w:left w:val="single" w:sz="4" w:space="0" w:color="000000"/>
+              <w:bottom w:val="single" w:sz="4" w:space="0" w:color="000000"/>
+              <w:right w:val="single" w:sz="4" w:space="0" w:color="000000"/>
+            </w:tcBorders>
+            <w:vAlign w:val="center"/>
+            <w:hideMark/>
+          </w:tcPr>
+          <w:p>
+            <w:pPr>
+              <w:spacing w:after="0" w:line="240" w:lineRule="auto"/>
+              <w:rPr>
+                <w:rFonts w:ascii="Century Gothic" w:eastAsia="Times New Roman" w:hAnsi="Century Gothic" w:cs="Calibri"/>
+                <w:color w:val="000000"/>
+                <w:sz w:val="24"/>
+                <w:szCs w:val="24"/>
+                <w:lang w:eastAsia="pt-BR"/>
+              </w:rPr>
+            </w:pPr>
+          </w:p>
+        </w:tc>
+        <w:tc>
+          <w:tcPr>
+            <w:tcW w:w="1800" w:type="dxa"/>
+            <w:tcBorders>
+              <w:top w:val="nil"/>
+              <w:left w:val="nil"/>
+              <w:bottom w:val="single" w:sz="4" w:space="0" w:color="000000"/>
+              <w:right w:val="single" w:sz="4" w:space="0" w:color="000000"/>
+            </w:tcBorders>
+            <w:shd w:val="clear" w:color="auto" w:fill="auto"/>
+            <w:vAlign w:val="center"/>
+            <w:hideMark/>
+          </w:tcPr>
+          <w:p>
+            <w:pPr>
+              <w:spacing w:after="0" w:line="240" w:lineRule="auto"/>
+              <w:jc w:val="center"/>
+              <w:rPr>
+                <w:rFonts w:ascii="Century Gothic" w:eastAsia="Times New Roman" w:hAnsi="Century Gothic" w:cs="Calibri"/>
+                <w:color w:val="000000"/>
+                <w:sz w:val="24"/>
+                <w:szCs w:val="24"/>
+                <w:lang w:eastAsia="pt-BR"/>
+              </w:rPr>
+            </w:pPr>
+            <w:r>
+              <w:rPr>
+                <w:rFonts w:ascii="Century Gothic" w:eastAsia="Times New Roman" w:hAnsi="Century Gothic" w:cs="Calibri"/>
+                <w:color w:val="000000"/>
+                <w:sz w:val="24"/>
+                <w:szCs w:val="24"/>
+                <w:lang w:eastAsia="pt-BR"/>
+              </w:rPr>
+              <w:t>Carga 200 kg</w:t>
+            </w:r>
+          </w:p>
+        </w:tc>
+        <w:tc>
+          <w:tcPr>
+            <w:tcW w:w="1220" w:type="dxa"/>
+            <w:tcBorders>
+              <w:top w:val="nil"/>
+              <w:left w:val="nil"/>
+              <w:bottom w:val="single" w:sz="4" w:space="0" w:color="000000"/>
+              <w:right w:val="single" w:sz="4" w:space="0" w:color="000000"/>
+            </w:tcBorders>
+            <w:shd w:val="clear" w:color="auto" w:fill="auto"/>
+            <w:vAlign w:val="center"/>
+            <w:hideMark/>
+          </w:tcPr>
+          <w:p>
+            <w:pPr>
+              <w:spacing w:after="0" w:line="240" w:lineRule="auto"/>
+              <w:jc w:val="center"/>
+              <w:rPr>
+                <w:rFonts w:ascii="Century Gothic" w:eastAsia="Times New Roman" w:hAnsi="Century Gothic" w:cs="Calibri"/>
+                <w:color w:val="000000"/>
+                <w:sz w:val="28"/>
+                <w:szCs w:val="28"/>
+                <w:lang w:eastAsia="pt-BR"/>
+              </w:rPr>
+            </w:pPr>
+            <w:r>
+              <w:rPr>
+                <w:rFonts w:ascii="Century Gothic" w:eastAsia="Times New Roman" w:hAnsi="Century Gothic" w:cs="Calibri"/>
+                <w:color w:val="000000"/>
+                <w:sz w:val="28"/>
+                <w:szCs w:val="28"/>
+                <w:lang w:eastAsia="pt-BR"/>
+              </w:rPr>
+              <w:t>273</w:t>
+            </w:r>
+          </w:p>
+        </w:tc>
+        <w:tc>
+          <w:tcPr>
+            <w:tcW w:w="960" w:type="dxa"/>
+            <w:tcBorders>
+              <w:top w:val="nil"/>
+              <w:left w:val="nil"/>
+              <w:bottom w:val="single" w:sz="4" w:space="0" w:color="000000"/>
+              <w:right w:val="single" w:sz="4" w:space="0" w:color="000000"/>
+            </w:tcBorders>
+            <w:shd w:val="clear" w:color="auto" w:fill="auto"/>
+            <w:vAlign w:val="center"/>
+            <w:hideMark/>
+          </w:tcPr>
+          <w:p>
+            <w:pPr>
+              <w:spacing w:after="0" w:line="240" w:lineRule="auto"/>
+              <w:jc w:val="center"/>
+              <w:rPr>
+                <w:rFonts w:ascii="Calibri" w:eastAsia="Times New Roman" w:hAnsi="Calibri" w:cs="Calibri"/>
+                <w:color w:val="000000"/>
+                <w:sz w:val="22"/>
+                <w:szCs w:val="22"/>
+                <w:lang w:eastAsia="pt-BR"/>
+              </w:rPr>
+            </w:pPr>
+            <w:r>
+              <w:rPr>
+                <w:rFonts w:ascii="Calibri" w:eastAsia="Times New Roman" w:hAnsi="Calibri" w:cs="Calibri"/>
+                <w:color w:val="000000"/>
+                <w:sz w:val="22"/>
+                <w:szCs w:val="22"/>
+                <w:lang w:eastAsia="pt-BR"/>
+              </w:rPr>
+              <w:t>4</w:t>
+            </w:r>
+          </w:p>
+        </w:tc>
+        <w:tc>
+          <w:tcPr>
+            <w:tcW w:w="1300" w:type="dxa"/>
+            <w:tcBorders>
+              <w:top w:val="nil"/>
+              <w:left w:val="nil"/>
+              <w:bottom w:val="single" w:sz="4" w:space="0" w:color="000000"/>
+              <w:right w:val="single" w:sz="4" w:space="0" w:color="000000"/>
+            </w:tcBorders>
+            <w:shd w:val="clear" w:color="auto" w:fill="auto"/>
+            <w:vAlign w:val="center"/>
+            <w:hideMark/>
+          </w:tcPr>
+          <w:p>
+            <w:pPr>
+              <w:spacing w:after="0" w:line="240" w:lineRule="auto"/>
+              <w:jc w:val="center"/>
+              <w:rPr>
+                <w:rFonts w:ascii="Calibri" w:eastAsia="Times New Roman" w:hAnsi="Calibri" w:cs="Calibri"/>
+                <w:color w:val="000000"/>
+                <w:sz w:val="22"/>
+                <w:szCs w:val="22"/>
+                <w:lang w:eastAsia="pt-BR"/>
+              </w:rPr>
+            </w:pPr>
+            <w:r>
+              <w:rPr>
+                <w:rFonts w:ascii="Calibri" w:eastAsia="Times New Roman" w:hAnsi="Calibri" w:cs="Calibri"/>
+                <w:color w:val="000000"/>
+                <w:sz w:val="22"/>
+                <w:szCs w:val="22"/>
+                <w:lang w:eastAsia="pt-BR"/>
+              </w:rPr>
+              <w:t>0</w:t>
+            </w:r>
+          </w:p>
+        </w:tc>
+        <w:tc>
+          <w:tcPr>
+            <w:tcW w:w="1380" w:type="dxa"/>
+            <w:tcBorders>
+              <w:top w:val="nil"/>
+              <w:left w:val="nil"/>
+              <w:bottom w:val="single" w:sz="4" w:space="0" w:color="000000"/>
+              <w:right w:val="single" w:sz="4" w:space="0" w:color="000000"/>
+            </w:tcBorders>
+            <w:shd w:val="clear" w:color="auto" w:fill="auto"/>
+            <w:vAlign w:val="center"/>
+            <w:hideMark/>
+          </w:tcPr>
+          <w:p>
+            <w:pPr>
+              <w:spacing w:after="0" w:line="240" w:lineRule="auto"/>
+              <w:jc w:val="center"/>
+              <w:rPr>
+                <w:rFonts w:ascii="Calibri" w:eastAsia="Times New Roman" w:hAnsi="Calibri" w:cs="Calibri"/>
+                <w:color w:val="000000"/>
+                <w:sz w:val="22"/>
+                <w:szCs w:val="22"/>
+                <w:lang w:eastAsia="pt-BR"/>
+              </w:rPr>
+            </w:pPr>
+            <w:r>
+              <w:rPr>
+                <w:rFonts w:ascii="Calibri" w:eastAsia="Times New Roman" w:hAnsi="Calibri" w:cs="Calibri"/>
+                <w:color w:val="000000"/>
+                <w:sz w:val="22"/>
+                <w:szCs w:val="22"/>
+                <w:lang w:eastAsia="pt-BR"/>
+              </w:rPr>
+              <w:t>1092</w:t>
+            </w:r>
+          </w:p>
+        </w:tc>
+      </w:tr>
+      <w:tr>
+        <w:trPr>
+          <w:trHeight w:val="1035"/>
+        </w:trPr>
+        <w:tc>
+          <w:tcPr>
+            <w:tcW w:w="1540" w:type="dxa"/>
+            <w:tcBorders>
+              <w:top w:val="nil"/>
+              <w:left w:val="single" w:sz="4" w:space="0" w:color="000000"/>
+              <w:bottom w:val="single" w:sz="4" w:space="0" w:color="000000"/>
+              <w:right w:val="single" w:sz="4" w:space="0" w:color="000000"/>
+            </w:tcBorders>
+            <w:shd w:val="clear" w:color="000000" w:fill="DDEBF7"/>
+            <w:vAlign w:val="center"/>
+            <w:hideMark/>
+          </w:tcPr>
+          <w:p>
+            <w:pPr>
+              <w:spacing w:after="0" w:line="240" w:lineRule="auto"/>
+              <w:jc w:val="center"/>
+              <w:rPr>
+                <w:rFonts w:ascii="Century Gothic" w:eastAsia="Times New Roman" w:hAnsi="Century Gothic" w:cs="Calibri"/>
+                <w:color w:val="000000"/>
+                <w:sz w:val="24"/>
+                <w:szCs w:val="24"/>
+                <w:lang w:eastAsia="pt-BR"/>
+              </w:rPr>
+            </w:pPr>
+            <w:r>
+              <w:rPr>
+                <w:rFonts w:ascii="Century Gothic" w:eastAsia="Times New Roman" w:hAnsi="Century Gothic" w:cs="Calibri"/>
+                <w:color w:val="000000"/>
+                <w:sz w:val="24"/>
+                <w:szCs w:val="24"/>
+                <w:lang w:eastAsia="pt-BR"/>
+              </w:rPr>
+              <w:t>EVA</w:t>
+            </w:r>
+          </w:p>
+        </w:tc>
+        <w:tc>
+          <w:tcPr>
+            <w:tcW w:w="1800" w:type="dxa"/>
+            <w:tcBorders>
+              <w:top w:val="nil"/>
+              <w:left w:val="nil"/>
+              <w:bottom w:val="single" w:sz="4" w:space="0" w:color="000000"/>
+              <w:right w:val="single" w:sz="4" w:space="0" w:color="000000"/>
+            </w:tcBorders>
+            <w:shd w:val="clear" w:color="auto" w:fill="auto"/>
+            <w:vAlign w:val="center"/>
+            <w:hideMark/>
+          </w:tcPr>
+          <w:p>
+            <w:pPr>
+              <w:spacing w:after="0" w:line="240" w:lineRule="auto"/>
+              <w:jc w:val="center"/>
+              <w:rPr>
+                <w:rFonts w:ascii="Century Gothic" w:eastAsia="Times New Roman" w:hAnsi="Century Gothic" w:cs="Calibri"/>
+                <w:color w:val="000000"/>
+                <w:sz w:val="24"/>
+                <w:szCs w:val="24"/>
+                <w:lang w:eastAsia="pt-BR"/>
+              </w:rPr>
+            </w:pPr>
+            <w:r>
+              <w:rPr>
+                <w:rFonts w:ascii="Century Gothic" w:eastAsia="Times New Roman" w:hAnsi="Century Gothic" w:cs="Calibri"/>
+                <w:color w:val="000000"/>
+                <w:sz w:val="24"/>
+                <w:szCs w:val="24"/>
+                <w:lang w:eastAsia="pt-BR"/>
+              </w:rPr>
+              <w:t>Placa de EVA</w:t>
+            </w:r>
+          </w:p>
+        </w:tc>
+        <w:tc>
+          <w:tcPr>
+            <w:tcW w:w="1220" w:type="dxa"/>
+            <w:tcBorders>
+              <w:top w:val="nil"/>
+              <w:left w:val="nil"/>
+              <w:bottom w:val="single" w:sz="4" w:space="0" w:color="000000"/>
+              <w:right w:val="single" w:sz="4" w:space="0" w:color="000000"/>
+            </w:tcBorders>
+            <w:shd w:val="clear" w:color="auto" w:fill="auto"/>
+            <w:vAlign w:val="center"/>
+            <w:hideMark/>
+          </w:tcPr>
+          <w:p>
+            <w:pPr>
+              <w:spacing w:after="0" w:line="240" w:lineRule="auto"/>
+              <w:jc w:val="center"/>
+              <w:rPr>
+                <w:rFonts w:ascii="Century Gothic" w:eastAsia="Times New Roman" w:hAnsi="Century Gothic" w:cs="Calibri"/>
+                <w:color w:val="000000"/>
+                <w:sz w:val="28"/>
+                <w:szCs w:val="28"/>
+                <w:lang w:eastAsia="pt-BR"/>
+              </w:rPr>
+            </w:pPr>
+            <w:r>
+              <w:rPr>
+                <w:rFonts w:ascii="Century Gothic" w:eastAsia="Times New Roman" w:hAnsi="Century Gothic" w:cs="Calibri"/>
+                <w:color w:val="000000"/>
+                <w:sz w:val="28"/>
+                <w:szCs w:val="28"/>
+                <w:lang w:eastAsia="pt-BR"/>
+              </w:rPr>
+              <w:t>34,32</w:t>
+            </w:r>
+          </w:p>
+        </w:tc>
+        <w:tc>
+          <w:tcPr>
+            <w:tcW w:w="960" w:type="dxa"/>
+            <w:tcBorders>
+              <w:top w:val="nil"/>
+              <w:left w:val="nil"/>
+              <w:bottom w:val="single" w:sz="4" w:space="0" w:color="000000"/>
+              <w:right w:val="single" w:sz="4" w:space="0" w:color="000000"/>
+            </w:tcBorders>
+            <w:shd w:val="clear" w:color="auto" w:fill="auto"/>
+            <w:vAlign w:val="center"/>
+            <w:hideMark/>
+          </w:tcPr>
+          <w:p>
+            <w:pPr>
+              <w:spacing w:after="0" w:line="240" w:lineRule="auto"/>
+              <w:jc w:val="center"/>
+              <w:rPr>
+                <w:rFonts w:ascii="Calibri" w:eastAsia="Times New Roman" w:hAnsi="Calibri" w:cs="Calibri"/>
+                <w:color w:val="000000"/>
+                <w:sz w:val="22"/>
+                <w:szCs w:val="22"/>
+                <w:lang w:eastAsia="pt-BR"/>
+              </w:rPr>
+            </w:pPr>
+            <w:r>
+              <w:rPr>
+                <w:rFonts w:ascii="Calibri" w:eastAsia="Times New Roman" w:hAnsi="Calibri" w:cs="Calibri"/>
+                <w:color w:val="000000"/>
+                <w:sz w:val="22"/>
+                <w:szCs w:val="22"/>
+                <w:lang w:eastAsia="pt-BR"/>
+              </w:rPr>
+              <w:t>8</w:t>
+            </w:r>
+          </w:p>
+        </w:tc>
+        <w:tc>
+          <w:tcPr>
+            <w:tcW w:w="1300" w:type="dxa"/>
+            <w:tcBorders>
+              <w:top w:val="nil"/>
+              <w:left w:val="nil"/>
+              <w:bottom w:val="single" w:sz="4" w:space="0" w:color="000000"/>
+              <w:right w:val="single" w:sz="4" w:space="0" w:color="000000"/>
+            </w:tcBorders>
+            <w:shd w:val="clear" w:color="auto" w:fill="auto"/>
+            <w:vAlign w:val="center"/>
+            <w:hideMark/>
+          </w:tcPr>
+          <w:p>
+            <w:pPr>
+              <w:spacing w:after="0" w:line="240" w:lineRule="auto"/>
+              <w:jc w:val="center"/>
+              <w:rPr>
+                <w:rFonts w:ascii="Calibri" w:eastAsia="Times New Roman" w:hAnsi="Calibri" w:cs="Calibri"/>
+                <w:color w:val="000000"/>
+                <w:sz w:val="22"/>
+                <w:szCs w:val="22"/>
+                <w:lang w:eastAsia="pt-BR"/>
+              </w:rPr>
+            </w:pPr>
+            <w:r>
+              <w:rPr>
+                <w:rFonts w:ascii="Calibri" w:eastAsia="Times New Roman" w:hAnsi="Calibri" w:cs="Calibri"/>
+                <w:color w:val="000000"/>
+                <w:sz w:val="22"/>
+                <w:szCs w:val="22"/>
+                <w:lang w:eastAsia="pt-BR"/>
+              </w:rPr>
+              <w:t>274,56</w:t>
+            </w:r>
+          </w:p>
+        </w:tc>
+        <w:tc>
+          <w:tcPr>
+            <w:tcW w:w="1380" w:type="dxa"/>
+            <w:tcBorders>
+              <w:top w:val="nil"/>
+              <w:left w:val="nil"/>
+              <w:bottom w:val="single" w:sz="4" w:space="0" w:color="000000"/>
+              <w:right w:val="single" w:sz="4" w:space="0" w:color="000000"/>
+            </w:tcBorders>
+            <w:shd w:val="clear" w:color="auto" w:fill="auto"/>
+            <w:vAlign w:val="center"/>
+            <w:hideMark/>
+          </w:tcPr>
+          <w:p>
+            <w:pPr>
+              <w:spacing w:after="0" w:line="240" w:lineRule="auto"/>
+              <w:jc w:val="center"/>
+              <w:rPr>
+                <w:rFonts w:ascii="Calibri" w:eastAsia="Times New Roman" w:hAnsi="Calibri" w:cs="Calibri"/>
+                <w:color w:val="000000"/>
+                <w:sz w:val="22"/>
+                <w:szCs w:val="22"/>
+                <w:lang w:eastAsia="pt-BR"/>
+              </w:rPr>
+            </w:pPr>
+            <w:r>
+              <w:rPr>
+                <w:rFonts w:ascii="Calibri" w:eastAsia="Times New Roman" w:hAnsi="Calibri" w:cs="Calibri"/>
+                <w:color w:val="000000"/>
+                <w:sz w:val="22"/>
+                <w:szCs w:val="22"/>
+                <w:lang w:eastAsia="pt-BR"/>
+              </w:rPr>
+              <w:t>274,56</w:t>
+            </w:r>
+          </w:p>
+        </w:tc>
+      </w:tr>
+      <w:tr>
+        <w:trPr>
+          <w:trHeight w:val="1560"/>
+        </w:trPr>
+        <w:tc>
+          <w:tcPr>
+            <w:tcW w:w="1540" w:type="dxa"/>
+            <w:tcBorders>
+              <w:top w:val="nil"/>
+              <w:left w:val="single" w:sz="4" w:space="0" w:color="000000"/>
+              <w:bottom w:val="single" w:sz="4" w:space="0" w:color="000000"/>
+              <w:right w:val="single" w:sz="4" w:space="0" w:color="000000"/>
+            </w:tcBorders>
+            <w:shd w:val="clear" w:color="000000" w:fill="DDEBF7"/>
+            <w:vAlign w:val="center"/>
+            <w:hideMark/>
+          </w:tcPr>
+          <w:p>
+            <w:pPr>
+              <w:spacing w:after="0" w:line="240" w:lineRule="auto"/>
+              <w:jc w:val="center"/>
+              <w:rPr>
+                <w:rFonts w:ascii="Century Gothic" w:eastAsia="Times New Roman" w:hAnsi="Century Gothic" w:cs="Calibri"/>
+                <w:color w:val="000000"/>
+                <w:sz w:val="28"/>
+                <w:szCs w:val="28"/>
+                <w:lang w:eastAsia="pt-BR"/>
+              </w:rPr>
+            </w:pPr>
+            <w:r>
+              <w:rPr>
+                <w:rFonts w:ascii="Century Gothic" w:eastAsia="Times New Roman" w:hAnsi="Century Gothic" w:cs="Calibri"/>
+                <w:color w:val="000000"/>
+                <w:sz w:val="28"/>
+                <w:szCs w:val="28"/>
+                <w:lang w:eastAsia="pt-BR"/>
+              </w:rPr>
+              <w:t>Cinta</w:t>
+            </w:r>
+          </w:p>
+        </w:tc>
+        <w:tc>
+          <w:tcPr>
+            <w:tcW w:w="1800" w:type="dxa"/>
+            <w:tcBorders>
+              <w:top w:val="nil"/>
+              <w:left w:val="nil"/>
+              <w:bottom w:val="single" w:sz="4" w:space="0" w:color="000000"/>
+              <w:right w:val="single" w:sz="4" w:space="0" w:color="000000"/>
+            </w:tcBorders>
+            <w:shd w:val="clear" w:color="auto" w:fill="auto"/>
+            <w:vAlign w:val="center"/>
+            <w:hideMark/>
+          </w:tcPr>
+          <w:p>
+            <w:pPr>
+              <w:spacing w:after="0" w:line="240" w:lineRule="auto"/>
+              <w:jc w:val="center"/>
+              <w:rPr>
+                <w:rFonts w:ascii="Century Gothic" w:eastAsia="Times New Roman" w:hAnsi="Century Gothic" w:cs="Calibri"/>
+                <w:color w:val="000000"/>
+                <w:sz w:val="28"/>
+                <w:szCs w:val="28"/>
+                <w:lang w:eastAsia="pt-BR"/>
+              </w:rPr>
+            </w:pPr>
+            <w:r>
+              <w:rPr>
+                <w:rFonts w:ascii="Century Gothic" w:eastAsia="Times New Roman" w:hAnsi="Century Gothic" w:cs="Calibri"/>
+                <w:color w:val="000000"/>
+                <w:sz w:val="28"/>
+                <w:szCs w:val="28"/>
+                <w:lang w:eastAsia="pt-BR"/>
+              </w:rPr>
+              <w:t>Cinta de Amarração de 4 pontos</w:t>
+            </w:r>
+          </w:p>
+        </w:tc>
+        <w:tc>
+          <w:tcPr>
+            <w:tcW w:w="1220" w:type="dxa"/>
+            <w:tcBorders>
+              <w:top w:val="nil"/>
+              <w:left w:val="nil"/>
+              <w:bottom w:val="single" w:sz="4" w:space="0" w:color="000000"/>
+              <w:right w:val="single" w:sz="4" w:space="0" w:color="000000"/>
+            </w:tcBorders>
+            <w:shd w:val="clear" w:color="auto" w:fill="auto"/>
+            <w:vAlign w:val="center"/>
+            <w:hideMark/>
+          </w:tcPr>
+          <w:p>
+            <w:pPr>
+              <w:spacing w:after="0" w:line="240" w:lineRule="auto"/>
+              <w:jc w:val="center"/>
+              <w:rPr>
+                <w:rFonts w:ascii="Century Gothic" w:eastAsia="Times New Roman" w:hAnsi="Century Gothic" w:cs="Calibri"/>
+                <w:color w:val="000000"/>
+                <w:sz w:val="28"/>
+                <w:szCs w:val="28"/>
+                <w:lang w:eastAsia="pt-BR"/>
+              </w:rPr>
+            </w:pPr>
+            <w:r>
+              <w:rPr>
+                <w:rFonts w:ascii="Century Gothic" w:eastAsia="Times New Roman" w:hAnsi="Century Gothic" w:cs="Calibri"/>
+                <w:color w:val="000000"/>
+                <w:sz w:val="28"/>
+                <w:szCs w:val="28"/>
+                <w:lang w:eastAsia="pt-BR"/>
+              </w:rPr>
+              <w:t>1016</w:t>
+            </w:r>
+          </w:p>
+        </w:tc>
+        <w:tc>
+          <w:tcPr>
+            <w:tcW w:w="960" w:type="dxa"/>
+            <w:tcBorders>
+              <w:top w:val="nil"/>
+              <w:left w:val="nil"/>
+              <w:bottom w:val="single" w:sz="4" w:space="0" w:color="000000"/>
+              <w:right w:val="single" w:sz="4" w:space="0" w:color="000000"/>
+            </w:tcBorders>
+            <w:shd w:val="clear" w:color="auto" w:fill="auto"/>
+            <w:vAlign w:val="center"/>
+            <w:hideMark/>
+          </w:tcPr>
+          <w:p>
+            <w:pPr>
+              <w:spacing w:after="0" w:line="240" w:lineRule="auto"/>
+              <w:jc w:val="center"/>
+              <w:rPr>
+                <w:rFonts w:ascii="Calibri" w:eastAsia="Times New Roman" w:hAnsi="Calibri" w:cs="Calibri"/>
+                <w:color w:val="000000"/>
+                <w:sz w:val="22"/>
+                <w:szCs w:val="22"/>
+                <w:lang w:eastAsia="pt-BR"/>
+              </w:rPr>
+            </w:pPr>
+            <w:r>
+              <w:rPr>
+                <w:rFonts w:ascii="Calibri" w:eastAsia="Times New Roman" w:hAnsi="Calibri" w:cs="Calibri"/>
+                <w:color w:val="000000"/>
+                <w:sz w:val="22"/>
+                <w:szCs w:val="22"/>
+                <w:lang w:eastAsia="pt-BR"/>
+              </w:rPr>
+              <w:t>1</w:t>
+            </w:r>
+          </w:p>
+        </w:tc>
+        <w:tc>
+          <w:tcPr>
+            <w:tcW w:w="1300" w:type="dxa"/>
+            <w:tcBorders>
+              <w:top w:val="nil"/>
+              <w:left w:val="nil"/>
+              <w:bottom w:val="single" w:sz="4" w:space="0" w:color="000000"/>
+              <w:right w:val="single" w:sz="4" w:space="0" w:color="000000"/>
+            </w:tcBorders>
+            <w:shd w:val="clear" w:color="auto" w:fill="auto"/>
+            <w:vAlign w:val="center"/>
+            <w:hideMark/>
+          </w:tcPr>
+          <w:p>
+            <w:pPr>
+              <w:spacing w:after="0" w:line="240" w:lineRule="auto"/>
+              <w:jc w:val="center"/>
+              <w:rPr>
+                <w:rFonts w:ascii="Calibri" w:eastAsia="Times New Roman" w:hAnsi="Calibri" w:cs="Calibri"/>
+                <w:color w:val="000000"/>
+                <w:sz w:val="22"/>
+                <w:szCs w:val="22"/>
+                <w:lang w:eastAsia="pt-BR"/>
+              </w:rPr>
+            </w:pPr>
+            <w:r>
+              <w:rPr>
+                <w:rFonts w:ascii="Calibri" w:eastAsia="Times New Roman" w:hAnsi="Calibri" w:cs="Calibri"/>
+                <w:color w:val="000000"/>
+                <w:sz w:val="22"/>
+                <w:szCs w:val="22"/>
+                <w:lang w:eastAsia="pt-BR"/>
+              </w:rPr>
+              <w:t>1015,98</w:t>
+            </w:r>
+          </w:p>
+        </w:tc>
+        <w:tc>
+          <w:tcPr>
+            <w:tcW w:w="1380" w:type="dxa"/>
+            <w:tcBorders>
+              <w:top w:val="nil"/>
+              <w:left w:val="nil"/>
+              <w:bottom w:val="single" w:sz="4" w:space="0" w:color="000000"/>
+              <w:right w:val="single" w:sz="4" w:space="0" w:color="000000"/>
+            </w:tcBorders>
+            <w:shd w:val="clear" w:color="auto" w:fill="auto"/>
+            <w:vAlign w:val="center"/>
+            <w:hideMark/>
+          </w:tcPr>
+          <w:p>
+            <w:pPr>
+              <w:spacing w:after="0" w:line="240" w:lineRule="auto"/>
+              <w:jc w:val="center"/>
+              <w:rPr>
+                <w:rFonts w:ascii="Calibri" w:eastAsia="Times New Roman" w:hAnsi="Calibri" w:cs="Calibri"/>
+                <w:color w:val="000000"/>
+                <w:sz w:val="22"/>
+                <w:szCs w:val="22"/>
+                <w:lang w:eastAsia="pt-BR"/>
+              </w:rPr>
+            </w:pPr>
+            <w:r>
+              <w:rPr>
+                <w:rFonts w:ascii="Calibri" w:eastAsia="Times New Roman" w:hAnsi="Calibri" w:cs="Calibri"/>
+                <w:color w:val="000000"/>
+                <w:sz w:val="22"/>
+                <w:szCs w:val="22"/>
+                <w:lang w:eastAsia="pt-BR"/>
+              </w:rPr>
+              <w:t>1015,98</w:t>
+            </w:r>
+          </w:p>
+        </w:tc>
+      </w:tr>
+      <w:tr>
+        <w:trPr>
+          <w:trHeight w:val="300"/>
+        </w:trPr>
+        <w:tc>
+          <w:tcPr>
+            <w:tcW w:w="5520" w:type="dxa"/>
+            <w:gridSpan w:val="4"/>
+            <w:tcBorders>
+              <w:top w:val="single" w:sz="4" w:space="0" w:color="000000"/>
+              <w:left w:val="single" w:sz="4" w:space="0" w:color="000000"/>
+              <w:bottom w:val="single" w:sz="4" w:space="0" w:color="000000"/>
+              <w:right w:val="single" w:sz="4" w:space="0" w:color="000000"/>
+            </w:tcBorders>
+            <w:shd w:val="clear" w:color="000000" w:fill="DDEBF7"/>
+            <w:vAlign w:val="center"/>
+            <w:hideMark/>
+          </w:tcPr>
+          <w:p>
+            <w:pPr>
+              <w:spacing w:after="0" w:line="240" w:lineRule="auto"/>
+              <w:jc w:val="center"/>
+              <w:rPr>
+                <w:rFonts w:ascii="Calibri" w:eastAsia="Times New Roman" w:hAnsi="Calibri" w:cs="Calibri"/>
+                <w:color w:val="000000"/>
+                <w:sz w:val="22"/>
+                <w:szCs w:val="22"/>
+                <w:lang w:eastAsia="pt-BR"/>
+              </w:rPr>
+            </w:pPr>
+            <w:r>
+              <w:rPr>
+                <w:rFonts w:ascii="Calibri" w:eastAsia="Times New Roman" w:hAnsi="Calibri" w:cs="Calibri"/>
+                <w:color w:val="000000"/>
+                <w:sz w:val="22"/>
+                <w:szCs w:val="22"/>
+                <w:lang w:eastAsia="pt-BR"/>
+              </w:rPr>
+              <w:t>TOTAL:</w:t>
+            </w:r>
+          </w:p>
+        </w:tc>
+        <w:tc>
+          <w:tcPr>
+            <w:tcW w:w="1300" w:type="dxa"/>
+            <w:tcBorders>
+              <w:top w:val="nil"/>
+              <w:left w:val="nil"/>
+              <w:bottom w:val="single" w:sz="4" w:space="0" w:color="000000"/>
+              <w:right w:val="single" w:sz="4" w:space="0" w:color="000000"/>
+            </w:tcBorders>
+            <w:shd w:val="clear" w:color="auto" w:fill="auto"/>
+            <w:vAlign w:val="center"/>
+            <w:hideMark/>
+          </w:tcPr>
+          <w:p>
+            <w:pPr>
+              <w:spacing w:after="0" w:line="240" w:lineRule="auto"/>
+              <w:jc w:val="center"/>
+              <w:rPr>
+                <w:rFonts w:ascii="Calibri" w:eastAsia="Times New Roman" w:hAnsi="Calibri" w:cs="Calibri"/>
+                <w:color w:val="000000"/>
+                <w:sz w:val="22"/>
+                <w:szCs w:val="22"/>
+                <w:lang w:eastAsia="pt-BR"/>
+              </w:rPr>
+            </w:pPr>
+            <w:r>
+              <w:rPr>
+                <w:rFonts w:ascii="Calibri" w:eastAsia="Times New Roman" w:hAnsi="Calibri" w:cs="Calibri"/>
+                <w:color w:val="000000"/>
+                <w:sz w:val="22"/>
+                <w:szCs w:val="22"/>
+                <w:lang w:eastAsia="pt-BR"/>
+              </w:rPr>
+              <w:t>2038,54</w:t>
+            </w:r>
+          </w:p>
+        </w:tc>
+        <w:tc>
+          <w:tcPr>
+            <w:tcW w:w="1380" w:type="dxa"/>
+            <w:tcBorders>
+              <w:top w:val="nil"/>
+              <w:left w:val="nil"/>
+              <w:bottom w:val="single" w:sz="4" w:space="0" w:color="000000"/>
+              <w:right w:val="single" w:sz="4" w:space="0" w:color="000000"/>
+            </w:tcBorders>
+            <w:shd w:val="clear" w:color="auto" w:fill="auto"/>
+            <w:vAlign w:val="center"/>
+            <w:hideMark/>
+          </w:tcPr>
+          <w:p>
+            <w:pPr>
+              <w:spacing w:after="0" w:line="240" w:lineRule="auto"/>
+              <w:jc w:val="center"/>
+              <w:rPr>
+                <w:rFonts w:ascii="Calibri" w:eastAsia="Times New Roman" w:hAnsi="Calibri" w:cs="Calibri"/>
+                <w:color w:val="000000"/>
+                <w:sz w:val="22"/>
+                <w:szCs w:val="22"/>
+                <w:lang w:eastAsia="pt-BR"/>
+              </w:rPr>
+            </w:pPr>
+            <w:r>
+              <w:rPr>
+                <w:rFonts w:ascii="Calibri" w:eastAsia="Times New Roman" w:hAnsi="Calibri" w:cs="Calibri"/>
+                <w:color w:val="000000"/>
+                <w:sz w:val="22"/>
+                <w:szCs w:val="22"/>
+                <w:lang w:eastAsia="pt-BR"/>
+              </w:rPr>
+              <w:t>2382,54</w:t>
+            </w:r>
+          </w:p>
+        </w:tc>
+      </w:tr>
+    </w:tbl>
+    <w:p/>
     <w:p>
       <w:pPr>
         <w:pStyle w:val="Ttulo1"/>
@@ -1761,7 +3200,7 @@
 </file>
 
 <file path=word/endnotes.xml><?xml version="1.0" encoding="utf-8"?>
-<w:endnotes xmlns:wpc="http://schemas.microsoft.com/office/word/2010/wordprocessingCanvas" xmlns:cx="http://schemas.microsoft.com/office/drawing/2014/chartex" xmlns:cx1="http://schemas.microsoft.com/office/drawing/2015/9/8/chartex" xmlns:cx2="http://schemas.microsoft.com/office/drawing/2015/10/21/chartex" xmlns:cx3="http://schemas.microsoft.com/office/drawing/2016/5/9/chartex" xmlns:cx4="http://schemas.microsoft.com/office/drawing/2016/5/10/chartex" xmlns:cx5="http://schemas.microsoft.com/office/drawing/2016/5/11/chartex" xmlns:cx6="http://schemas.microsoft.com/office/drawing/2016/5/12/chartex" xmlns:cx7="http://schemas.microsoft.com/office/drawing/2016/5/13/chartex" xmlns:cx8="http://schemas.microsoft.com/office/drawing/2016/5/14/chartex" xmlns:mc="http://schemas.openxmlformats.org/markup-compatibility/2006" xmlns:aink="http://schemas.microsoft.com/office/drawing/2016/ink" xmlns:am3d="http://schemas.microsoft.com/office/drawing/2017/model3d" xmlns:o="urn:schemas-microsoft-com:office:office" xmlns:oel="http://schemas.microsoft.com/office/2019/extlst" xmlns:r="http://schemas.openxmlformats.org/officeDocument/2006/relationships" xmlns:m="http://schemas.openxmlformats.org/officeDocument/2006/math" xmlns:v="urn:schemas-microsoft-com:vml" xmlns:wp14="http://schemas.microsoft.com/office/word/2010/wordprocessingDrawing" xmlns:wp="http://schemas.openxmlformats.org/drawingml/2006/wordprocessingDrawing" xmlns:w10="urn:schemas-microsoft-com:office:word" xmlns:w="http://schemas.openxmlformats.org/wordprocessingml/2006/main" xmlns:w14="http://schemas.microsoft.com/office/word/2010/wordml" xmlns:w15="http://schemas.microsoft.com/office/word/2012/wordml" xmlns:w16cex="http://schemas.microsoft.com/office/word/2018/wordml/cex" xmlns:w16cid="http://schemas.microsoft.com/office/word/2016/wordml/cid" xmlns:w16="http://schemas.microsoft.com/office/word/2018/wordml" xmlns:w16du="http://schemas.microsoft.com/office/word/2023/wordml/word16du" xmlns:w16sdtdh="http://schemas.microsoft.com/office/word/2020/wordml/sdtdatahash" xmlns:w16se="http://schemas.microsoft.com/office/word/2015/wordml/symex" xmlns:wpg="http://schemas.microsoft.com/office/word/2010/wordprocessingGroup" xmlns:wpi="http://schemas.microsoft.com/office/word/2010/wordprocessingInk" xmlns:wne="http://schemas.microsoft.com/office/word/2006/wordml" xmlns:wps="http://schemas.microsoft.com/office/word/2010/wordprocessingShape" mc:Ignorable="w14 w15 w16se w16cid w16 w16cex w16sdtdh wp14">
+<w:endnotes xmlns:wpc="http://schemas.microsoft.com/office/word/2010/wordprocessingCanvas" xmlns:cx="http://schemas.microsoft.com/office/drawing/2014/chartex" xmlns:cx1="http://schemas.microsoft.com/office/drawing/2015/9/8/chartex" xmlns:cx2="http://schemas.microsoft.com/office/drawing/2015/10/21/chartex" xmlns:cx3="http://schemas.microsoft.com/office/drawing/2016/5/9/chartex" xmlns:cx4="http://schemas.microsoft.com/office/drawing/2016/5/10/chartex" xmlns:cx5="http://schemas.microsoft.com/office/drawing/2016/5/11/chartex" xmlns:cx6="http://schemas.microsoft.com/office/drawing/2016/5/12/chartex" xmlns:cx7="http://schemas.microsoft.com/office/drawing/2016/5/13/chartex" xmlns:cx8="http://schemas.microsoft.com/office/drawing/2016/5/14/chartex" xmlns:mc="http://schemas.openxmlformats.org/markup-compatibility/2006" xmlns:aink="http://schemas.microsoft.com/office/drawing/2016/ink" xmlns:am3d="http://schemas.microsoft.com/office/drawing/2017/model3d" xmlns:o="urn:schemas-microsoft-com:office:office" xmlns:oel="http://schemas.microsoft.com/office/2019/extlst" xmlns:r="http://schemas.openxmlformats.org/officeDocument/2006/relationships" xmlns:m="http://schemas.openxmlformats.org/officeDocument/2006/math" xmlns:v="urn:schemas-microsoft-com:vml" xmlns:wp14="http://schemas.microsoft.com/office/word/2010/wordprocessingDrawing" xmlns:wp="http://schemas.openxmlformats.org/drawingml/2006/wordprocessingDrawing" xmlns:w10="urn:schemas-microsoft-com:office:word" xmlns:w="http://schemas.openxmlformats.org/wordprocessingml/2006/main" xmlns:w14="http://schemas.microsoft.com/office/word/2010/wordml" xmlns:w15="http://schemas.microsoft.com/office/word/2012/wordml" xmlns:w16cex="http://schemas.microsoft.com/office/word/2018/wordml/cex" xmlns:w16cid="http://schemas.microsoft.com/office/word/2016/wordml/cid" xmlns:w16="http://schemas.microsoft.com/office/word/2018/wordml" xmlns:w16sdtdh="http://schemas.microsoft.com/office/word/2020/wordml/sdtdatahash" xmlns:w16se="http://schemas.microsoft.com/office/word/2015/wordml/symex" xmlns:wpg="http://schemas.microsoft.com/office/word/2010/wordprocessingGroup" xmlns:wpi="http://schemas.microsoft.com/office/word/2010/wordprocessingInk" xmlns:wne="http://schemas.microsoft.com/office/word/2006/wordml" xmlns:wps="http://schemas.microsoft.com/office/word/2010/wordprocessingShape" mc:Ignorable="w14 w15 w16se w16cid w16 w16cex w16sdtdh wp14">
   <w:endnote w:type="separator" w:id="-1">
     <w:p>
       <w:pPr>
@@ -1786,7 +3225,7 @@
 </file>
 
 <file path=word/footnotes.xml><?xml version="1.0" encoding="utf-8"?>
-<w:footnotes xmlns:wpc="http://schemas.microsoft.com/office/word/2010/wordprocessingCanvas" xmlns:cx="http://schemas.microsoft.com/office/drawing/2014/chartex" xmlns:cx1="http://schemas.microsoft.com/office/drawing/2015/9/8/chartex" xmlns:cx2="http://schemas.microsoft.com/office/drawing/2015/10/21/chartex" xmlns:cx3="http://schemas.microsoft.com/office/drawing/2016/5/9/chartex" xmlns:cx4="http://schemas.microsoft.com/office/drawing/2016/5/10/chartex" xmlns:cx5="http://schemas.microsoft.com/office/drawing/2016/5/11/chartex" xmlns:cx6="http://schemas.microsoft.com/office/drawing/2016/5/12/chartex" xmlns:cx7="http://schemas.microsoft.com/office/drawing/2016/5/13/chartex" xmlns:cx8="http://schemas.microsoft.com/office/drawing/2016/5/14/chartex" xmlns:mc="http://schemas.openxmlformats.org/markup-compatibility/2006" xmlns:aink="http://schemas.microsoft.com/office/drawing/2016/ink" xmlns:am3d="http://schemas.microsoft.com/office/drawing/2017/model3d" xmlns:o="urn:schemas-microsoft-com:office:office" xmlns:oel="http://schemas.microsoft.com/office/2019/extlst" xmlns:r="http://schemas.openxmlformats.org/officeDocument/2006/relationships" xmlns:m="http://schemas.openxmlformats.org/officeDocument/2006/math" xmlns:v="urn:schemas-microsoft-com:vml" xmlns:wp14="http://schemas.microsoft.com/office/word/2010/wordprocessingDrawing" xmlns:wp="http://schemas.openxmlformats.org/drawingml/2006/wordprocessingDrawing" xmlns:w10="urn:schemas-microsoft-com:office:word" xmlns:w="http://schemas.openxmlformats.org/wordprocessingml/2006/main" xmlns:w14="http://schemas.microsoft.com/office/word/2010/wordml" xmlns:w15="http://schemas.microsoft.com/office/word/2012/wordml" xmlns:w16cex="http://schemas.microsoft.com/office/word/2018/wordml/cex" xmlns:w16cid="http://schemas.microsoft.com/office/word/2016/wordml/cid" xmlns:w16="http://schemas.microsoft.com/office/word/2018/wordml" xmlns:w16du="http://schemas.microsoft.com/office/word/2023/wordml/word16du" xmlns:w16sdtdh="http://schemas.microsoft.com/office/word/2020/wordml/sdtdatahash" xmlns:w16se="http://schemas.microsoft.com/office/word/2015/wordml/symex" xmlns:wpg="http://schemas.microsoft.com/office/word/2010/wordprocessingGroup" xmlns:wpi="http://schemas.microsoft.com/office/word/2010/wordprocessingInk" xmlns:wne="http://schemas.microsoft.com/office/word/2006/wordml" xmlns:wps="http://schemas.microsoft.com/office/word/2010/wordprocessingShape" mc:Ignorable="w14 w15 w16se w16cid w16 w16cex w16sdtdh wp14">
+<w:footnotes xmlns:wpc="http://schemas.microsoft.com/office/word/2010/wordprocessingCanvas" xmlns:cx="http://schemas.microsoft.com/office/drawing/2014/chartex" xmlns:cx1="http://schemas.microsoft.com/office/drawing/2015/9/8/chartex" xmlns:cx2="http://schemas.microsoft.com/office/drawing/2015/10/21/chartex" xmlns:cx3="http://schemas.microsoft.com/office/drawing/2016/5/9/chartex" xmlns:cx4="http://schemas.microsoft.com/office/drawing/2016/5/10/chartex" xmlns:cx5="http://schemas.microsoft.com/office/drawing/2016/5/11/chartex" xmlns:cx6="http://schemas.microsoft.com/office/drawing/2016/5/12/chartex" xmlns:cx7="http://schemas.microsoft.com/office/drawing/2016/5/13/chartex" xmlns:cx8="http://schemas.microsoft.com/office/drawing/2016/5/14/chartex" xmlns:mc="http://schemas.openxmlformats.org/markup-compatibility/2006" xmlns:aink="http://schemas.microsoft.com/office/drawing/2016/ink" xmlns:am3d="http://schemas.microsoft.com/office/drawing/2017/model3d" xmlns:o="urn:schemas-microsoft-com:office:office" xmlns:oel="http://schemas.microsoft.com/office/2019/extlst" xmlns:r="http://schemas.openxmlformats.org/officeDocument/2006/relationships" xmlns:m="http://schemas.openxmlformats.org/officeDocument/2006/math" xmlns:v="urn:schemas-microsoft-com:vml" xmlns:wp14="http://schemas.microsoft.com/office/word/2010/wordprocessingDrawing" xmlns:wp="http://schemas.openxmlformats.org/drawingml/2006/wordprocessingDrawing" xmlns:w10="urn:schemas-microsoft-com:office:word" xmlns:w="http://schemas.openxmlformats.org/wordprocessingml/2006/main" xmlns:w14="http://schemas.microsoft.com/office/word/2010/wordml" xmlns:w15="http://schemas.microsoft.com/office/word/2012/wordml" xmlns:w16cex="http://schemas.microsoft.com/office/word/2018/wordml/cex" xmlns:w16cid="http://schemas.microsoft.com/office/word/2016/wordml/cid" xmlns:w16="http://schemas.microsoft.com/office/word/2018/wordml" xmlns:w16sdtdh="http://schemas.microsoft.com/office/word/2020/wordml/sdtdatahash" xmlns:w16se="http://schemas.microsoft.com/office/word/2015/wordml/symex" xmlns:wpg="http://schemas.microsoft.com/office/word/2010/wordprocessingGroup" xmlns:wpi="http://schemas.microsoft.com/office/word/2010/wordprocessingInk" xmlns:wne="http://schemas.microsoft.com/office/word/2006/wordml" xmlns:wps="http://schemas.microsoft.com/office/word/2010/wordprocessingShape" mc:Ignorable="w14 w15 w16se w16cid w16 w16cex w16sdtdh wp14">
   <w:footnote w:type="separator" w:id="-1">
     <w:p>
       <w:pPr>
@@ -1811,7 +3250,7 @@
 </file>
 
 <file path=word/header1.xml><?xml version="1.0" encoding="utf-8"?>
-<w:hdr xmlns:wpc="http://schemas.microsoft.com/office/word/2010/wordprocessingCanvas" xmlns:cx="http://schemas.microsoft.com/office/drawing/2014/chartex" xmlns:cx1="http://schemas.microsoft.com/office/drawing/2015/9/8/chartex" xmlns:cx2="http://schemas.microsoft.com/office/drawing/2015/10/21/chartex" xmlns:cx3="http://schemas.microsoft.com/office/drawing/2016/5/9/chartex" xmlns:cx4="http://schemas.microsoft.com/office/drawing/2016/5/10/chartex" xmlns:cx5="http://schemas.microsoft.com/office/drawing/2016/5/11/chartex" xmlns:cx6="http://schemas.microsoft.com/office/drawing/2016/5/12/chartex" xmlns:cx7="http://schemas.microsoft.com/office/drawing/2016/5/13/chartex" xmlns:cx8="http://schemas.microsoft.com/office/drawing/2016/5/14/chartex" xmlns:mc="http://schemas.openxmlformats.org/markup-compatibility/2006" xmlns:aink="http://schemas.microsoft.com/office/drawing/2016/ink" xmlns:am3d="http://schemas.microsoft.com/office/drawing/2017/model3d" xmlns:o="urn:schemas-microsoft-com:office:office" xmlns:oel="http://schemas.microsoft.com/office/2019/extlst" xmlns:r="http://schemas.openxmlformats.org/officeDocument/2006/relationships" xmlns:m="http://schemas.openxmlformats.org/officeDocument/2006/math" xmlns:v="urn:schemas-microsoft-com:vml" xmlns:wp14="http://schemas.microsoft.com/office/word/2010/wordprocessingDrawing" xmlns:wp="http://schemas.openxmlformats.org/drawingml/2006/wordprocessingDrawing" xmlns:w10="urn:schemas-microsoft-com:office:word" xmlns:w="http://schemas.openxmlformats.org/wordprocessingml/2006/main" xmlns:w14="http://schemas.microsoft.com/office/word/2010/wordml" xmlns:w15="http://schemas.microsoft.com/office/word/2012/wordml" xmlns:w16cex="http://schemas.microsoft.com/office/word/2018/wordml/cex" xmlns:w16cid="http://schemas.microsoft.com/office/word/2016/wordml/cid" xmlns:w16="http://schemas.microsoft.com/office/word/2018/wordml" xmlns:w16du="http://schemas.microsoft.com/office/word/2023/wordml/word16du" xmlns:w16sdtdh="http://schemas.microsoft.com/office/word/2020/wordml/sdtdatahash" xmlns:w16se="http://schemas.microsoft.com/office/word/2015/wordml/symex" xmlns:wpg="http://schemas.microsoft.com/office/word/2010/wordprocessingGroup" xmlns:wpi="http://schemas.microsoft.com/office/word/2010/wordprocessingInk" xmlns:wne="http://schemas.microsoft.com/office/word/2006/wordml" xmlns:wps="http://schemas.microsoft.com/office/word/2010/wordprocessingShape" mc:Ignorable="w14 w15 w16se w16cid w16 w16cex w16sdtdh wp14">
+<w:hdr xmlns:wpc="http://schemas.microsoft.com/office/word/2010/wordprocessingCanvas" xmlns:cx="http://schemas.microsoft.com/office/drawing/2014/chartex" xmlns:cx1="http://schemas.microsoft.com/office/drawing/2015/9/8/chartex" xmlns:cx2="http://schemas.microsoft.com/office/drawing/2015/10/21/chartex" xmlns:cx3="http://schemas.microsoft.com/office/drawing/2016/5/9/chartex" xmlns:cx4="http://schemas.microsoft.com/office/drawing/2016/5/10/chartex" xmlns:cx5="http://schemas.microsoft.com/office/drawing/2016/5/11/chartex" xmlns:cx6="http://schemas.microsoft.com/office/drawing/2016/5/12/chartex" xmlns:cx7="http://schemas.microsoft.com/office/drawing/2016/5/13/chartex" xmlns:cx8="http://schemas.microsoft.com/office/drawing/2016/5/14/chartex" xmlns:mc="http://schemas.openxmlformats.org/markup-compatibility/2006" xmlns:aink="http://schemas.microsoft.com/office/drawing/2016/ink" xmlns:am3d="http://schemas.microsoft.com/office/drawing/2017/model3d" xmlns:o="urn:schemas-microsoft-com:office:office" xmlns:oel="http://schemas.microsoft.com/office/2019/extlst" xmlns:r="http://schemas.openxmlformats.org/officeDocument/2006/relationships" xmlns:m="http://schemas.openxmlformats.org/officeDocument/2006/math" xmlns:v="urn:schemas-microsoft-com:vml" xmlns:wp14="http://schemas.microsoft.com/office/word/2010/wordprocessingDrawing" xmlns:wp="http://schemas.openxmlformats.org/drawingml/2006/wordprocessingDrawing" xmlns:w10="urn:schemas-microsoft-com:office:word" xmlns:w="http://schemas.openxmlformats.org/wordprocessingml/2006/main" xmlns:w14="http://schemas.microsoft.com/office/word/2010/wordml" xmlns:w15="http://schemas.microsoft.com/office/word/2012/wordml" xmlns:w16cex="http://schemas.microsoft.com/office/word/2018/wordml/cex" xmlns:w16cid="http://schemas.microsoft.com/office/word/2016/wordml/cid" xmlns:w16="http://schemas.microsoft.com/office/word/2018/wordml" xmlns:w16sdtdh="http://schemas.microsoft.com/office/word/2020/wordml/sdtdatahash" xmlns:w16se="http://schemas.microsoft.com/office/word/2015/wordml/symex" xmlns:wpg="http://schemas.microsoft.com/office/word/2010/wordprocessingGroup" xmlns:wpi="http://schemas.microsoft.com/office/word/2010/wordprocessingInk" xmlns:wne="http://schemas.microsoft.com/office/word/2006/wordml" xmlns:wps="http://schemas.microsoft.com/office/word/2010/wordprocessingShape" mc:Ignorable="w14 w15 w16se w16cid w16 w16cex w16sdtdh wp14">
   <w:p>
     <w:pPr>
       <w:spacing w:after="0" w:line="259" w:lineRule="auto"/>
@@ -1868,7 +3307,7 @@
 </file>
 
 <file path=word/numbering.xml><?xml version="1.0" encoding="utf-8"?>
-<w:numbering xmlns:wpc="http://schemas.microsoft.com/office/word/2010/wordprocessingCanvas" xmlns:cx="http://schemas.microsoft.com/office/drawing/2014/chartex" xmlns:cx1="http://schemas.microsoft.com/office/drawing/2015/9/8/chartex" xmlns:cx2="http://schemas.microsoft.com/office/drawing/2015/10/21/chartex" xmlns:cx3="http://schemas.microsoft.com/office/drawing/2016/5/9/chartex" xmlns:cx4="http://schemas.microsoft.com/office/drawing/2016/5/10/chartex" xmlns:cx5="http://schemas.microsoft.com/office/drawing/2016/5/11/chartex" xmlns:cx6="http://schemas.microsoft.com/office/drawing/2016/5/12/chartex" xmlns:cx7="http://schemas.microsoft.com/office/drawing/2016/5/13/chartex" xmlns:cx8="http://schemas.microsoft.com/office/drawing/2016/5/14/chartex" xmlns:mc="http://schemas.openxmlformats.org/markup-compatibility/2006" xmlns:aink="http://schemas.microsoft.com/office/drawing/2016/ink" xmlns:am3d="http://schemas.microsoft.com/office/drawing/2017/model3d" xmlns:o="urn:schemas-microsoft-com:office:office" xmlns:oel="http://schemas.microsoft.com/office/2019/extlst" xmlns:r="http://schemas.openxmlformats.org/officeDocument/2006/relationships" xmlns:m="http://schemas.openxmlformats.org/officeDocument/2006/math" xmlns:v="urn:schemas-microsoft-com:vml" xmlns:wp14="http://schemas.microsoft.com/office/word/2010/wordprocessingDrawing" xmlns:wp="http://schemas.openxmlformats.org/drawingml/2006/wordprocessingDrawing" xmlns:w10="urn:schemas-microsoft-com:office:word" xmlns:w="http://schemas.openxmlformats.org/wordprocessingml/2006/main" xmlns:w14="http://schemas.microsoft.com/office/word/2010/wordml" xmlns:w15="http://schemas.microsoft.com/office/word/2012/wordml" xmlns:w16cex="http://schemas.microsoft.com/office/word/2018/wordml/cex" xmlns:w16cid="http://schemas.microsoft.com/office/word/2016/wordml/cid" xmlns:w16="http://schemas.microsoft.com/office/word/2018/wordml" xmlns:w16du="http://schemas.microsoft.com/office/word/2023/wordml/word16du" xmlns:w16sdtdh="http://schemas.microsoft.com/office/word/2020/wordml/sdtdatahash" xmlns:w16se="http://schemas.microsoft.com/office/word/2015/wordml/symex" xmlns:wpg="http://schemas.microsoft.com/office/word/2010/wordprocessingGroup" xmlns:wpi="http://schemas.microsoft.com/office/word/2010/wordprocessingInk" xmlns:wne="http://schemas.microsoft.com/office/word/2006/wordml" xmlns:wps="http://schemas.microsoft.com/office/word/2010/wordprocessingShape" mc:Ignorable="w14 w15 w16se w16cid w16 w16cex w16sdtdh wp14">
+<w:numbering xmlns:wpc="http://schemas.microsoft.com/office/word/2010/wordprocessingCanvas" xmlns:cx="http://schemas.microsoft.com/office/drawing/2014/chartex" xmlns:cx1="http://schemas.microsoft.com/office/drawing/2015/9/8/chartex" xmlns:cx2="http://schemas.microsoft.com/office/drawing/2015/10/21/chartex" xmlns:cx3="http://schemas.microsoft.com/office/drawing/2016/5/9/chartex" xmlns:cx4="http://schemas.microsoft.com/office/drawing/2016/5/10/chartex" xmlns:cx5="http://schemas.microsoft.com/office/drawing/2016/5/11/chartex" xmlns:cx6="http://schemas.microsoft.com/office/drawing/2016/5/12/chartex" xmlns:cx7="http://schemas.microsoft.com/office/drawing/2016/5/13/chartex" xmlns:cx8="http://schemas.microsoft.com/office/drawing/2016/5/14/chartex" xmlns:mc="http://schemas.openxmlformats.org/markup-compatibility/2006" xmlns:aink="http://schemas.microsoft.com/office/drawing/2016/ink" xmlns:am3d="http://schemas.microsoft.com/office/drawing/2017/model3d" xmlns:o="urn:schemas-microsoft-com:office:office" xmlns:oel="http://schemas.microsoft.com/office/2019/extlst" xmlns:r="http://schemas.openxmlformats.org/officeDocument/2006/relationships" xmlns:m="http://schemas.openxmlformats.org/officeDocument/2006/math" xmlns:v="urn:schemas-microsoft-com:vml" xmlns:wp14="http://schemas.microsoft.com/office/word/2010/wordprocessingDrawing" xmlns:wp="http://schemas.openxmlformats.org/drawingml/2006/wordprocessingDrawing" xmlns:w10="urn:schemas-microsoft-com:office:word" xmlns:w="http://schemas.openxmlformats.org/wordprocessingml/2006/main" xmlns:w14="http://schemas.microsoft.com/office/word/2010/wordml" xmlns:w15="http://schemas.microsoft.com/office/word/2012/wordml" xmlns:w16cex="http://schemas.microsoft.com/office/word/2018/wordml/cex" xmlns:w16cid="http://schemas.microsoft.com/office/word/2016/wordml/cid" xmlns:w16="http://schemas.microsoft.com/office/word/2018/wordml" xmlns:w16sdtdh="http://schemas.microsoft.com/office/word/2020/wordml/sdtdatahash" xmlns:w16se="http://schemas.microsoft.com/office/word/2015/wordml/symex" xmlns:wpg="http://schemas.microsoft.com/office/word/2010/wordprocessingGroup" xmlns:wpi="http://schemas.microsoft.com/office/word/2010/wordprocessingInk" xmlns:wne="http://schemas.microsoft.com/office/word/2006/wordml" xmlns:wps="http://schemas.microsoft.com/office/word/2010/wordprocessingShape" mc:Ignorable="w14 w15 w16se w16cid w16 w16cex w16sdtdh wp14">
   <w:abstractNum w:abstractNumId="0" w15:restartNumberingAfterBreak="0">
     <w:nsid w:val="059727DA"/>
     <w:multiLevelType w:val="hybridMultilevel"/>
@@ -2869,6 +4308,7 @@
     <w:lsdException w:name="HTML Sample" w:semiHidden="1" w:unhideWhenUsed="1"/>
     <w:lsdException w:name="HTML Typewriter" w:semiHidden="1" w:unhideWhenUsed="1"/>
     <w:lsdException w:name="HTML Variable" w:semiHidden="1" w:unhideWhenUsed="1"/>
+    <w:lsdException w:name="Normal Table" w:semiHidden="1" w:unhideWhenUsed="1"/>
     <w:lsdException w:name="annotation subject" w:semiHidden="1" w:unhideWhenUsed="1"/>
     <w:lsdException w:name="No List" w:semiHidden="1" w:unhideWhenUsed="1"/>
     <w:lsdException w:name="Outline List 1" w:semiHidden="1" w:unhideWhenUsed="1"/>
@@ -2915,8 +4355,10 @@
     <w:lsdException w:name="Table Subtle 2" w:semiHidden="1" w:unhideWhenUsed="1"/>
     <w:lsdException w:name="Table Web 1" w:semiHidden="1" w:unhideWhenUsed="1"/>
     <w:lsdException w:name="Table Web 2" w:semiHidden="1" w:unhideWhenUsed="1"/>
+    <w:lsdException w:name="Table Web 3" w:semiHidden="1" w:unhideWhenUsed="1"/>
     <w:lsdException w:name="Balloon Text" w:semiHidden="1" w:unhideWhenUsed="1"/>
     <w:lsdException w:name="Table Grid" w:uiPriority="59"/>
+    <w:lsdException w:name="Table Theme" w:semiHidden="1" w:unhideWhenUsed="1"/>
     <w:lsdException w:name="Placeholder Text" w:semiHidden="1"/>
     <w:lsdException w:name="No Spacing" w:uiPriority="1" w:qFormat="1"/>
     <w:lsdException w:name="Light Shading" w:uiPriority="60"/>
@@ -3351,6 +4793,7 @@
   <w:style w:type="character" w:default="1" w:styleId="Fontepargpadro">
     <w:name w:val="Default Paragraph Font"/>
     <w:uiPriority w:val="1"/>
+    <w:semiHidden/>
     <w:unhideWhenUsed/>
   </w:style>
   <w:style w:type="table" w:default="1" w:styleId="Tabelanormal">
@@ -4164,10 +5607,6 @@
 </file>
 
 <file path=customXml/item1.xml><?xml version="1.0" encoding="utf-8"?>
-<b:Sources xmlns:b="http://schemas.openxmlformats.org/officeDocument/2006/bibliography" xmlns="http://schemas.openxmlformats.org/officeDocument/2006/bibliography" SelectedStyle="\APASixthEditionOfficeOnline.xsl" StyleName="APA" Version="6"/>
-</file>
-
-<file path=customXml/item2.xml><?xml version="1.0" encoding="utf-8"?>
 <ct:contentTypeSchema xmlns:ct="http://schemas.microsoft.com/office/2006/metadata/contentType" xmlns:ma="http://schemas.microsoft.com/office/2006/metadata/properties/metaAttributes" ct:_="" ma:_="" ma:contentTypeName="Documento" ma:contentTypeID="0x010100513A3801DDC61F42B58D0E0132EEC69E" ma:contentTypeVersion="12" ma:contentTypeDescription="Crie um novo documento." ma:contentTypeScope="" ma:versionID="2a6d0298ec58a862d36661825f7c0810">
   <xsd:schema xmlns:xsd="http://www.w3.org/2001/XMLSchema" xmlns:xs="http://www.w3.org/2001/XMLSchema" xmlns:p="http://schemas.microsoft.com/office/2006/metadata/properties" xmlns:ns2="76fdda6e-b913-4eca-96ff-93325d63111e" xmlns:ns3="ec5e851c-c814-46c1-aa13-8dfc42532597" targetNamespace="http://schemas.microsoft.com/office/2006/metadata/properties" ma:root="true" ma:fieldsID="f14230f799c066d8ce18b56d985a733a" ns2:_="" ns3:_="">
     <xsd:import namespace="76fdda6e-b913-4eca-96ff-93325d63111e"/>
@@ -4384,16 +5823,11 @@
 </ct:contentTypeSchema>
 </file>
 
-<file path=customXml/item3.xml><?xml version="1.0" encoding="utf-8"?>
-<?mso-contentType ?>
-<FormTemplates xmlns="http://schemas.microsoft.com/sharepoint/v3/contenttype/forms">
-  <Display>DocumentLibraryForm</Display>
-  <Edit>DocumentLibraryForm</Edit>
-  <New>DocumentLibraryForm</New>
-</FormTemplates>
+<file path=customXml/item2.xml><?xml version="1.0" encoding="utf-8"?>
+<b:Sources xmlns:b="http://schemas.openxmlformats.org/officeDocument/2006/bibliography" xmlns="http://schemas.openxmlformats.org/officeDocument/2006/bibliography" SelectedStyle="\APASixthEditionOfficeOnline.xsl" StyleName="APA" Version="6"/>
 </file>
 
-<file path=customXml/item4.xml><?xml version="1.0" encoding="utf-8"?>
+<file path=customXml/item3.xml><?xml version="1.0" encoding="utf-8"?>
 <p:properties xmlns:p="http://schemas.microsoft.com/office/2006/metadata/properties" xmlns:xsi="http://www.w3.org/2001/XMLSchema-instance" xmlns:pc="http://schemas.microsoft.com/office/infopath/2007/PartnerControls">
   <documentManagement>
     <TaxCatchAll xmlns="ec5e851c-c814-46c1-aa13-8dfc42532597" xsi:nil="true"/>
@@ -4404,15 +5838,16 @@
 </p:properties>
 </file>
 
-<file path=customXml/itemProps1.xml><?xml version="1.0" encoding="utf-8"?>
-<ds:datastoreItem xmlns:ds="http://schemas.openxmlformats.org/officeDocument/2006/customXml" ds:itemID="{8A1E0EE8-2B9B-4746-BF61-F0EEEE9EB5C9}">
-  <ds:schemaRefs>
-    <ds:schemaRef ds:uri="http://schemas.openxmlformats.org/officeDocument/2006/bibliography"/>
-  </ds:schemaRefs>
-</ds:datastoreItem>
+<file path=customXml/item4.xml><?xml version="1.0" encoding="utf-8"?>
+<?mso-contentType ?>
+<FormTemplates xmlns="http://schemas.microsoft.com/sharepoint/v3/contenttype/forms">
+  <Display>DocumentLibraryForm</Display>
+  <Edit>DocumentLibraryForm</Edit>
+  <New>DocumentLibraryForm</New>
+</FormTemplates>
 </file>
 
-<file path=customXml/itemProps2.xml><?xml version="1.0" encoding="utf-8"?>
+<file path=customXml/itemProps1.xml><?xml version="1.0" encoding="utf-8"?>
 <ds:datastoreItem xmlns:ds="http://schemas.openxmlformats.org/officeDocument/2006/customXml" ds:itemID="{947E598D-3C62-4EAB-B140-75D247055D3F}">
   <ds:schemaRefs>
     <ds:schemaRef ds:uri="http://schemas.microsoft.com/office/2006/metadata/contentType"/>
@@ -4431,15 +5866,15 @@
 </ds:datastoreItem>
 </file>
 
-<file path=customXml/itemProps3.xml><?xml version="1.0" encoding="utf-8"?>
-<ds:datastoreItem xmlns:ds="http://schemas.openxmlformats.org/officeDocument/2006/customXml" ds:itemID="{72D57149-34AE-4B8F-AB4D-C8A52445E5BC}">
+<file path=customXml/itemProps2.xml><?xml version="1.0" encoding="utf-8"?>
+<ds:datastoreItem xmlns:ds="http://schemas.openxmlformats.org/officeDocument/2006/customXml" ds:itemID="{8A1E0EE8-2B9B-4746-BF61-F0EEEE9EB5C9}">
   <ds:schemaRefs>
-    <ds:schemaRef ds:uri="http://schemas.microsoft.com/sharepoint/v3/contenttype/forms"/>
+    <ds:schemaRef ds:uri="http://schemas.openxmlformats.org/officeDocument/2006/bibliography"/>
   </ds:schemaRefs>
 </ds:datastoreItem>
 </file>
 
-<file path=customXml/itemProps4.xml><?xml version="1.0" encoding="utf-8"?>
+<file path=customXml/itemProps3.xml><?xml version="1.0" encoding="utf-8"?>
 <ds:datastoreItem xmlns:ds="http://schemas.openxmlformats.org/officeDocument/2006/customXml" ds:itemID="{6F5289B7-845C-4B69-9F3B-95EE90F6FABE}">
   <ds:schemaRefs>
     <ds:schemaRef ds:uri="http://schemas.microsoft.com/office/2006/metadata/properties"/>
@@ -4448,4 +5883,12 @@
     <ds:schemaRef ds:uri="76fdda6e-b913-4eca-96ff-93325d63111e"/>
   </ds:schemaRefs>
 </ds:datastoreItem>
+</file>
+
+<file path=customXml/itemProps4.xml><?xml version="1.0" encoding="utf-8"?>
+<ds:datastoreItem xmlns:ds="http://schemas.openxmlformats.org/officeDocument/2006/customXml" ds:itemID="{72D57149-34AE-4B8F-AB4D-C8A52445E5BC}">
+  <ds:schemaRefs>
+    <ds:schemaRef ds:uri="http://schemas.microsoft.com/sharepoint/v3/contenttype/forms"/>
+  </ds:schemaRefs>
+</ds:datastoreItem>
 </file>
</xml_diff>